<commit_message>
Multiples modifications de rapport.Rmd
</commit_message>
<xml_diff>
--- a/Rapport.docx
+++ b/Rapport.docx
@@ -32,12 +32,47 @@
         <w:t xml:space="preserve">23/05/2022</w:t>
       </w:r>
     </w:p>
+    <w:sdt>
+      <w:sdtPr>
+        <w:docPartObj>
+          <w:docPartGallery w:val="Table of Contents"/>
+          <w:docPartUnique/>
+        </w:docPartObj>
+      </w:sdtPr>
+      <w:sdtContent>
+        <w:p>
+          <w:pPr>
+            <w:pStyle w:val="TOCHeading"/>
+          </w:pPr>
+          <w:r>
+            <w:t xml:space="preserve">Table of Contents</w:t>
+          </w:r>
+        </w:p>
+        <w:p>
+          <w:r>
+            <w:fldChar w:fldCharType="begin" w:dirty="true"/>
+            <w:instrText xml:space="preserve">TOC \o "1-3" \h \z \u</w:instrText>
+            <w:fldChar w:fldCharType="separate"/>
+            <w:fldChar w:fldCharType="end"/>
+          </w:r>
+        </w:p>
+      </w:sdtContent>
+    </w:sdt>
     <w:bookmarkStart w:id="20" w:name="introduction"/>
     <w:p>
       <w:pPr>
         <w:pStyle w:val="Heading1"/>
       </w:pPr>
       <w:r>
+        <w:rPr>
+          <w:rStyle w:val="SectionNumber"/>
+        </w:rPr>
+        <w:t xml:space="preserve">1</w:t>
+      </w:r>
+      <w:r>
+        <w:tab/>
+      </w:r>
+      <w:r>
         <w:t xml:space="preserve">Introduction</w:t>
       </w:r>
     </w:p>
@@ -105,12 +140,21 @@
       </w:r>
     </w:p>
     <w:bookmarkEnd w:id="20"/>
-    <w:bookmarkStart w:id="23" w:name="X2eccaf91a5b3c4e46dfcfdd888e03674c8ca88c"/>
+    <w:bookmarkStart w:id="25" w:name="X2eccaf91a5b3c4e46dfcfdd888e03674c8ca88c"/>
     <w:p>
       <w:pPr>
         <w:pStyle w:val="Heading1"/>
       </w:pPr>
       <w:r>
+        <w:rPr>
+          <w:rStyle w:val="SectionNumber"/>
+        </w:rPr>
+        <w:t xml:space="preserve">2</w:t>
+      </w:r>
+      <w:r>
+        <w:tab/>
+      </w:r>
+      <w:r>
         <w:t xml:space="preserve">I. Présentation de l’organisme et de ma mission</w:t>
       </w:r>
     </w:p>
@@ -232,13 +276,22 @@
         <w:t xml:space="preserve">prolongeraient leurs études afin d’éviter de se retrouver chômeur ou inactif durant une longue période.</w:t>
       </w:r>
     </w:p>
-    <w:bookmarkStart w:id="22" w:name="Xd3042b982526eaa6b58193dc080faddbe6179da"/>
+    <w:bookmarkStart w:id="24" w:name="X29c4abb650ce6f0b866bb9d2214c8a5bdc26eb3"/>
     <w:p>
       <w:pPr>
         <w:pStyle w:val="Heading3"/>
       </w:pPr>
       <w:r>
-        <w:t xml:space="preserve">Activité des jeunes français⋅es entre 16 en 24 ans, depuis 1968</w:t>
+        <w:rPr>
+          <w:rStyle w:val="SectionNumber"/>
+        </w:rPr>
+        <w:t xml:space="preserve">2.0.1</w:t>
+      </w:r>
+      <w:r>
+        <w:tab/>
+      </w:r>
+      <w:r>
+        <w:t xml:space="preserve">Activité des jeunes français.es entre 16 et 24 ans, depuis 1968</w:t>
       </w:r>
     </w:p>
     <w:p>
@@ -250,12 +303,12 @@
           <wp:inline>
             <wp:extent cx="4620126" cy="3696101"/>
             <wp:effectExtent b="0" l="0" r="0" t="0"/>
-            <wp:docPr descr="Source : RP" title="" id="1" name="Picture"/>
+            <wp:docPr descr="Activité des jeunes français.es entre 16 et 24 ans, depuis 1968, Source : base SAPHIR" title="" id="22" name="Picture"/>
             <a:graphic>
               <a:graphicData uri="http://schemas.openxmlformats.org/drawingml/2006/picture">
                 <pic:pic>
                   <pic:nvPicPr>
-                    <pic:cNvPr descr="Rapport_files/figure-docx/saphire-1.png" id="0" name="Picture"/>
+                    <pic:cNvPr descr="Rapport_files/figure-docx/saphire-1.png" id="23" name="Picture"/>
                     <pic:cNvPicPr>
                       <a:picLocks noChangeArrowheads="1" noChangeAspect="1"/>
                     </pic:cNvPicPr>
@@ -293,7 +346,7 @@
         <w:pStyle w:val="ImageCaption"/>
       </w:pPr>
       <w:r>
-        <w:t xml:space="preserve">Source : RP</w:t>
+        <w:t xml:space="preserve">Activité des jeunes français.es entre 16 et 24 ans, depuis 1968, Source : base SAPHIR</w:t>
       </w:r>
     </w:p>
     <w:p>
@@ -318,17 +371,44 @@
         <w:t xml:space="preserve">Ainsi, le travail effectué pendant le stage s’inscrit dans un ensemble de travaux portant sur l’exploitation de données de l’ESR et dont les productions et conclusions pourront être mobilisées pour guider des travaux réalisés ultérieurement et qui porteront sur d’autres aspects/dimensions de l’ESR.</w:t>
       </w:r>
     </w:p>
-    <w:bookmarkEnd w:id="22"/>
-    <w:bookmarkEnd w:id="23"/>
-    <w:bookmarkStart w:id="71" w:name="X0c980ba82eccba3d10364001fb103b5a63b7e4d"/>
+    <w:bookmarkEnd w:id="24"/>
+    <w:bookmarkEnd w:id="25"/>
+    <w:bookmarkStart w:id="115" w:name="X0c980ba82eccba3d10364001fb103b5a63b7e4d"/>
     <w:p>
       <w:pPr>
         <w:pStyle w:val="Heading1"/>
       </w:pPr>
       <w:r>
+        <w:rPr>
+          <w:rStyle w:val="SectionNumber"/>
+        </w:rPr>
+        <w:t xml:space="preserve">3</w:t>
+      </w:r>
+      <w:r>
+        <w:tab/>
+      </w:r>
+      <w:r>
         <w:t xml:space="preserve">II. Les missions réalisées tout au long du stage</w:t>
       </w:r>
     </w:p>
+    <w:bookmarkStart w:id="26" w:name="X307eb1d64172a39e33417d1b7a758f399f1faec"/>
+    <w:p>
+      <w:pPr>
+        <w:pStyle w:val="Heading2"/>
+      </w:pPr>
+      <w:r>
+        <w:rPr>
+          <w:rStyle w:val="SectionNumber"/>
+        </w:rPr>
+        <w:t xml:space="preserve">3.1</w:t>
+      </w:r>
+      <w:r>
+        <w:tab/>
+      </w:r>
+      <w:r>
+        <w:t xml:space="preserve">1. Réalisation d’un traitement de données de 1971 à 2020</w:t>
+      </w:r>
+    </w:p>
     <w:p>
       <w:pPr>
         <w:pStyle w:val="FirstParagraph"/>
@@ -368,15 +448,133 @@
       <w:r>
         <w:t xml:space="preserve">J’ai ensuite dû retrouver le nom et le codage de chaque variable d’intérêt pour les enquêtes effectuées de 1971 à 2002. Evidemment, le nom de la variable ainsi que la manière dont elle est codée pouvait changer de manière importante d’une année à l’autre (ex : la variable renseignant le statut d’activité a pour nom CSE jusqu’en 1974, puis FI jusqu’en 1989, puis se nomme ACT7 jusqu’en 2002). Il fallait alors consulter les dictionnaires des codes des diverses enquêtes Emploi et noter leurs différences pour ne pas faire des erreurs dans le recodage des variables. En réalisant ce travail, j’ai constaté que nous pouvions néanmoins regrouper les différentes enquêtes Emploi en cinq séries au sein desquelles les enquêtes comprennent des variables et des codage identiques, les différentes séries sont les suivantes : 1971-1974, 1975-1981, 1982-1989, 1990-2002, et enfin, 2003 - 2020. Il fallut donc harmoniser le recodage en tenant compte des modifications concernant les modalités des variables d’intérêt qui se sont opérées au fil des périodes.</w:t>
       </w:r>
-      <w:r>
-        <w:t xml:space="preserve"> </w:t>
-      </w:r>
+    </w:p>
+    <w:p>
+      <w:pPr>
+        <w:pStyle w:val="BodyText"/>
+      </w:pPr>
       <w:r>
         <w:t xml:space="preserve">Enfin, pour éviter que la base de données unique ne soit trop volumineuse, j’ai réalisé, en m’inspirant de la table créée par Monsieur GOSSA pour l’exploitation des données de 2003 à 2020, un groupement des données par année, sexe, âge révolu, âge quinquennal, niveau de diplôme et statut d’activité, puis j’ai sommé les pondérations pour chaque regroupement afin de créer une nouvelle variable de pondération en adéquation avec la nouvelle base. Avec cette méthode, les individus qui possédaient les mêmes caractéristiques relatives aux variables d’intérêt sont regroupés en une seule ligne et leur pondération est sauvegardée. J’ai réalisé une base de ce type pour chaque série, notamment à l’aide d’une fonction mise en place par Monsieur GOSSA qui permettait de rapidement lire et garder les variables les plus importantes des fichiers de données annuels afin d’optimiser le traitement de données, puis j’ai empilé les différentes bases après les avoir triées pour créer une table de données unique qui ne souffre pas d’une mauvaise fusion des tables.</w:t>
       </w:r>
     </w:p>
     <w:p>
       <w:pPr>
+        <w:pStyle w:val="SourceCode"/>
+      </w:pPr>
+      <w:r>
+        <w:rPr>
+          <w:rStyle w:val="VerbatimChar"/>
+        </w:rPr>
+        <w:t xml:space="preserve">## Warning in !is.null(rmarkdown::metadata$output) &amp;&amp; rmarkdown::metadata$output</w:t>
+      </w:r>
+      <w:r>
+        <w:br/>
+      </w:r>
+      <w:r>
+        <w:rPr>
+          <w:rStyle w:val="VerbatimChar"/>
+        </w:rPr>
+        <w:t xml:space="preserve">## %in% : ‘length(x) = 4 &gt; 1’ dans la conversion automatique vers ‘logical(1)’</w:t>
+      </w:r>
+    </w:p>
+    <w:p>
+      <w:pPr>
+        <w:pStyle w:val="FirstParagraph"/>
+      </w:pPr>
+      <w:r>
+        <w:t xml:space="preserve">Données</w:t>
+      </w:r>
+    </w:p>
+    <w:p>
+      <w:pPr>
+        <w:pStyle w:val="BodyText"/>
+      </w:pPr>
+      <w:r>
+        <w:t xml:space="preserve">Nombre de bases</w:t>
+      </w:r>
+    </w:p>
+    <w:p>
+      <w:pPr>
+        <w:pStyle w:val="BodyText"/>
+      </w:pPr>
+      <w:r>
+        <w:t xml:space="preserve">Nombre de variables</w:t>
+      </w:r>
+    </w:p>
+    <w:p>
+      <w:pPr>
+        <w:pStyle w:val="BodyText"/>
+      </w:pPr>
+      <w:r>
+        <w:t xml:space="preserve">Nombre d’observations</w:t>
+      </w:r>
+    </w:p>
+    <w:p>
+      <w:pPr>
+        <w:pStyle w:val="BodyText"/>
+      </w:pPr>
+      <w:r>
+        <w:t xml:space="preserve">Sources</w:t>
+      </w:r>
+    </w:p>
+    <w:p>
+      <w:pPr>
+        <w:pStyle w:val="BodyText"/>
+      </w:pPr>
+      <w:r>
+        <w:t xml:space="preserve">104</w:t>
+      </w:r>
+    </w:p>
+    <w:p>
+      <w:pPr>
+        <w:pStyle w:val="BodyText"/>
+      </w:pPr>
+      <w:r>
+        <w:t xml:space="preserve">721</w:t>
+      </w:r>
+    </w:p>
+    <w:p>
+      <w:pPr>
+        <w:pStyle w:val="BodyText"/>
+      </w:pPr>
+      <w:r>
+        <w:t xml:space="preserve">11 556 975</w:t>
+      </w:r>
+    </w:p>
+    <w:p>
+      <w:pPr>
+        <w:pStyle w:val="BodyText"/>
+      </w:pPr>
+      <w:r>
+        <w:t xml:space="preserve">Groupement</w:t>
+      </w:r>
+    </w:p>
+    <w:p>
+      <w:pPr>
+        <w:pStyle w:val="BodyText"/>
+      </w:pPr>
+      <w:r>
+        <w:t xml:space="preserve">1</w:t>
+      </w:r>
+    </w:p>
+    <w:p>
+      <w:pPr>
+        <w:pStyle w:val="BodyText"/>
+      </w:pPr>
+      <w:r>
+        <w:t xml:space="preserve">7</w:t>
+      </w:r>
+    </w:p>
+    <w:p>
+      <w:pPr>
+        <w:pStyle w:val="BodyText"/>
+      </w:pPr>
+      <w:r>
+        <w:t xml:space="preserve">113 841</w:t>
+      </w:r>
+    </w:p>
+    <w:p>
+      <w:pPr>
         <w:pStyle w:val="BodyText"/>
       </w:pPr>
       <w:r>
@@ -415,21 +613,40 @@
         <w:t xml:space="preserve">Les effectifs sont donc plus efficaces que les parts pour connaître la charge de l’ESR et son fonctionnement d’où leur utilisation ici.</w:t>
       </w:r>
     </w:p>
-    <w:bookmarkStart w:id="27" w:name="Xfd3feecce081cd42c009e945bd459ab84ca02c4"/>
+    <w:bookmarkEnd w:id="26"/>
+    <w:bookmarkStart w:id="32" w:name="Xfd3feecce081cd42c009e945bd459ab84ca02c4"/>
     <w:p>
       <w:pPr>
         <w:pStyle w:val="Heading2"/>
       </w:pPr>
       <w:r>
-        <w:t xml:space="preserve">1. Vue long terme (1971 - 2020) sur le statut d’activité des jeunes</w:t>
-      </w:r>
-    </w:p>
-    <w:bookmarkStart w:id="24" w:name="X23be964e4e3df5c31403493eb8534b2c75d45c1"/>
+        <w:rPr>
+          <w:rStyle w:val="SectionNumber"/>
+        </w:rPr>
+        <w:t xml:space="preserve">3.2</w:t>
+      </w:r>
+      <w:r>
+        <w:tab/>
+      </w:r>
+      <w:r>
+        <w:t xml:space="preserve">2. Vue long terme (1971 - 2020) sur le statut d’activité des jeunes</w:t>
+      </w:r>
+    </w:p>
+    <w:bookmarkStart w:id="27" w:name="X23be964e4e3df5c31403493eb8534b2c75d45c1"/>
     <w:p>
       <w:pPr>
         <w:pStyle w:val="Heading3"/>
       </w:pPr>
       <w:r>
+        <w:rPr>
+          <w:rStyle w:val="SectionNumber"/>
+        </w:rPr>
+        <w:t xml:space="preserve">3.2.1</w:t>
+      </w:r>
+      <w:r>
+        <w:tab/>
+      </w:r>
+      <w:r>
         <w:t xml:space="preserve">a. Représentation de l’activité des jeunes en effectifs</w:t>
       </w:r>
     </w:p>
@@ -485,12 +702,21 @@
         <w:t xml:space="preserve">Enfin, on remarque sur ce graphique également une certaine constance du nombre de jeunes chômeurs et inactifs sur toute la période 1971 - 2020 mais il reste difficile d’affirmer avec certitude d’où provient cette relative stabilité.</w:t>
       </w:r>
     </w:p>
-    <w:bookmarkEnd w:id="24"/>
-    <w:bookmarkStart w:id="26" w:name="X7b8ba4adb0f48e36788f2a231ea2e9bcef9b8ff"/>
+    <w:bookmarkEnd w:id="27"/>
+    <w:bookmarkStart w:id="31" w:name="X7b8ba4adb0f48e36788f2a231ea2e9bcef9b8ff"/>
     <w:p>
       <w:pPr>
         <w:pStyle w:val="Heading3"/>
       </w:pPr>
+      <w:r>
+        <w:rPr>
+          <w:rStyle w:val="SectionNumber"/>
+        </w:rPr>
+        <w:t xml:space="preserve">3.2.2</w:t>
+      </w:r>
+      <w:r>
+        <w:tab/>
+      </w:r>
       <w:r>
         <w:t xml:space="preserve">Les jeunes de 15 à 29 ans en France de 1971 à 2020 selon le statut d’activité</w:t>
       </w:r>
@@ -504,87 +730,12 @@
           <wp:inline>
             <wp:extent cx="4620126" cy="2598821"/>
             <wp:effectExtent b="0" l="0" r="0" t="0"/>
-            <wp:docPr descr="" title="" id="1" name="Picture"/>
+            <wp:docPr descr="" title="" id="29" name="Picture"/>
             <a:graphic>
               <a:graphicData uri="http://schemas.openxmlformats.org/drawingml/2006/picture">
                 <pic:pic>
                   <pic:nvPicPr>
-                    <pic:cNvPr descr="Rapport_files/figure-docx/activite.25-1.png" id="0" name="Picture"/>
-                    <pic:cNvPicPr>
-                      <a:picLocks noChangeArrowheads="1" noChangeAspect="1"/>
-                    </pic:cNvPicPr>
-                  </pic:nvPicPr>
-                  <pic:blipFill>
-                    <a:blip r:embed="rId25"/>
-                    <a:stretch>
-                      <a:fillRect/>
-                    </a:stretch>
-                  </pic:blipFill>
-                  <pic:spPr bwMode="auto">
-                    <a:xfrm>
-                      <a:off x="0" y="0"/>
-                      <a:ext cx="4620126" cy="2598821"/>
-                    </a:xfrm>
-                    <a:prstGeom prst="rect">
-                      <a:avLst/>
-                    </a:prstGeom>
-                    <a:noFill/>
-                    <a:ln w="9525">
-                      <a:noFill/>
-                      <a:headEnd/>
-                      <a:tailEnd/>
-                    </a:ln>
-                  </pic:spPr>
-                </pic:pic>
-              </a:graphicData>
-            </a:graphic>
-          </wp:inline>
-        </w:drawing>
-      </w:r>
-    </w:p>
-    <w:bookmarkEnd w:id="26"/>
-    <w:bookmarkEnd w:id="27"/>
-    <w:bookmarkStart w:id="30" w:name="Xd718bfea332c1ed042fc0b08d181780980cb4c4"/>
-    <w:p>
-      <w:pPr>
-        <w:pStyle w:val="Heading2"/>
-      </w:pPr>
-      <w:r>
-        <w:t xml:space="preserve">b. Représentation de l’activité des jeunes en proportions</w:t>
-      </w:r>
-    </w:p>
-    <w:p>
-      <w:pPr>
-        <w:pStyle w:val="FirstParagraph"/>
-      </w:pPr>
-      <w:r>
-        <w:t xml:space="preserve">Le graphique ci-dessous confirme ce que nous avons constaté auparavant : chez les jeunes de 15 à 29 ans, la part des étudiants et des apprentis/alternants augmente (celle des étudiants passant de près de 12% en début de période à environ 40% en 2020) tandis que celle des actifs occupés diminue, passant de près de 60% en 1971 à environ 45% en 2020. La part des chômeurs et inactifs reste cependant assez stable et avoisine les 20% tout au long de la période.</w:t>
-      </w:r>
-    </w:p>
-    <w:bookmarkStart w:id="29" w:name="X3681bf6effadbb386cd3652721b5f85787f9393"/>
-    <w:p>
-      <w:pPr>
-        <w:pStyle w:val="Heading3"/>
-      </w:pPr>
-      <w:r>
-        <w:t xml:space="preserve">Les jeunes de 15 à 29 ans en France de 1971 à 2020 selon le statut d’activité</w:t>
-      </w:r>
-    </w:p>
-    <w:p>
-      <w:pPr>
-        <w:pStyle w:val="FirstParagraph"/>
-      </w:pPr>
-      <w:r>
-        <w:drawing>
-          <wp:inline>
-            <wp:extent cx="4620126" cy="2598821"/>
-            <wp:effectExtent b="0" l="0" r="0" t="0"/>
-            <wp:docPr descr="" title="" id="1" name="Picture"/>
-            <a:graphic>
-              <a:graphicData uri="http://schemas.openxmlformats.org/drawingml/2006/picture">
-                <pic:pic>
-                  <pic:nvPicPr>
-                    <pic:cNvPr descr="Rapport_files/figure-docx/activite.34-1.png" id="0" name="Picture"/>
+                    <pic:cNvPr descr="Rapport_files/figure-docx/activite.25-1.png" id="30" name="Picture"/>
                     <pic:cNvPicPr>
                       <a:picLocks noChangeArrowheads="1" noChangeAspect="1"/>
                     </pic:cNvPicPr>
@@ -617,15 +768,24 @@
         </w:drawing>
       </w:r>
     </w:p>
-    <w:bookmarkEnd w:id="29"/>
-    <w:bookmarkEnd w:id="30"/>
-    <w:bookmarkStart w:id="35" w:name="X5c2b3a22f7672765b5b6c2ece1b4ec1f2ab1a92"/>
+    <w:bookmarkEnd w:id="31"/>
+    <w:bookmarkEnd w:id="32"/>
+    <w:bookmarkStart w:id="37" w:name="Xd718bfea332c1ed042fc0b08d181780980cb4c4"/>
     <w:p>
       <w:pPr>
         <w:pStyle w:val="Heading2"/>
       </w:pPr>
       <w:r>
-        <w:t xml:space="preserve">2. Observations sur les évolutions concernant le niveau de diplôme des jeunes selon l’année civile (1971 - 2020)</w:t>
+        <w:rPr>
+          <w:rStyle w:val="SectionNumber"/>
+        </w:rPr>
+        <w:t xml:space="preserve">3.3</w:t>
+      </w:r>
+      <w:r>
+        <w:tab/>
+      </w:r>
+      <w:r>
+        <w:t xml:space="preserve">b. Représentation de l’activité des jeunes en proportions</w:t>
       </w:r>
     </w:p>
     <w:p>
@@ -633,76 +793,25 @@
         <w:pStyle w:val="FirstParagraph"/>
       </w:pPr>
       <w:r>
-        <w:t xml:space="preserve">Les deux graphiques suivants informent le lecteur sur la répartition des jeunes de 15 à 29 ans en France en fonction du niveau de diplôme et de l’année.</w:t>
-      </w:r>
-      <w:r>
-        <w:t xml:space="preserve"> </w:t>
-      </w:r>
-      <w:r>
-        <w:t xml:space="preserve">Les données qui proviennent d’une année antérieure à 1990 laissent à désirer puisque la variable qui indique le niveau de diplôme des individus enquêtés est très mal renseignée par ces derniers au sein des enquêtes qui se sont déroulées avant les années 1990. En effet, le taux de non-réponse est notamment autour de 30% dans les années 1970 alors qu’il avoisine les 2% dans les années 1990, d’où la hausse importante et soudaine des effectifs des individus diplômés en 1990, sans doute en raison du changement de la méthodologie de l’enquête cette année-là. L’enquête Emploi n’est donc pas très fiable pour avoir des renseignements sur les niveaux de diplôme des jeunes avant les années 1990, il vaut ainsi mieux utiliser d’autres sources que l’enquête Emploi pour disposer d’informations fiables sur le niveau de diplômes des individus avant 1990.</w:t>
-      </w:r>
-    </w:p>
-    <w:p>
-      <w:pPr>
-        <w:pStyle w:val="BodyText"/>
-      </w:pPr>
-      <w:r>
-        <w:t xml:space="preserve">Le graphique ci-dessous montre une diminution importante des effectifs de jeunes n’ayant aucun diplôme ou un diplôme du CAP/BEP sur la période, alors qu’ils constituaient les effectifs les plus importants en 1971. On remarque aussi une augmentation importante de l’effectif des bacheliers, des détenteurs du DNB et des diplômés d’un bac+2 ou plus à partir des années 1990. Les jeunes sont donc de plus en plus diplômés au cours du temps, ce graphique témoigne donc de la démocratisation de l’enseignement en France qui a permis à une plus large part de la population d’atteindre le niveau bac ou supérieur au bac.</w:t>
-      </w:r>
-    </w:p>
-    <w:p>
-      <w:pPr>
-        <w:pStyle w:val="BodyText"/>
-      </w:pPr>
-      <w:r>
-        <w:t xml:space="preserve">On remarque cependant une diminution au sein des différents niveaux de diplôme en 2003 mais cela peut s’expliquer assez simplement :</w:t>
-      </w:r>
-    </w:p>
-    <w:p>
-      <w:pPr>
-        <w:pStyle w:val="BodyText"/>
-      </w:pPr>
-      <w:r>
-        <w:t xml:space="preserve">Dans les années 90, la variable sur le niveau de diplôme DIPL est codée en utilisant les variables DIEG (Quel(s) diplôme(s) a-t-il obtenu dans l’enseignement général primaire ou secondaire ?), DIES (Quel(s) diplôme(s) a-t-il obtenu dans l’enseignement supérieur ou supérieur technique ?) et DIET (Quel(s) diplôme(s) a-t-il obtenu dans l’enseignement technique ou professionnel ?)</w:t>
-      </w:r>
-      <w:r>
-        <w:t xml:space="preserve"> </w:t>
-      </w:r>
-      <w:r>
-        <w:t xml:space="preserve">Les réponses de la variable sur le diplôme se basent donc uniquement sur le déclaratif.</w:t>
-      </w:r>
-      <w:r>
-        <w:t xml:space="preserve"> </w:t>
-      </w:r>
-      <w:r>
-        <w:t xml:space="preserve">Cependant, à partir de 2003, l’enquête Emploi utilise davantage de variables pour définir le niveau de diplôme, pour plus de fiabilité. La seule déclaration du niveau de diplôme ne suffit plus, on mobilise maintenant toutes les réponses aux questions F1 à F8. Au sein de ces questions, l’individu doit déclarer les diplômes qu’il a obtenus mais également la date d’obtention des diplômes, le nom de la spécialité du diplôme, en quelle année (voire au cours de quel mois) il a fini ses études, le niveau d’études atteint à une date T, etc… Il y a donc à partir de 2003 un vrai travail d’enquête effectué pour vérifier la cohérence des déclarations de l’individu sur le diplôme obtenu. Par exemple, si l’individu a définitivement fini ses études à 18 ans au lycée, il ne peut pas avoir obtenu un diplôme du supérieur. La personne en charge de coder les données va donc, pour cet individu, probablement affilier le diplôme du bac à la variable DIPL même s’il déclare posséder un diplôme du supérieur alors que dans les années 90, le diplôme affilié à cet individu aurait été un diplôme du supérieur. Il est probable que plusieurs individus aient été</w:t>
-      </w:r>
-      <w:r>
-        <w:t xml:space="preserve"> </w:t>
-      </w:r>
-      <w:r>
-        <w:t xml:space="preserve">“</w:t>
-      </w:r>
-      <w:r>
-        <w:t xml:space="preserve">déclassés</w:t>
-      </w:r>
-      <w:r>
-        <w:t xml:space="preserve">”</w:t>
-      </w:r>
-      <w:r>
-        <w:t xml:space="preserve"> </w:t>
-      </w:r>
-      <w:r>
-        <w:t xml:space="preserve">de la même manière à partir de 2003.</w:t>
-      </w:r>
-    </w:p>
-    <w:bookmarkStart w:id="32" w:name="X28ec7a962db1728543c3e5fd51ef45d1692006f"/>
+        <w:t xml:space="preserve">Le graphique ci-dessous confirme ce que nous avons constaté auparavant : chez les jeunes de 15 à 29 ans, la part des étudiants et des apprentis/alternants augmente (celle des étudiants passant de près de 12% en début de période à environ 40% en 2020) tandis que celle des actifs occupés diminue, passant de près de 60% en 1971 à environ 45% en 2020. La part des chômeurs et inactifs reste cependant assez stable et avoisine les 20% tout au long de la période.</w:t>
+      </w:r>
+    </w:p>
+    <w:bookmarkStart w:id="36" w:name="X3681bf6effadbb386cd3652721b5f85787f9393"/>
     <w:p>
       <w:pPr>
         <w:pStyle w:val="Heading3"/>
       </w:pPr>
       <w:r>
-        <w:t xml:space="preserve">Effectif des jeunes de 15 à 29 ans en France selon le niveau de diplôme en France</w:t>
+        <w:rPr>
+          <w:rStyle w:val="SectionNumber"/>
+        </w:rPr>
+        <w:t xml:space="preserve">3.3.1</w:t>
+      </w:r>
+      <w:r>
+        <w:tab/>
+      </w:r>
+      <w:r>
+        <w:t xml:space="preserve">Les jeunes de 15 à 29 ans en France de 1971 à 2020 selon le statut d’activité</w:t>
       </w:r>
     </w:p>
     <w:p>
@@ -714,77 +823,12 @@
           <wp:inline>
             <wp:extent cx="4620126" cy="2598821"/>
             <wp:effectExtent b="0" l="0" r="0" t="0"/>
-            <wp:docPr descr="" title="" id="1" name="Picture"/>
+            <wp:docPr descr="" title="" id="34" name="Picture"/>
             <a:graphic>
               <a:graphicData uri="http://schemas.openxmlformats.org/drawingml/2006/picture">
                 <pic:pic>
                   <pic:nvPicPr>
-                    <pic:cNvPr descr="Rapport_files/figure-docx/activite.30-1.png" id="0" name="Picture"/>
-                    <pic:cNvPicPr>
-                      <a:picLocks noChangeArrowheads="1" noChangeAspect="1"/>
-                    </pic:cNvPicPr>
-                  </pic:nvPicPr>
-                  <pic:blipFill>
-                    <a:blip r:embed="rId31"/>
-                    <a:stretch>
-                      <a:fillRect/>
-                    </a:stretch>
-                  </pic:blipFill>
-                  <pic:spPr bwMode="auto">
-                    <a:xfrm>
-                      <a:off x="0" y="0"/>
-                      <a:ext cx="4620126" cy="2598821"/>
-                    </a:xfrm>
-                    <a:prstGeom prst="rect">
-                      <a:avLst/>
-                    </a:prstGeom>
-                    <a:noFill/>
-                    <a:ln w="9525">
-                      <a:noFill/>
-                      <a:headEnd/>
-                      <a:tailEnd/>
-                    </a:ln>
-                  </pic:spPr>
-                </pic:pic>
-              </a:graphicData>
-            </a:graphic>
-          </wp:inline>
-        </w:drawing>
-      </w:r>
-    </w:p>
-    <w:p>
-      <w:pPr>
-        <w:pStyle w:val="BodyText"/>
-      </w:pPr>
-      <w:r>
-        <w:t xml:space="preserve">Le graphique ci-dessous informe sur la part des individus selon leur niveau de diplôme. On remarque qu’alors que la part des diplômés d’un bac+2 ou plus représentaient environ 10% seulement de la population des jeunes de 15 à 29 ans en 1971, ce chiffre s’élève à plus de 25% en 2020. De la même manière, les jeunes ayant un niveau bac représentaient environ 5% de la population en 1971 alors qu’ils représentent en 2020 environ 38% des jeunes de 15 à 29 ans. A l’inverse, les individus sans aucun diplôme sont passés d’au moins 25% des jeunes en 1971 à environ 8% en 2020.</w:t>
-      </w:r>
-    </w:p>
-    <w:bookmarkEnd w:id="32"/>
-    <w:bookmarkStart w:id="34" w:name="Xd8f6123da81e88ea2ba4f37cf13cf0a39b96edf"/>
-    <w:p>
-      <w:pPr>
-        <w:pStyle w:val="Heading3"/>
-      </w:pPr>
-      <w:r>
-        <w:t xml:space="preserve">Répartition des jeunes de 15 à 29 ans selon le niveau de diplôme en France</w:t>
-      </w:r>
-    </w:p>
-    <w:p>
-      <w:pPr>
-        <w:pStyle w:val="FirstParagraph"/>
-      </w:pPr>
-      <w:r>
-        <w:drawing>
-          <wp:inline>
-            <wp:extent cx="4620126" cy="2598821"/>
-            <wp:effectExtent b="0" l="0" r="0" t="0"/>
-            <wp:docPr descr="" title="" id="1" name="Picture"/>
-            <a:graphic>
-              <a:graphicData uri="http://schemas.openxmlformats.org/drawingml/2006/picture">
-                <pic:pic>
-                  <pic:nvPicPr>
-                    <pic:cNvPr descr="Rapport_files/figure-docx/dip2-1.png" id="0" name="Picture"/>
+                    <pic:cNvPr descr="Rapport_files/figure-docx/activite.34-1.png" id="35" name="Picture"/>
                     <pic:cNvPicPr>
                       <a:picLocks noChangeArrowheads="1" noChangeAspect="1"/>
                     </pic:cNvPicPr>
@@ -817,15 +861,24 @@
         </w:drawing>
       </w:r>
     </w:p>
-    <w:bookmarkEnd w:id="34"/>
-    <w:bookmarkEnd w:id="35"/>
-    <w:bookmarkStart w:id="39" w:name="Xaa018433b0a905d2ce78b508cdc04339aa20267"/>
+    <w:bookmarkEnd w:id="36"/>
+    <w:bookmarkEnd w:id="37"/>
+    <w:bookmarkStart w:id="46" w:name="X5c2b3a22f7672765b5b6c2ece1b4ec1f2ab1a92"/>
     <w:p>
       <w:pPr>
         <w:pStyle w:val="Heading2"/>
       </w:pPr>
       <w:r>
-        <w:t xml:space="preserve">3. Observations sur les évolutions des effectifs totaux de jeunes (15-29 ans) au fil des années.</w:t>
+        <w:rPr>
+          <w:rStyle w:val="SectionNumber"/>
+        </w:rPr>
+        <w:t xml:space="preserve">3.4</w:t>
+      </w:r>
+      <w:r>
+        <w:tab/>
+      </w:r>
+      <w:r>
+        <w:t xml:space="preserve">3. Observations sur les évolutions concernant le niveau de diplôme des jeunes selon l’année civile (1971 - 2020)</w:t>
       </w:r>
     </w:p>
     <w:p>
@@ -833,38 +886,85 @@
         <w:pStyle w:val="FirstParagraph"/>
       </w:pPr>
       <w:r>
-        <w:t xml:space="preserve">Après avoir créé tous ces graphiques, il devenait nécessaire de s’intéresser aux évolutions de l’effectifs de jeunes entre 1971 et 2020, et plus particulièrement, à celles des jeunes chômeurs et inactifs (hors étudiants) puisque la relative constance de leur effectif semblait être intéressante à étudier. J’ai alors proposé de comparer nos effectifs de jeunes avec ceux d’Eurostat, qui a également effectué un traitement de données à partir de l’enquête Emploi. Cette comparaison nous a également permis de vérifier la qualité de notre traitement de données.</w:t>
-      </w:r>
-    </w:p>
-    <w:p>
-      <w:pPr>
-        <w:pStyle w:val="BodyText"/>
-      </w:pPr>
-      <w:r>
-        <w:t xml:space="preserve">En faisant quelques lectures, j’ai remarqué qu’un indicateur officiel utilisé entre autres par Eurostat appelé NEET (Young people neither in employment nor in education and training) et qui désigne les jeunes qui ne sont ni en emploi, ni dans le système scolaire/universitaire, ni en formation formelle ou informelle. Pour calculer l’effectif des NEET, Eurostat utilise également l’enquête Emploi (appelée au niveau européen : Labour Force Survey), il me semblait alors intéressant de comparer nos effectifs de chômeurs et inactifs (hors étudiants) avec les effectifs de NEET proposés par Eurostat.</w:t>
-      </w:r>
-    </w:p>
-    <w:p>
-      <w:pPr>
-        <w:pStyle w:val="BodyText"/>
-      </w:pPr>
-      <w:r>
-        <w:t xml:space="preserve">Le graphique suivant représente le nombre de jeunes de 15 à 29 ans en France selon l’année. Les données de la courbe grise sont issues de notre traitement de données de l’enquête Emploi tandis que celles représentées par la courbe bleue proviennent d’Eurostat qui a également effectué un traitement de données à partir de l’enquête Emploi (appelée Labour Force Survey au niveau européen) à partir de l’édition 2003. Enfin, la courbe verte représente ici les données du recensement de la population et de l’état civil traitées elles aussi par Eurostat. Comparer ces courbes va (entre autres) nous permettre de vérifier la qualité du traitement de données que nous avons effectué.</w:t>
-      </w:r>
-      <w:r>
-        <w:t xml:space="preserve"> </w:t>
-      </w:r>
-      <w:r>
-        <w:t xml:space="preserve">On remarque que les courbes grise et bleue ont des niveaux et des évolutions très similaires de 2003 à 2020 et affichent des effectifs compris entre 11 millions et 11,5 millions de jeunes de 15 à 29 ans durant cette période. La chute continue à partir des années 1990 est sans doute liée aux générations de baby boomers (nés entre 1945 et 1965) qui vieillissent et quittent progressivement la classe des 15-29 ans. La courbe verte semble avoir des évolutions et tendances identiques aux deux autres mais l’effectif des jeunes calculé à partir des données du recensement est néanmoins toujours plus élevé que ceux provenant de l’enquête Emploi. Les faibles écarts existant entre la courbe bleue et la courbe grise s’expliquent par notre traitement de données qui fait une moyenne des effectifs de jeunes sur les 4 trimestres de l’année alors qu’Eurostat ne prend sans doute en compte qu’un seul trimestre (probablement le premier puisque l’annexe 3, dont la courbe bleue marine a été réalisée avec un traitement de données prenant en compte uniquement le premier trimestre, montre des effectifs très similaires entre la courbe bleue et la courbe orange représentant ici les données de l’enquête Emploi traitée par Eurostat).</w:t>
-      </w:r>
-    </w:p>
-    <w:bookmarkStart w:id="38" w:name="Xe79565e4c9aa2d7f8bcb650ba589d0673a20ed4"/>
+        <w:t xml:space="preserve">Les deux graphiques suivants informent le lecteur sur la répartition des jeunes de 15 à 29 ans en France en fonction du niveau de diplôme et de l’année.</w:t>
+      </w:r>
+      <w:r>
+        <w:t xml:space="preserve"> </w:t>
+      </w:r>
+      <w:r>
+        <w:t xml:space="preserve">Les données qui proviennent d’une année antérieure à 1990 laissent à désirer puisque la variable qui indique le niveau de diplôme des individus enquêtés est très mal renseignée par ces derniers au sein des enquêtes qui se sont déroulées avant les années 1990. En effet, le taux de non-réponse est notamment autour de 30% dans les années 1970 alors qu’il avoisine les 2% dans les années 1990, d’où la hausse importante et soudaine des effectifs des individus diplômés en 1990, sans doute en raison du changement de la méthodologie de l’enquête cette année-là. L’enquête Emploi n’est donc pas très fiable pour avoir des renseignements sur les niveaux de diplôme des jeunes avant les années 1990, il vaut ainsi mieux utiliser d’autres sources que l’enquête Emploi pour disposer d’informations fiables sur le niveau de diplômes des individus avant 1990.</w:t>
+      </w:r>
+    </w:p>
+    <w:p>
+      <w:pPr>
+        <w:pStyle w:val="BodyText"/>
+      </w:pPr>
+      <w:r>
+        <w:t xml:space="preserve">Le graphique ci-dessous montre une diminution importante des effectifs de jeunes n’ayant aucun diplôme ou un diplôme du CAP/BEP sur la période, alors qu’ils constituaient les effectifs les plus importants en 1971. On remarque aussi une augmentation importante de l’effectif des bacheliers, des détenteurs du DNB et des diplômés d’un bac+2 ou plus à partir des années 1990. Les jeunes sont donc de plus en plus diplômés au cours du temps, ce graphique témoigne donc de la démocratisation de l’enseignement en France qui a permis à une plus large part de la population d’atteindre le niveau bac ou supérieur au bac.</w:t>
+      </w:r>
+    </w:p>
+    <w:p>
+      <w:pPr>
+        <w:pStyle w:val="BodyText"/>
+      </w:pPr>
+      <w:r>
+        <w:t xml:space="preserve">On remarque cependant une diminution au sein des différents niveaux de diplôme en 2003 mais cela peut s’expliquer assez simplement :</w:t>
+      </w:r>
+    </w:p>
+    <w:p>
+      <w:pPr>
+        <w:pStyle w:val="BodyText"/>
+      </w:pPr>
+      <w:r>
+        <w:t xml:space="preserve">Dans les années 90, la variable sur le niveau de diplôme DIPL est codée en utilisant les variables DIEG (Quel(s) diplôme(s) a-t-il obtenu dans l’enseignement général primaire ou secondaire ?), DIES (Quel(s) diplôme(s) a-t-il obtenu dans l’enseignement supérieur ou supérieur technique ?) et DIET (Quel(s) diplôme(s) a-t-il obtenu dans l’enseignement technique ou professionnel ?)</w:t>
+      </w:r>
+      <w:r>
+        <w:t xml:space="preserve"> </w:t>
+      </w:r>
+      <w:r>
+        <w:t xml:space="preserve">Les réponses de la variable sur le diplôme se basent donc uniquement sur le déclaratif.</w:t>
+      </w:r>
+      <w:r>
+        <w:t xml:space="preserve"> </w:t>
+      </w:r>
+      <w:r>
+        <w:t xml:space="preserve">Cependant, à partir de 2003, l’enquête Emploi utilise davantage de variables pour définir le niveau de diplôme, pour plus de fiabilité. La seule déclaration du niveau de diplôme ne suffit plus, on mobilise maintenant toutes les réponses aux questions F1 à F8. Au sein de ces questions, l’individu doit déclarer les diplômes qu’il a obtenus mais également la date d’obtention des diplômes, le nom de la spécialité du diplôme, en quelle année (voire au cours de quel mois) il a fini ses études, le niveau d’études atteint à une date T, etc… Il y a donc à partir de 2003 un vrai travail d’enquête effectué pour vérifier la cohérence des déclarations de l’individu sur le diplôme obtenu. Par exemple, si l’individu a définitivement fini ses études à 18 ans au lycée, il ne peut pas avoir obtenu un diplôme du supérieur. La personne en charge de coder les données va donc, pour cet individu, probablement affilier le diplôme du bac à la variable DIPL même s’il déclare posséder un diplôme du supérieur alors que dans les années 90, le diplôme affilié à cet individu aurait été un diplôme du supérieur. Il est probable que plusieurs individus aient été</w:t>
+      </w:r>
+      <w:r>
+        <w:t xml:space="preserve"> </w:t>
+      </w:r>
+      <w:r>
+        <w:t xml:space="preserve">“</w:t>
+      </w:r>
+      <w:r>
+        <w:t xml:space="preserve">déclassés</w:t>
+      </w:r>
+      <w:r>
+        <w:t xml:space="preserve">”</w:t>
+      </w:r>
+      <w:r>
+        <w:t xml:space="preserve"> </w:t>
+      </w:r>
+      <w:r>
+        <w:t xml:space="preserve">de la même manière à partir de 2003.</w:t>
+      </w:r>
+    </w:p>
+    <w:bookmarkStart w:id="41" w:name="X3a40d0ce39035e1bb5c91ac3d528b7ef19874cc"/>
     <w:p>
       <w:pPr>
         <w:pStyle w:val="Heading3"/>
       </w:pPr>
       <w:r>
-        <w:t xml:space="preserve">Les jeunes de 15 à 29 ans de 1971 à 2021 en France</w:t>
+        <w:rPr>
+          <w:rStyle w:val="SectionNumber"/>
+        </w:rPr>
+        <w:t xml:space="preserve">3.4.1</w:t>
+      </w:r>
+      <w:r>
+        <w:tab/>
+      </w:r>
+      <w:r>
+        <w:t xml:space="preserve">Effectif des jeunes de 25 à 29 ans en France selon le niveau de diplôme en France</w:t>
       </w:r>
     </w:p>
     <w:p>
@@ -876,18 +976,18 @@
           <wp:inline>
             <wp:extent cx="4620126" cy="2598821"/>
             <wp:effectExtent b="0" l="0" r="0" t="0"/>
-            <wp:docPr descr="" title="" id="1" name="Picture"/>
+            <wp:docPr descr="" title="" id="39" name="Picture"/>
             <a:graphic>
               <a:graphicData uri="http://schemas.openxmlformats.org/drawingml/2006/picture">
                 <pic:pic>
                   <pic:nvPicPr>
-                    <pic:cNvPr descr="Rapport_files/figure-docx/activite.44-1.png" id="0" name="Picture"/>
+                    <pic:cNvPr descr="Rapport_files/figure-docx/activite.30-1.png" id="40" name="Picture"/>
                     <pic:cNvPicPr>
                       <a:picLocks noChangeArrowheads="1" noChangeAspect="1"/>
                     </pic:cNvPicPr>
                   </pic:nvPicPr>
                   <pic:blipFill>
-                    <a:blip r:embed="rId36"/>
+                    <a:blip r:embed="rId38"/>
                     <a:stretch>
                       <a:fillRect/>
                     </a:stretch>
@@ -919,22 +1019,49 @@
         <w:pStyle w:val="BodyText"/>
       </w:pPr>
       <w:r>
+        <w:t xml:space="preserve">Le graphique ci-dessous informe sur la part des individus selon leur niveau de diplôme. On remarque qu’alors que la part des diplômés d’un bac+2 ou plus représentaient environ 10% seulement de la population des jeunes de 15 à 29 ans en 1971, ce chiffre s’élève à plus de 25% en 2020. De la même manière, les jeunes ayant un niveau bac représentaient environ 5% de la population en 1971 alors qu’ils représentent en 2020 environ 38% des jeunes de 15 à 29 ans. A l’inverse, les individus sans aucun diplôme sont passés d’au moins 25% des jeunes en 1971 à environ 8% en 2020.</w:t>
+      </w:r>
+    </w:p>
+    <w:bookmarkEnd w:id="41"/>
+    <w:bookmarkStart w:id="45" w:name="X5c37ca81dc4a0e6ce149871ec992c3e1e7eb22b"/>
+    <w:p>
+      <w:pPr>
+        <w:pStyle w:val="Heading3"/>
+      </w:pPr>
+      <w:r>
+        <w:rPr>
+          <w:rStyle w:val="SectionNumber"/>
+        </w:rPr>
+        <w:t xml:space="preserve">3.4.2</w:t>
+      </w:r>
+      <w:r>
+        <w:tab/>
+      </w:r>
+      <w:r>
+        <w:t xml:space="preserve">Répartition des jeunes de 25 à 29 ans selon le niveau de diplôme en France</w:t>
+      </w:r>
+    </w:p>
+    <w:p>
+      <w:pPr>
+        <w:pStyle w:val="FirstParagraph"/>
+      </w:pPr>
+      <w:r>
         <w:drawing>
           <wp:inline>
             <wp:extent cx="4620126" cy="2598821"/>
             <wp:effectExtent b="0" l="0" r="0" t="0"/>
-            <wp:docPr descr="" title="" id="1" name="Picture"/>
+            <wp:docPr descr="" title="" id="43" name="Picture"/>
             <a:graphic>
               <a:graphicData uri="http://schemas.openxmlformats.org/drawingml/2006/picture">
                 <pic:pic>
                   <pic:nvPicPr>
-                    <pic:cNvPr descr="Rapport_files/figure-docx/jeunes.44-1.png" id="0" name="Picture"/>
+                    <pic:cNvPr descr="Rapport_files/figure-docx/dip2-1.png" id="44" name="Picture"/>
                     <pic:cNvPicPr>
                       <a:picLocks noChangeArrowheads="1" noChangeAspect="1"/>
                     </pic:cNvPicPr>
                   </pic:nvPicPr>
                   <pic:blipFill>
-                    <a:blip r:embed="rId37"/>
+                    <a:blip r:embed="rId42"/>
                     <a:stretch>
                       <a:fillRect/>
                     </a:stretch>
@@ -961,15 +1088,24 @@
         </w:drawing>
       </w:r>
     </w:p>
-    <w:bookmarkEnd w:id="38"/>
-    <w:bookmarkEnd w:id="39"/>
-    <w:bookmarkStart w:id="42" w:name="X9377ba7719762096aac001a141b7c47af86965c"/>
+    <w:bookmarkEnd w:id="45"/>
+    <w:bookmarkEnd w:id="46"/>
+    <w:bookmarkStart w:id="51" w:name="Xaa018433b0a905d2ce78b508cdc04339aa20267"/>
     <w:p>
       <w:pPr>
         <w:pStyle w:val="Heading2"/>
       </w:pPr>
       <w:r>
-        <w:t xml:space="preserve">4. Observations sur les effectifs de jeunes chômeurs ou inactifs (hors étudiants)</w:t>
+        <w:rPr>
+          <w:rStyle w:val="SectionNumber"/>
+        </w:rPr>
+        <w:t xml:space="preserve">3.5</w:t>
+      </w:r>
+      <w:r>
+        <w:tab/>
+      </w:r>
+      <w:r>
+        <w:t xml:space="preserve">4. Observations sur les évolutions des effectifs totaux de jeunes (15-29 ans) au fil des années.</w:t>
       </w:r>
     </w:p>
     <w:p>
@@ -977,67 +1113,47 @@
         <w:pStyle w:val="FirstParagraph"/>
       </w:pPr>
       <w:r>
-        <w:t xml:space="preserve">Le graphique ci-dessous compare les effectifs de NEET d’Eurostat (courbe bleue, données uniquement disponibles à partir de l’année 2000) avec les effectifs de NEET obtenus via notre traitement de données (courbe grise).</w:t>
-      </w:r>
-      <w:r>
-        <w:t xml:space="preserve"> </w:t>
-      </w:r>
-      <w:r>
-        <w:t xml:space="preserve">Concernant la courbe bleue, Eurostat a utilisé et traité les données du Labour Force Survey (Enquête Emploi) pour estimer le nombre de NEET. On remarque une importante augmentation du nombre de NEET en 2008, probablement en raison de la crise économique des subprimes. Globalement, l’effectif des NEET en France est compris, selon Eurostat, entre 1,4 et 1,7 millions d’individus de 2000 à 2020, soit une variation bien moins importante que celle constatée sur le graphique précédent.</w:t>
-      </w:r>
-    </w:p>
-    <w:p>
-      <w:pPr>
-        <w:pStyle w:val="BodyText"/>
-      </w:pPr>
-      <w:r>
-        <w:t xml:space="preserve">Concernant la courbe grise, durant la période 1976 - 2020, on constate une succession d’augmentations et de diminutions de l’effectif des jeunes de 15 à 29 ans au chômage ou inactifs (hors étudiants), aussi appelés NEET (Not in Employment, Education or Training) à l’échelle internationale. Le nombre de jeunes chômeurs et inactifs oscille ainsi entre 1,4 millions (en 2001) et 2,2 millions (en 1985 et 2005). Nous assistons donc à une relative stabilité du nombre de NEET malgré l’effectif total de jeunes de 15 à 29 ans qui a eu tendance à diminuer dès 1990, comme nous l’avons vu précédemment.</w:t>
-      </w:r>
-    </w:p>
-    <w:p>
-      <w:pPr>
-        <w:pStyle w:val="BodyText"/>
-      </w:pPr>
-      <w:r>
-        <w:t xml:space="preserve">On remarque que globalement, à partir de 2003, les effectifs de NEET issus de notre base traitée sont toujours supérieurs à ceux affichés par Eurostat. Nous avons vu précédemment que les effectifs de jeunes issus de nos données sont sensiblement les mêmes que ceux issus d’Eurostat, on ne peut donc pas expliquer ces différences d’effectifs de NEET par une population de jeunes qui serait surestimée au sein de notre traitement. Nous avons donc probablement classé une part plus importante de jeunes dans la catégorie</w:t>
-      </w:r>
-      <w:r>
-        <w:t xml:space="preserve"> </w:t>
-      </w:r>
-      <w:r>
-        <w:t xml:space="preserve">“</w:t>
-      </w:r>
-      <w:r>
-        <w:t xml:space="preserve">NEET</w:t>
-      </w:r>
-      <w:r>
-        <w:t xml:space="preserve">”</w:t>
-      </w:r>
-      <w:r>
-        <w:t xml:space="preserve"> </w:t>
-      </w:r>
-      <w:r>
-        <w:t xml:space="preserve">par rapport à Eurostat. Mon objectif suivant a donc été de tenter de savoir comment exactement peut s’expliquer cette différence.</w:t>
-      </w:r>
-    </w:p>
-    <w:bookmarkStart w:id="41" w:name="X55c5b1f5121aa892f05a4a256edea6a0e3ef245"/>
+        <w:t xml:space="preserve">Après avoir créé tous ces graphiques, il devenait nécessaire de s’intéresser aux évolutions de l’effectifs de jeunes entre 1971 et 2020, et plus particulièrement, à celles des jeunes chômeurs et inactifs (hors étudiants) puisque la relative constance de leur effectif semblait être intéressante à étudier. J’ai alors proposé de comparer nos effectifs de jeunes avec ceux d’Eurostat, qui a également effectué un traitement de données à partir de l’enquête Emploi. Cette comparaison nous a également permis de vérifier la qualité de notre traitement de données.</w:t>
+      </w:r>
+    </w:p>
+    <w:p>
+      <w:pPr>
+        <w:pStyle w:val="BodyText"/>
+      </w:pPr>
+      <w:r>
+        <w:t xml:space="preserve">En faisant quelques lectures, j’ai remarqué qu’un indicateur officiel utilisé entre autres par Eurostat appelé NEET (Young people neither in employment nor in education and training) et qui désigne les jeunes qui ne sont ni en emploi, ni dans le système scolaire/universitaire, ni en formation formelle ou informelle. Pour calculer l’effectif des NEET, Eurostat utilise également l’enquête Emploi (appelée au niveau européen : Labour Force Survey), il me semblait alors intéressant de comparer nos effectifs de chômeurs et inactifs (hors étudiants) avec les effectifs de NEET proposés par Eurostat.</w:t>
+      </w:r>
+    </w:p>
+    <w:p>
+      <w:pPr>
+        <w:pStyle w:val="BodyText"/>
+      </w:pPr>
+      <w:r>
+        <w:t xml:space="preserve">Le graphique suivant représente le nombre de jeunes de 15 à 29 ans en France selon l’année. Les données de la courbe grise sont issues de notre traitement de données de l’enquête Emploi tandis que celles représentées par la courbe bleue proviennent d’Eurostat qui a également effectué un traitement de données à partir de l’enquête Emploi (appelée Labour Force Survey au niveau européen) à partir de l’édition 2003. Enfin, la courbe verte représente ici les données du recensement de la population et de l’état civil traitées elles aussi par Eurostat. Comparer ces courbes va (entre autres) nous permettre de vérifier la qualité du traitement de données que nous avons effectué.</w:t>
+      </w:r>
+      <w:r>
+        <w:t xml:space="preserve"> </w:t>
+      </w:r>
+      <w:r>
+        <w:t xml:space="preserve">On remarque que les courbes grise et bleue ont des niveaux et des évolutions très similaires de 2003 à 2020 et affichent des effectifs compris entre 11 millions et 11,5 millions de jeunes de 15 à 29 ans durant cette période. La chute continue à partir des années 1990 est sans doute liée aux générations de baby boomers (nés entre 1945 et 1965) qui vieillissent et quittent progressivement la classe des 15-29 ans. La courbe verte semble avoir des évolutions et tendances identiques aux deux autres mais l’effectif des jeunes calculé à partir des données du recensement est néanmoins toujours plus élevé que ceux provenant de l’enquête Emploi. Les faibles écarts existant entre la courbe bleue et la courbe grise s’expliquent par notre traitement de données qui fait une moyenne des effectifs de jeunes sur les 4 trimestres de l’année alors qu’Eurostat ne prend sans doute en compte qu’un seul trimestre (probablement le premier puisque l’annexe 3, dont la courbe bleue marine a été réalisée avec un traitement de données prenant en compte uniquement le premier trimestre, montre des effectifs très similaires entre la courbe bleue et la courbe orange qui représente ici les données de l’enquête Emploi traitées par Eurostat).</w:t>
+      </w:r>
+    </w:p>
+    <w:bookmarkStart w:id="50" w:name="Xe79565e4c9aa2d7f8bcb650ba589d0673a20ed4"/>
     <w:p>
       <w:pPr>
         <w:pStyle w:val="Heading3"/>
       </w:pPr>
       <w:r>
-        <w:t xml:space="preserve">Les NEET de 15 à 29 ans de 1971 à 2021 en France</w:t>
-      </w:r>
-    </w:p>
-    <w:p>
-      <w:pPr>
-        <w:pStyle w:val="SourceCode"/>
-      </w:pPr>
-      <w:r>
         <w:rPr>
-          <w:rStyle w:val="VerbatimChar"/>
+          <w:rStyle w:val="SectionNumber"/>
         </w:rPr>
-        <w:t xml:space="preserve">## Warning: Removed 3 row(s) containing missing values (geom_path).</w:t>
+        <w:t xml:space="preserve">3.5.1</w:t>
+      </w:r>
+      <w:r>
+        <w:tab/>
+      </w:r>
+      <w:r>
+        <w:t xml:space="preserve">Les jeunes de 15 à 29 ans de 1971 à 2021 en France</w:t>
       </w:r>
     </w:p>
     <w:p>
@@ -1049,314 +1165,12 @@
           <wp:inline>
             <wp:extent cx="4620126" cy="2598821"/>
             <wp:effectExtent b="0" l="0" r="0" t="0"/>
-            <wp:docPr descr="" title="" id="1" name="Picture"/>
+            <wp:docPr descr="" title="" id="48" name="Picture"/>
             <a:graphic>
               <a:graphicData uri="http://schemas.openxmlformats.org/drawingml/2006/picture">
                 <pic:pic>
                   <pic:nvPicPr>
-                    <pic:cNvPr descr="Rapport_files/figure-docx/activite.56-1.png" id="0" name="Picture"/>
-                    <pic:cNvPicPr>
-                      <a:picLocks noChangeArrowheads="1" noChangeAspect="1"/>
-                    </pic:cNvPicPr>
-                  </pic:nvPicPr>
-                  <pic:blipFill>
-                    <a:blip r:embed="rId40"/>
-                    <a:stretch>
-                      <a:fillRect/>
-                    </a:stretch>
-                  </pic:blipFill>
-                  <pic:spPr bwMode="auto">
-                    <a:xfrm>
-                      <a:off x="0" y="0"/>
-                      <a:ext cx="4620126" cy="2598821"/>
-                    </a:xfrm>
-                    <a:prstGeom prst="rect">
-                      <a:avLst/>
-                    </a:prstGeom>
-                    <a:noFill/>
-                    <a:ln w="9525">
-                      <a:noFill/>
-                      <a:headEnd/>
-                      <a:tailEnd/>
-                    </a:ln>
-                  </pic:spPr>
-                </pic:pic>
-              </a:graphicData>
-            </a:graphic>
-          </wp:inline>
-        </w:drawing>
-      </w:r>
-    </w:p>
-    <w:p>
-      <w:pPr>
-        <w:pStyle w:val="BodyText"/>
-      </w:pPr>
-      <w:r>
-        <w:t xml:space="preserve">Afin de vérifier si le format de notre traitement de données n’était pas responsable de cette différence concernant les effectifs de NEET, j’ai crée une base de données réalisée de manière</w:t>
-      </w:r>
-      <w:r>
-        <w:t xml:space="preserve"> </w:t>
-      </w:r>
-      <w:r>
-        <w:t xml:space="preserve">“</w:t>
-      </w:r>
-      <w:r>
-        <w:t xml:space="preserve">classique</w:t>
-      </w:r>
-      <w:r>
-        <w:t xml:space="preserve">”</w:t>
-      </w:r>
-      <w:r>
-        <w:t xml:space="preserve">, sans regroupement et avec les informations de chaque individu de l’échantillon de chaque enquête Emploi représentées sur une ligne. La base était ainsi beaucoup plus lourde mais potentiellement plus fiable.</w:t>
-      </w:r>
-      <w:r>
-        <w:t xml:space="preserve"> </w:t>
-      </w:r>
-      <w:r>
-        <w:t xml:space="preserve">En exploitant cette base de données, les résultats étaient sensiblement les mêmes que ceux exposés par notre base de données initiale (voir annexe n), nous avons donc choisi de continuer à exploiter cette dernière, en raison de son poids beaucoup plus faible.</w:t>
-      </w:r>
-    </w:p>
-    <w:p>
-      <w:pPr>
-        <w:pStyle w:val="BodyText"/>
-      </w:pPr>
-      <w:r>
-        <w:t xml:space="preserve">Nous avons alors émis l’hypothèse que la population des NEET était légèrement différente de celle des chômeurs et inactifs (hors étudiants) et qu’il existait donc des subtilités méthodologiques qui excluait de la population des NEET des jeunes individus étant inactifs ou chômeurs.</w:t>
-      </w:r>
-      <w:r>
-        <w:t xml:space="preserve"> </w:t>
-      </w:r>
-      <w:r>
-        <w:t xml:space="preserve">Rien ne semble cependant confirmer cela. En effet, nous avons pris contact avec Florence Ihadadenne, sociologue du travail des jeunes, via le serveur Discord du CPESR qui nous a transmis un article de l’Injep (Institut National de la Jeunesse et de l’Education Populaire). Cet article ne révèle pas une différence de définition ou de méthodologie particulière pour dénombrer les NEET (bien qu’il montre qu’il est possible de répartir les NEET en différentes catégories pour mieux comprendre le phénomène). Il a cependant montré que l’Injep a notamment pour rôle de veiller à ce que le nombre de NEET n’augmente pas de manière importante, d’où la relative stabilité de l’effectif des jeunes chômeurs et inactifs. (citer article).</w:t>
-      </w:r>
-    </w:p>
-    <w:p>
-      <w:pPr>
-        <w:pStyle w:val="BodyText"/>
-      </w:pPr>
-      <w:r>
-        <w:t xml:space="preserve">Ne trouvant pas d’explication concernant la méthodologie ou les définitions qui pourraient expliquer le sureffectif de NEET que nous avons au sein de nos données, j’ai donc choisi de réaliser d’autres graphiques sur notamment les effectifs d’apprentis, de jeunes chômeurs, d’actifs occupés et des étudiants, afin de tenter de mieux comprendre d’où proviennent les écarts entre les effectifs de NEET de notre base et de ceux présentés par Eurostat.</w:t>
-      </w:r>
-    </w:p>
-    <w:bookmarkEnd w:id="41"/>
-    <w:bookmarkEnd w:id="42"/>
-    <w:bookmarkStart w:id="59" w:name="X0f9c92583d58e497d3b37259e52ac97bd3fb920"/>
-    <w:p>
-      <w:pPr>
-        <w:pStyle w:val="Heading2"/>
-      </w:pPr>
-      <w:r>
-        <w:t xml:space="preserve">5. Observations sur les apprentis de 1976 à aujourd’hui</w:t>
-      </w:r>
-    </w:p>
-    <w:p>
-      <w:pPr>
-        <w:pStyle w:val="FirstParagraph"/>
-      </w:pPr>
-      <w:r>
-        <w:t xml:space="preserve">Dans cette partie, nous nous intéressons aux apprentis et alternants afin d’avoir une compréhension plus fine de la transition de la formation vers l’emploi chez les jeunes et également afin de vérifier que notre sureffectif de NEET ne soit lié au apprentis et alternants.</w:t>
-      </w:r>
-    </w:p>
-    <w:p>
-      <w:pPr>
-        <w:pStyle w:val="BodyText"/>
-      </w:pPr>
-      <w:r>
-        <w:t xml:space="preserve">Pour intégrer les apprentis au sein des autres statuts d’activité de 1971 à 2020, la principale difficulté a été de trouver la bonne variable pour identifier les apprentis. Nous prévoyions d’abord d’utiliser la variable FC5A (elle indique si l’individu suit une formation dans le cadre de son contrat de travail) mais elle n’existait pas de 2013 à 2016 (entre autres). De la même manière, la variable CONTRA (qui indique quel type de contrat de travail possède l’individu) n’est pas disponible avant 2003.</w:t>
-      </w:r>
-      <w:r>
-        <w:t xml:space="preserve"> </w:t>
-      </w:r>
-      <w:r>
-        <w:t xml:space="preserve">Finalement nous avons intégré les apprentis dans le graphique des statuts d’activité en utilisant la variable ST (1975-1981), STATUT (1982-2002) et STATUTR (2003-2020) qui indique le statut de l’individu (apprentis, sous CDI, sous CDD, non salarié, etc…).</w:t>
-      </w:r>
-      <w:r>
-        <w:t xml:space="preserve"> </w:t>
-      </w:r>
-      <w:r>
-        <w:t xml:space="preserve">Nous avons alors remarqué que certains apprentis étaient codés en étudiants tandis que d’autres étaient définis comme actifs occupés. Seulement une vingtaine étaient comptés comme inactifs en 2020, notre problème de sureffectif des NEET ne provient donc pas des apprentis ou des alternants.</w:t>
-      </w:r>
-    </w:p>
-    <w:p>
-      <w:pPr>
-        <w:pStyle w:val="BodyText"/>
-      </w:pPr>
-      <w:r>
-        <w:t xml:space="preserve">Le graphique ci-dessous permet de constater l’évolution de l’effectif des apprentis de 15 à 29 ans de 1975 à 2020. On observe une augmentation continue de l’effectif des apprentis : ce dernier passe d’environ 125 000 individus en 1975 à environ 450 000 en 2020, bien que l’effectif total des jeunes ait largement diminué durant les années 1990 en raison du vieillissement des générations de baby boomers. Cela témoigne d’un développement important et continu de l’apprentissage en France et d’une évolution importante du système éducatif français.</w:t>
-      </w:r>
-    </w:p>
-    <w:bookmarkStart w:id="44" w:name="champ-apprentis-de-15-à-29-ans"/>
-    <w:p>
-      <w:pPr>
-        <w:pStyle w:val="Heading3"/>
-      </w:pPr>
-      <w:r>
-        <w:t xml:space="preserve">Champ : Apprentis de 15 à 29 ans</w:t>
-      </w:r>
-    </w:p>
-    <w:p>
-      <w:pPr>
-        <w:pStyle w:val="FirstParagraph"/>
-      </w:pPr>
-      <w:r>
-        <w:drawing>
-          <wp:inline>
-            <wp:extent cx="4620126" cy="2598821"/>
-            <wp:effectExtent b="0" l="0" r="0" t="0"/>
-            <wp:docPr descr="" title="" id="1" name="Picture"/>
-            <a:graphic>
-              <a:graphicData uri="http://schemas.openxmlformats.org/drawingml/2006/picture">
-                <pic:pic>
-                  <pic:nvPicPr>
-                    <pic:cNvPr descr="Rapport_files/figure-docx/activite.46-1.png" id="0" name="Picture"/>
-                    <pic:cNvPicPr>
-                      <a:picLocks noChangeArrowheads="1" noChangeAspect="1"/>
-                    </pic:cNvPicPr>
-                  </pic:nvPicPr>
-                  <pic:blipFill>
-                    <a:blip r:embed="rId43"/>
-                    <a:stretch>
-                      <a:fillRect/>
-                    </a:stretch>
-                  </pic:blipFill>
-                  <pic:spPr bwMode="auto">
-                    <a:xfrm>
-                      <a:off x="0" y="0"/>
-                      <a:ext cx="4620126" cy="2598821"/>
-                    </a:xfrm>
-                    <a:prstGeom prst="rect">
-                      <a:avLst/>
-                    </a:prstGeom>
-                    <a:noFill/>
-                    <a:ln w="9525">
-                      <a:noFill/>
-                      <a:headEnd/>
-                      <a:tailEnd/>
-                    </a:ln>
-                  </pic:spPr>
-                </pic:pic>
-              </a:graphicData>
-            </a:graphic>
-          </wp:inline>
-        </w:drawing>
-      </w:r>
-    </w:p>
-    <w:p>
-      <w:pPr>
-        <w:pStyle w:val="BodyText"/>
-      </w:pPr>
-      <w:r>
-        <w:t xml:space="preserve">Le graphique suivant informe sur le statut d’activité des jeunes de 18 à 21 ans et a pour objectif de mieux comprendre la place de l’apprentissage dans la transition formation-emploi en se concentrant sur la tranche d’âge la plus concernée par l’alternance et l’apprentissage. On remarque ainsi que les étudiants constituent la majeure part de cette classe d’âge et que l’effectif des apprentis prend lui aussi une place plus importante chez les 18 - 21 ans que chez les 15-29 ans et augmente de manière importante tout au long de la période 1975-2020. Il faut également noter que les observations de l’année 2003 ont été supprimées afin de</w:t>
-      </w:r>
-      <w:r>
-        <w:t xml:space="preserve"> </w:t>
-      </w:r>
-      <w:r>
-        <w:t xml:space="preserve">“</w:t>
-      </w:r>
-      <w:r>
-        <w:t xml:space="preserve">lisser</w:t>
-      </w:r>
-      <w:r>
-        <w:t xml:space="preserve">”</w:t>
-      </w:r>
-      <w:r>
-        <w:t xml:space="preserve"> </w:t>
-      </w:r>
-      <w:r>
-        <w:t xml:space="preserve">le graphique et d’amoindrir la chute artificielle des effectifs en 2003, sans doute liée à la modification du format de l’enquête.</w:t>
-      </w:r>
-    </w:p>
-    <w:bookmarkEnd w:id="44"/>
-    <w:bookmarkStart w:id="46" w:name="Xb382e9107078a52c72d33e222a31834d3945816"/>
-    <w:p>
-      <w:pPr>
-        <w:pStyle w:val="Heading3"/>
-      </w:pPr>
-      <w:r>
-        <w:t xml:space="preserve">Les jeunes de 18 à 21 ans de 1975 à 2020 selon leur statut d’activité</w:t>
-      </w:r>
-    </w:p>
-    <w:p>
-      <w:pPr>
-        <w:pStyle w:val="FirstParagraph"/>
-      </w:pPr>
-      <w:r>
-        <w:drawing>
-          <wp:inline>
-            <wp:extent cx="4620126" cy="2598821"/>
-            <wp:effectExtent b="0" l="0" r="0" t="0"/>
-            <wp:docPr descr="" title="" id="1" name="Picture"/>
-            <a:graphic>
-              <a:graphicData uri="http://schemas.openxmlformats.org/drawingml/2006/picture">
-                <pic:pic>
-                  <pic:nvPicPr>
-                    <pic:cNvPr descr="Rapport_files/figure-docx/activite.50-1.png" id="0" name="Picture"/>
-                    <pic:cNvPicPr>
-                      <a:picLocks noChangeArrowheads="1" noChangeAspect="1"/>
-                    </pic:cNvPicPr>
-                  </pic:nvPicPr>
-                  <pic:blipFill>
-                    <a:blip r:embed="rId45"/>
-                    <a:stretch>
-                      <a:fillRect/>
-                    </a:stretch>
-                  </pic:blipFill>
-                  <pic:spPr bwMode="auto">
-                    <a:xfrm>
-                      <a:off x="0" y="0"/>
-                      <a:ext cx="4620126" cy="2598821"/>
-                    </a:xfrm>
-                    <a:prstGeom prst="rect">
-                      <a:avLst/>
-                    </a:prstGeom>
-                    <a:noFill/>
-                    <a:ln w="9525">
-                      <a:noFill/>
-                      <a:headEnd/>
-                      <a:tailEnd/>
-                    </a:ln>
-                  </pic:spPr>
-                </pic:pic>
-              </a:graphicData>
-            </a:graphic>
-          </wp:inline>
-        </w:drawing>
-      </w:r>
-    </w:p>
-    <w:p>
-      <w:pPr>
-        <w:pStyle w:val="BodyText"/>
-      </w:pPr>
-      <w:r>
-        <w:t xml:space="preserve">Ce graphique présente l’effectif des apprentis de 18 à 21 ans de 1975 à 2020. On observe, comme pour les 15-29 ans, une augmentation constante de l’effectif des apprentis : il passe d’environ 20 000 individus en 1975 à environ 120 000 en 2020, soit une augmentation de 500% en l’espace de 45 ans, et ce, malgré une diminution importante de l’effectif total des jeunes durant la période.</w:t>
-      </w:r>
-    </w:p>
-    <w:bookmarkEnd w:id="46"/>
-    <w:bookmarkStart w:id="48" w:name="champ-apprentis-de-18-à-21-ans"/>
-    <w:p>
-      <w:pPr>
-        <w:pStyle w:val="Heading3"/>
-      </w:pPr>
-      <w:r>
-        <w:t xml:space="preserve">Champ : Apprentis de 18 à 21 ans</w:t>
-      </w:r>
-    </w:p>
-    <w:p>
-      <w:pPr>
-        <w:pStyle w:val="FirstParagraph"/>
-      </w:pPr>
-      <w:r>
-        <w:drawing>
-          <wp:inline>
-            <wp:extent cx="4620126" cy="2598821"/>
-            <wp:effectExtent b="0" l="0" r="0" t="0"/>
-            <wp:docPr descr="" title="" id="1" name="Picture"/>
-            <a:graphic>
-              <a:graphicData uri="http://schemas.openxmlformats.org/drawingml/2006/picture">
-                <pic:pic>
-                  <pic:nvPicPr>
-                    <pic:cNvPr descr="Rapport_files/figure-docx/activite.48-1.png" id="0" name="Picture"/>
+                    <pic:cNvPr descr="Rapport_files/figure-docx/activite.44-1.png" id="49" name="Picture"/>
                     <pic:cNvPicPr>
                       <a:picLocks noChangeArrowheads="1" noChangeAspect="1"/>
                     </pic:cNvPicPr>
@@ -1389,32 +1203,101 @@
         </w:drawing>
       </w:r>
     </w:p>
-    <w:bookmarkEnd w:id="48"/>
-    <w:bookmarkStart w:id="49" w:name="X4c7dce0c707a3f0b0641c5377ec6a9a4cadc6d0"/>
+    <w:bookmarkEnd w:id="50"/>
+    <w:bookmarkEnd w:id="51"/>
+    <w:bookmarkStart w:id="56" w:name="X9377ba7719762096aac001a141b7c47af86965c"/>
+    <w:p>
+      <w:pPr>
+        <w:pStyle w:val="Heading2"/>
+      </w:pPr>
+      <w:r>
+        <w:rPr>
+          <w:rStyle w:val="SectionNumber"/>
+        </w:rPr>
+        <w:t xml:space="preserve">3.6</w:t>
+      </w:r>
+      <w:r>
+        <w:tab/>
+      </w:r>
+      <w:r>
+        <w:t xml:space="preserve">5. Observations sur les effectifs de jeunes chômeurs ou inactifs (hors étudiants)</w:t>
+      </w:r>
+    </w:p>
+    <w:p>
+      <w:pPr>
+        <w:pStyle w:val="FirstParagraph"/>
+      </w:pPr>
+      <w:r>
+        <w:t xml:space="preserve">Le graphique ci-dessous compare les effectifs de NEET d’Eurostat (courbe bleue, données uniquement disponibles à partir de l’année 2000) avec les effectifs de NEET obtenus via notre traitement de données (courbe grise).</w:t>
+      </w:r>
+      <w:r>
+        <w:t xml:space="preserve"> </w:t>
+      </w:r>
+      <w:r>
+        <w:t xml:space="preserve">Concernant la courbe bleue, Eurostat a utilisé et traité les données du Labour Force Survey (Enquête Emploi) pour estimer le nombre de NEET. On remarque une importante augmentation du nombre de NEET en 2008, probablement en raison de la crise économique des subprimes. Globalement, l’effectif des NEET en France est compris, selon Eurostat, entre 1,4 et 1,7 millions d’individus de 2000 à 2020, soit une variation bien moins importante que celle constatée sur le graphique précédent.</w:t>
+      </w:r>
+    </w:p>
+    <w:p>
+      <w:pPr>
+        <w:pStyle w:val="BodyText"/>
+      </w:pPr>
+      <w:r>
+        <w:t xml:space="preserve">Concernant la courbe grise, durant la période 1976 - 2020, on constate une succession d’augmentations et de diminutions de l’effectif des jeunes de 15 à 29 ans au chômage ou inactifs (hors étudiants), aussi appelés NEET (Not in Employment, Education or Training) à l’échelle internationale. Le nombre de jeunes chômeurs et inactifs oscille ainsi entre 1,4 millions (en 2001) et 2,2 millions (en 1985 et 2005). Nous assistons donc à une relative stabilité du nombre de NEET malgré l’effectif total de jeunes de 15 à 29 ans qui a eu tendance à diminuer dès 1990, comme nous l’avons vu précédemment.</w:t>
+      </w:r>
+    </w:p>
+    <w:p>
+      <w:pPr>
+        <w:pStyle w:val="BodyText"/>
+      </w:pPr>
+      <w:r>
+        <w:t xml:space="preserve">On remarque que globalement, à partir de 2003, les effectifs de NEET issus de notre base traitée sont toujours supérieurs à ceux affichés par Eurostat. Nous avons vu précédemment que les effectifs de jeunes issus de nos données sont sensiblement les mêmes que ceux issus d’Eurostat, on ne peut donc pas expliquer ces différences d’effectifs de NEET par une population de jeunes qui serait surestimée au sein de notre traitement. Nous avons donc probablement classé une part plus importante de jeunes dans la catégorie</w:t>
+      </w:r>
+      <w:r>
+        <w:t xml:space="preserve"> </w:t>
+      </w:r>
+      <w:r>
+        <w:t xml:space="preserve">“</w:t>
+      </w:r>
+      <w:r>
+        <w:t xml:space="preserve">NEET</w:t>
+      </w:r>
+      <w:r>
+        <w:t xml:space="preserve">”</w:t>
+      </w:r>
+      <w:r>
+        <w:t xml:space="preserve"> </w:t>
+      </w:r>
+      <w:r>
+        <w:t xml:space="preserve">par rapport à Eurostat. Mon objectif suivant a donc été de tenter de savoir comment exactement peut s’expliquer cette différence.</w:t>
+      </w:r>
+    </w:p>
+    <w:bookmarkStart w:id="55" w:name="X55c5b1f5121aa892f05a4a256edea6a0e3ef245"/>
     <w:p>
       <w:pPr>
         <w:pStyle w:val="Heading3"/>
       </w:pPr>
       <w:r>
-        <w:t xml:space="preserve">Statut d’activité des individus entre 30 et 60 ans</w:t>
-      </w:r>
-    </w:p>
-    <w:p>
-      <w:pPr>
-        <w:pStyle w:val="FirstParagraph"/>
-      </w:pPr>
-      <w:r>
-        <w:t xml:space="preserve">Ce dernier graphique représente la répartition des individus de 30 à 60 ans selon leur statut d’activité. On remarque ainsi que les individus de 30 à 60 ans n’ont pas subi de modification notable de leurs effectifs en 2003, contrairement aux 15-29 ans. On peut en conclure qu’à première vue, seul le statut d’étudiant salarié a réellement posé problème et provoqué la chute de l’effectif des étudiants en 2003 en raison du changement de définition du statut d’activité cette année-là.</w:t>
-      </w:r>
-    </w:p>
-    <w:bookmarkEnd w:id="49"/>
-    <w:bookmarkStart w:id="51" w:name="X17e46dfd157f06de3b07d7eebd1a5d43d3a5864"/>
-    <w:p>
-      <w:pPr>
-        <w:pStyle w:val="Heading3"/>
-      </w:pPr>
-      <w:r>
-        <w:t xml:space="preserve">Les individus de 30 ans à 60 ans de 1971 à 2020 selon leur statut d’activité</w:t>
+        <w:rPr>
+          <w:rStyle w:val="SectionNumber"/>
+        </w:rPr>
+        <w:t xml:space="preserve">3.6.1</w:t>
+      </w:r>
+      <w:r>
+        <w:tab/>
+      </w:r>
+      <w:r>
+        <w:t xml:space="preserve">Les NEET de 15 à 29 ans de 1971 à 2021 en France</w:t>
+      </w:r>
+    </w:p>
+    <w:p>
+      <w:pPr>
+        <w:pStyle w:val="SourceCode"/>
+      </w:pPr>
+      <w:r>
+        <w:rPr>
+          <w:rStyle w:val="VerbatimChar"/>
+        </w:rPr>
+        <w:t xml:space="preserve">## Warning: Removed 3 row(s) containing missing values (geom_path).</w:t>
       </w:r>
     </w:p>
     <w:p>
@@ -1426,18 +1309,18 @@
           <wp:inline>
             <wp:extent cx="4620126" cy="2598821"/>
             <wp:effectExtent b="0" l="0" r="0" t="0"/>
-            <wp:docPr descr="" title="" id="1" name="Picture"/>
+            <wp:docPr descr="" title="" id="53" name="Picture"/>
             <a:graphic>
               <a:graphicData uri="http://schemas.openxmlformats.org/drawingml/2006/picture">
                 <pic:pic>
                   <pic:nvPicPr>
-                    <pic:cNvPr descr="Rapport_files/figure-docx/activite.52-1.png" id="0" name="Picture"/>
+                    <pic:cNvPr descr="Rapport_files/figure-docx/activite.56-1.png" id="54" name="Picture"/>
                     <pic:cNvPicPr>
                       <a:picLocks noChangeArrowheads="1" noChangeAspect="1"/>
                     </pic:cNvPicPr>
                   </pic:nvPicPr>
                   <pic:blipFill>
-                    <a:blip r:embed="rId50"/>
+                    <a:blip r:embed="rId52"/>
                     <a:stretch>
                       <a:fillRect/>
                     </a:stretch>
@@ -1469,99 +1352,124 @@
         <w:pStyle w:val="BodyText"/>
       </w:pPr>
       <w:r>
-        <w:t xml:space="preserve">Nous pouvons conclure de ces graphiques que les apprentis et alternants ne sont pas responsables de notre sureffectif de NEET. Nous allons donc décomposer notre population de jeunes selon leur statut d’activité et comparer les effectifs obtenus avec ceux qu’Eurostat présente via l’exploitation de l’enquête Emploi (Labour Force Survey).</w:t>
-      </w:r>
-    </w:p>
-    <w:bookmarkEnd w:id="51"/>
-    <w:bookmarkStart w:id="52" w:name="X776ba988765e308011edd7566c03583dd2cb748"/>
+        <w:t xml:space="preserve">Afin de vérifier si le format de notre traitement de données n’était pas responsable de cette différence concernant les effectifs de NEET, j’ai crée une base de données réalisée de manière</w:t>
+      </w:r>
+      <w:r>
+        <w:t xml:space="preserve"> </w:t>
+      </w:r>
+      <w:r>
+        <w:t xml:space="preserve">“</w:t>
+      </w:r>
+      <w:r>
+        <w:t xml:space="preserve">classique</w:t>
+      </w:r>
+      <w:r>
+        <w:t xml:space="preserve">”</w:t>
+      </w:r>
+      <w:r>
+        <w:t xml:space="preserve">, sans regroupement et avec les informations de chaque individu de l’échantillon de chaque enquête Emploi représentées sur une ligne. La base était ainsi beaucoup plus lourde mais potentiellement plus fiable.</w:t>
+      </w:r>
+      <w:r>
+        <w:t xml:space="preserve"> </w:t>
+      </w:r>
+      <w:r>
+        <w:t xml:space="preserve">En exploitant cette base de données, les résultats étaient sensiblement les mêmes que ceux exposés par notre base de données initiale (voir annexe n), nous avons donc choisi de continuer à exploiter cette dernière, en raison de son poids beaucoup plus faible.</w:t>
+      </w:r>
+    </w:p>
+    <w:p>
+      <w:pPr>
+        <w:pStyle w:val="BodyText"/>
+      </w:pPr>
+      <w:r>
+        <w:t xml:space="preserve">Nous avons alors émis l’hypothèse que la population des NEET était légèrement différente de celle des chômeurs et inactifs (hors étudiants) et qu’il existait donc des subtilités méthodologiques qui excluait de la population des NEET des jeunes individus étant inactifs ou chômeurs.</w:t>
+      </w:r>
+      <w:r>
+        <w:t xml:space="preserve"> </w:t>
+      </w:r>
+      <w:r>
+        <w:t xml:space="preserve">Rien ne semble cependant confirmer cela. En effet, nous avons pris contact avec Florence Ihadadenne, sociologue du travail des jeunes, via le serveur Discord du CPESR qui nous a transmis un article de l’Injep (Institut National de la Jeunesse et de l’Education Populaire). Cet article ne révèle pas une différence de définition ou de méthodologie particulière pour dénombrer les NEET (bien qu’il montre qu’il est possible de répartir les NEET en différentes catégories pour mieux comprendre le phénomène). Il a cependant montré que l’Injep a notamment pour rôle de veiller à ce que le nombre de NEET n’augmente pas de manière importante, d’où la relative stabilité de l’effectif des jeunes chômeurs et inactifs. (citer article).</w:t>
+      </w:r>
+    </w:p>
+    <w:p>
+      <w:pPr>
+        <w:pStyle w:val="BodyText"/>
+      </w:pPr>
+      <w:r>
+        <w:t xml:space="preserve">Ne trouvant pas d’explication concernant la méthodologie ou les définitions qui pourraient expliquer le sureffectif de NEET que nous avons au sein de nos données, j’ai donc choisi de réaliser d’autres graphiques sur notamment les effectifs d’apprentis, de jeunes chômeurs, d’actifs occupés et des étudiants, afin de tenter de mieux comprendre d’où proviennent les écarts entre les effectifs de NEET de notre base et de ceux présentés par Eurostat.</w:t>
+      </w:r>
+    </w:p>
+    <w:bookmarkEnd w:id="55"/>
+    <w:bookmarkEnd w:id="56"/>
+    <w:bookmarkStart w:id="87" w:name="X0f9c92583d58e497d3b37259e52ac97bd3fb920"/>
+    <w:p>
+      <w:pPr>
+        <w:pStyle w:val="Heading2"/>
+      </w:pPr>
+      <w:r>
+        <w:rPr>
+          <w:rStyle w:val="SectionNumber"/>
+        </w:rPr>
+        <w:t xml:space="preserve">3.7</w:t>
+      </w:r>
+      <w:r>
+        <w:tab/>
+      </w:r>
+      <w:r>
+        <w:t xml:space="preserve">6. Observations sur les apprentis de 1976 à aujourd’hui</w:t>
+      </w:r>
+    </w:p>
+    <w:p>
+      <w:pPr>
+        <w:pStyle w:val="FirstParagraph"/>
+      </w:pPr>
+      <w:r>
+        <w:t xml:space="preserve">Dans cette partie, nous nous intéressons aux apprentis et alternants afin d’avoir une compréhension plus fine de la transition de la formation vers l’emploi chez les jeunes et également afin de vérifier que notre sureffectif de NEET ne soit lié au apprentis et alternants.</w:t>
+      </w:r>
+    </w:p>
+    <w:p>
+      <w:pPr>
+        <w:pStyle w:val="BodyText"/>
+      </w:pPr>
+      <w:r>
+        <w:t xml:space="preserve">Pour intégrer les apprentis au sein des autres statuts d’activité de 1971 à 2020, la principale difficulté a été de trouver la bonne variable pour identifier les apprentis. Nous prévoyions d’abord d’utiliser la variable FC5A (elle indique si l’individu suit une formation dans le cadre de son contrat de travail) mais elle n’existait pas de 2013 à 2016 (entre autres). De la même manière, la variable CONTRA (qui indique quel type de contrat de travail possède l’individu) n’est pas disponible avant 2003.</w:t>
+      </w:r>
+      <w:r>
+        <w:t xml:space="preserve"> </w:t>
+      </w:r>
+      <w:r>
+        <w:t xml:space="preserve">Finalement nous avons intégré les apprentis dans le graphique des statuts d’activité en utilisant la variable ST (1975-1981), STATUT (1982-2002) et STATUTR (2003-2020) qui indique le statut de l’individu (apprentis, sous CDI, sous CDD, non salarié, etc…).</w:t>
+      </w:r>
+      <w:r>
+        <w:t xml:space="preserve"> </w:t>
+      </w:r>
+      <w:r>
+        <w:t xml:space="preserve">Nous avons alors remarqué que certains apprentis étaient codés en étudiants tandis que d’autres étaient définis comme actifs occupés. Seulement une vingtaine étaient comptés comme inactifs en 2020, notre problème de sureffectif des NEET ne provient donc pas des apprentis ou des alternants.</w:t>
+      </w:r>
+    </w:p>
+    <w:p>
+      <w:pPr>
+        <w:pStyle w:val="BodyText"/>
+      </w:pPr>
+      <w:r>
+        <w:t xml:space="preserve">Le graphique ci-dessous permet de constater l’évolution de l’effectif des apprentis de 15 à 29 ans de 1975 à 2020. On observe une augmentation continue de l’effectif des apprentis : ce dernier passe d’environ 125 000 individus en 1975 à environ 450 000 en 2020, bien que l’effectif total des jeunes ait largement diminué durant les années 1990 en raison du vieillissement des générations de baby boomers. Cela témoigne d’un développement important et continu de l’apprentissage en France et d’une évolution importante du système éducatif français.</w:t>
+      </w:r>
+    </w:p>
+    <w:bookmarkStart w:id="60" w:name="champ-apprentis-de-15-à-29-ans"/>
     <w:p>
       <w:pPr>
         <w:pStyle w:val="Heading3"/>
       </w:pPr>
       <w:r>
-        <w:t xml:space="preserve">6.Comparaison données de l’Eurostat sur les jeunes avec nos données (emploi.RData)</w:t>
-      </w:r>
-    </w:p>
-    <w:p>
-      <w:pPr>
-        <w:pStyle w:val="FirstParagraph"/>
-      </w:pPr>
-      <w:r>
-        <w:t xml:space="preserve">Cette section regroupe plusieurs graphiques comparant les données d’Eurostat avec les nôtres afin de décomposer nos données. Comme pour les graphiques précédents, la courbe grise représente les données que nous avons traitées sur l’enquête Emploi tandis que la bleue représente les données d’Eurostat qui a également traité les données de l’enquête Emploi (Labour Force Survey).</w:t>
-      </w:r>
-    </w:p>
-    <w:p>
-      <w:pPr>
-        <w:pStyle w:val="BodyText"/>
-      </w:pPr>
-      <w:r>
-        <w:t xml:space="preserve">Ce premier graphique présente le nombre de jeunes de 15 à 29 ans qui suivent des études ou sont en formation entre 1971 et 2020 selon notre traitement de données et selon Eurostat.</w:t>
-      </w:r>
-      <w:r>
-        <w:t xml:space="preserve"> </w:t>
-      </w:r>
-      <w:r>
-        <w:t xml:space="preserve">Pour bien comprendre ce graphique, il est nécessaire de rappeler qu’à partir de 2003, pour définir le statut d’activité d’un individu, l’enquête Emploi ne se base plus sur la simple déclaration de l’individu comme c’était auparavant le cas. En effet, à partir de 2003, un statut d’activité est attribué à un individu en fonction des définitions du BIT (Bureau International du Travail). Par exemple, un étudiant salarié sera classé comme actif occupé (et non étudiant) car il aura exercé une activité professionnelle au moins une heure durant la semaine de référence.</w:t>
-      </w:r>
-    </w:p>
-    <w:p>
-      <w:pPr>
-        <w:pStyle w:val="BodyText"/>
-      </w:pPr>
-      <w:r>
-        <w:t xml:space="preserve">On remarque ainsi sur ce graphique que l’impact du changement de définition du statut d’activité en 2003 se fait ressentir sur nos données : l’effectif des étudiants chute brutalement en 2003 probablement car les étudiants salariés ne sont plus catégorisés comme étudiants mais comme actifs occupés. Eurostat a quant à lui réussi à conserver ces étudiants salariés, la courbe bleue est alors en continuité avec la courbe grise d’avant 2003 et révèle le réel effectif des étudiants après 2002.</w:t>
-      </w:r>
-      <w:r>
-        <w:t xml:space="preserve"> </w:t>
-      </w:r>
-      <w:r>
-        <w:t xml:space="preserve">Ce graphique montre que les graphiques précédents portant sur la répartition des jeunes selon le statut d’activité sont biaisés : les étudiants sont à partir de 2003 sous-représentés à cause des étudiants salariés classés comme actifs occupés. Il serait sans doute possible de rectifier cela en mobilisant une variable qui indiquerait si l’individu suit ou non des études. Nous pourrions ainsi créer une nouvelle catégorie pour les</w:t>
-      </w:r>
-      <w:r>
-        <w:t xml:space="preserve"> </w:t>
-      </w:r>
-      <w:r>
-        <w:t xml:space="preserve">“</w:t>
-      </w:r>
-      <w:r>
-        <w:t xml:space="preserve">étudiants salariés</w:t>
-      </w:r>
-      <w:r>
-        <w:t xml:space="preserve">”</w:t>
-      </w:r>
-      <w:r>
-        <w:t xml:space="preserve"> </w:t>
-      </w:r>
-      <w:r>
-        <w:t xml:space="preserve">afin de ne pas perdre de vue le fait qu’ils exercent un emploi. Dans tous les cas, les étudiants que nous</w:t>
-      </w:r>
-      <w:r>
-        <w:t xml:space="preserve"> </w:t>
-      </w:r>
-      <w:r>
-        <w:t xml:space="preserve">“</w:t>
-      </w:r>
-      <w:r>
-        <w:t xml:space="preserve">perdons</w:t>
-      </w:r>
-      <w:r>
-        <w:t xml:space="preserve">”</w:t>
-      </w:r>
-      <w:r>
-        <w:t xml:space="preserve"> </w:t>
-      </w:r>
-      <w:r>
-        <w:t xml:space="preserve">à partir de 2003 deviennent des actifs occupés et non des chômeurs ou inactifs. Notre sureffectif des NEET ne peut donc pas être expliqué par des étudiants mal classés.</w:t>
-      </w:r>
-    </w:p>
-    <w:bookmarkEnd w:id="52"/>
-    <w:bookmarkStart w:id="54" w:name="Xd6dbc91c2ef1a6d626ebfa7cb1d814b527dbc26"/>
-    <w:p>
-      <w:pPr>
-        <w:pStyle w:val="Heading3"/>
-      </w:pPr>
-      <w:r>
-        <w:t xml:space="preserve">Effectif des jeunes étudiants ou suivant une formation de 15 à 29 ans entre 1971 et 2020 en France</w:t>
+        <w:rPr>
+          <w:rStyle w:val="SectionNumber"/>
+        </w:rPr>
+        <w:t xml:space="preserve">3.7.1</w:t>
+      </w:r>
+      <w:r>
+        <w:tab/>
+      </w:r>
+      <w:r>
+        <w:t xml:space="preserve">Champ : Apprentis de 15 à 29 ans</w:t>
       </w:r>
     </w:p>
     <w:p>
@@ -1573,148 +1481,12 @@
           <wp:inline>
             <wp:extent cx="4620126" cy="2598821"/>
             <wp:effectExtent b="0" l="0" r="0" t="0"/>
-            <wp:docPr descr="" title="" id="1" name="Picture"/>
+            <wp:docPr descr="" title="" id="58" name="Picture"/>
             <a:graphic>
               <a:graphicData uri="http://schemas.openxmlformats.org/drawingml/2006/picture">
                 <pic:pic>
                   <pic:nvPicPr>
-                    <pic:cNvPr descr="Rapport_files/figure-docx/activite.53-1.png" id="0" name="Picture"/>
-                    <pic:cNvPicPr>
-                      <a:picLocks noChangeArrowheads="1" noChangeAspect="1"/>
-                    </pic:cNvPicPr>
-                  </pic:nvPicPr>
-                  <pic:blipFill>
-                    <a:blip r:embed="rId53"/>
-                    <a:stretch>
-                      <a:fillRect/>
-                    </a:stretch>
-                  </pic:blipFill>
-                  <pic:spPr bwMode="auto">
-                    <a:xfrm>
-                      <a:off x="0" y="0"/>
-                      <a:ext cx="4620126" cy="2598821"/>
-                    </a:xfrm>
-                    <a:prstGeom prst="rect">
-                      <a:avLst/>
-                    </a:prstGeom>
-                    <a:noFill/>
-                    <a:ln w="9525">
-                      <a:noFill/>
-                      <a:headEnd/>
-                      <a:tailEnd/>
-                    </a:ln>
-                  </pic:spPr>
-                </pic:pic>
-              </a:graphicData>
-            </a:graphic>
-          </wp:inline>
-        </w:drawing>
-      </w:r>
-    </w:p>
-    <w:p>
-      <w:pPr>
-        <w:pStyle w:val="BodyText"/>
-      </w:pPr>
-      <w:r>
-        <w:t xml:space="preserve">Ce deuxième graphique porte sur les jeunes actifs occupés de 15 à 29 ans. Ici, on arrive à un résultat assez intéressant : Eurostat compte un effectif de jeunes actifs très proche de celui de nos données traitées, notre sureffectif de NEET ne provient donc pas d’une sous-estimation du nombre de jeunes actifs occupés. L’écart observé entre les deux courbes avant 2003 est sûrement lié aux étudiants salariés encore non comptabilisés comme actifs occupés au sein de nos données.</w:t>
-      </w:r>
-    </w:p>
-    <w:bookmarkEnd w:id="54"/>
-    <w:bookmarkStart w:id="56" w:name="Xeaba0a89840246775be33682b34956bfc70e08e"/>
-    <w:p>
-      <w:pPr>
-        <w:pStyle w:val="Heading3"/>
-      </w:pPr>
-      <w:r>
-        <w:t xml:space="preserve">Effectif des jeunes actifs occupés de 15 à 29 ans entre 1971 et 2020 en France</w:t>
-      </w:r>
-    </w:p>
-    <w:p>
-      <w:pPr>
-        <w:pStyle w:val="FirstParagraph"/>
-      </w:pPr>
-      <w:r>
-        <w:drawing>
-          <wp:inline>
-            <wp:extent cx="4620126" cy="2598821"/>
-            <wp:effectExtent b="0" l="0" r="0" t="0"/>
-            <wp:docPr descr="" title="" id="1" name="Picture"/>
-            <a:graphic>
-              <a:graphicData uri="http://schemas.openxmlformats.org/drawingml/2006/picture">
-                <pic:pic>
-                  <pic:nvPicPr>
-                    <pic:cNvPr descr="Rapport_files/figure-docx/activite.54-1.png" id="0" name="Picture"/>
-                    <pic:cNvPicPr>
-                      <a:picLocks noChangeArrowheads="1" noChangeAspect="1"/>
-                    </pic:cNvPicPr>
-                  </pic:nvPicPr>
-                  <pic:blipFill>
-                    <a:blip r:embed="rId55"/>
-                    <a:stretch>
-                      <a:fillRect/>
-                    </a:stretch>
-                  </pic:blipFill>
-                  <pic:spPr bwMode="auto">
-                    <a:xfrm>
-                      <a:off x="0" y="0"/>
-                      <a:ext cx="4620126" cy="2598821"/>
-                    </a:xfrm>
-                    <a:prstGeom prst="rect">
-                      <a:avLst/>
-                    </a:prstGeom>
-                    <a:noFill/>
-                    <a:ln w="9525">
-                      <a:noFill/>
-                      <a:headEnd/>
-                      <a:tailEnd/>
-                    </a:ln>
-                  </pic:spPr>
-                </pic:pic>
-              </a:graphicData>
-            </a:graphic>
-          </wp:inline>
-        </w:drawing>
-      </w:r>
-    </w:p>
-    <w:p>
-      <w:pPr>
-        <w:pStyle w:val="BodyText"/>
-      </w:pPr>
-      <w:r>
-        <w:t xml:space="preserve">Ce dernier graphique représente le nombre de jeunes chômeurs de 2000 à 2020. Un nombre de jeunes chômeurs qui serait bien supérieur à celui avancé par Eurostat pourrait expliquer notre sureffectif de NEET.</w:t>
-      </w:r>
-      <w:r>
-        <w:t xml:space="preserve"> </w:t>
-      </w:r>
-      <w:r>
-        <w:t xml:space="preserve">Ce n’est cependant pas le cas ici, on remarque que les effectifs sont très semblables bien que nos données aient tendance à légèrement surestimer le nombre de jeunes chômeurs, mais la différence n’est pas assez importante pour expliquer notre sureffectif de NEET.</w:t>
-      </w:r>
-    </w:p>
-    <w:bookmarkEnd w:id="56"/>
-    <w:bookmarkStart w:id="58" w:name="X8f605943a866ae77deff50768330d03f15db209"/>
-    <w:p>
-      <w:pPr>
-        <w:pStyle w:val="Heading3"/>
-      </w:pPr>
-      <w:r>
-        <w:t xml:space="preserve">Effectif des chômeurs de 15 à 29 ans de 1971 à 2020 en France</w:t>
-      </w:r>
-    </w:p>
-    <w:p>
-      <w:pPr>
-        <w:pStyle w:val="FirstParagraph"/>
-      </w:pPr>
-      <w:r>
-        <w:drawing>
-          <wp:inline>
-            <wp:extent cx="4620126" cy="2598821"/>
-            <wp:effectExtent b="0" l="0" r="0" t="0"/>
-            <wp:docPr descr="" title="" id="1" name="Picture"/>
-            <a:graphic>
-              <a:graphicData uri="http://schemas.openxmlformats.org/drawingml/2006/picture">
-                <pic:pic>
-                  <pic:nvPicPr>
-                    <pic:cNvPr descr="Rapport_files/figure-docx/activite.57-1.png" id="0" name="Picture"/>
+                    <pic:cNvPr descr="Rapport_files/figure-docx/activite.46-1.png" id="59" name="Picture"/>
                     <pic:cNvPicPr>
                       <a:picLocks noChangeArrowheads="1" noChangeAspect="1"/>
                     </pic:cNvPicPr>
@@ -1752,71 +1524,658 @@
         <w:pStyle w:val="BodyText"/>
       </w:pPr>
       <w:r>
-        <w:t xml:space="preserve">Malgré tous ces graphiques, le sureffectif de NEET présent dans nos données est toujours inexpliqué : nos données affichent environ le même nombre d’actifs occupés et de jeunes chômeurs sur la période et la diminution soudaine du nombre d’étudiants en 2003 est liée à un problème de définition qui classe les étudiants salariés en actifs occupés (mais en aucun cas en NEET (chômeur ou inactif hors étudiant)). Peut-être qu’Eurostat a utilisé un traitement de données plus complexe pour classer les individus dans la catégorie de NEET, mais n’ayant pas accès à la méthodologie exacte employée par Eurostat pour déterminer les effectifs de NEET, il est difficile de confirmer cette hypothèse.</w:t>
-      </w:r>
-    </w:p>
-    <w:p>
-      <w:pPr>
-        <w:pStyle w:val="BodyText"/>
-      </w:pPr>
-      <w:r>
-        <w:t xml:space="preserve">Après avoir produit ces graphiques, je me suis appliquée à mieux mettre en forme les données en améliorant les codes qui permettent de créer les graphiques, sur un modèle que Monsieur GOSSA a proposé, afin de pouvoir ajouter une légende et une source ainsi que de modifier les couleurs du graphique pour un rendu plus personnel.</w:t>
-      </w:r>
-    </w:p>
-    <w:p>
-      <w:pPr>
-        <w:pStyle w:val="BodyText"/>
-      </w:pPr>
-      <w:r>
-        <w:t xml:space="preserve">J’ai ensuite voulu réaliser quelques tableaux croisés avec les variables sur le statut d’activité, le niveau de diplôme, l’âge et le sexe en prenant bien sûr en compte la pondération, afin d’avoir une vision plus fine de la transition formation-emploi. Les principales difficultés ont été selon moi d’apprendre à utiliser correctement le package gtsummary et de trouver des ressources pour comprendre comment appliquer la pondération aux données lors de l’utilisation du package. Ces difficultés m’ont plutôt retardées dans mon travail, d’où la réalisation tardive de ces tableaux.</w:t>
-      </w:r>
-    </w:p>
-    <w:bookmarkEnd w:id="58"/>
-    <w:bookmarkEnd w:id="59"/>
-    <w:bookmarkStart w:id="65" w:name="réalisation-de-tableaux-croisés"/>
-    <w:p>
-      <w:pPr>
-        <w:pStyle w:val="Heading2"/>
-      </w:pPr>
-      <w:r>
-        <w:t xml:space="preserve">7.Réalisation de tableaux croisés</w:t>
+        <w:t xml:space="preserve">Le graphique suivant informe sur le statut d’activité des jeunes de 18 à 21 ans et a pour objectif de mieux comprendre la place de l’apprentissage dans la transition formation-emploi en se concentrant sur la tranche d’âge la plus concernée par l’alternance et l’apprentissage. On remarque ainsi que les étudiants constituent la majeure part de cette classe d’âge et que l’effectif des apprentis prend lui aussi une place plus importante chez les 18 - 21 ans que chez les 15-29 ans et augmente de manière importante tout au long de la période 1975-2020. Il faut également noter que les observations de l’année 2003 ont été supprimées afin de</w:t>
+      </w:r>
+      <w:r>
+        <w:t xml:space="preserve"> </w:t>
+      </w:r>
+      <w:r>
+        <w:t xml:space="preserve">“</w:t>
+      </w:r>
+      <w:r>
+        <w:t xml:space="preserve">lisser</w:t>
+      </w:r>
+      <w:r>
+        <w:t xml:space="preserve">”</w:t>
+      </w:r>
+      <w:r>
+        <w:t xml:space="preserve"> </w:t>
+      </w:r>
+      <w:r>
+        <w:t xml:space="preserve">le graphique et d’amoindrir la chute artificielle des effectifs en 2003, sans doute liée à la modification du format de l’enquête.</w:t>
+      </w:r>
+    </w:p>
+    <w:bookmarkEnd w:id="60"/>
+    <w:bookmarkStart w:id="64" w:name="Xb382e9107078a52c72d33e222a31834d3945816"/>
+    <w:p>
+      <w:pPr>
+        <w:pStyle w:val="Heading3"/>
+      </w:pPr>
+      <w:r>
+        <w:rPr>
+          <w:rStyle w:val="SectionNumber"/>
+        </w:rPr>
+        <w:t xml:space="preserve">3.7.2</w:t>
+      </w:r>
+      <w:r>
+        <w:tab/>
+      </w:r>
+      <w:r>
+        <w:t xml:space="preserve">Les jeunes de 18 à 21 ans de 1975 à 2020 selon leur statut d’activité</w:t>
       </w:r>
     </w:p>
     <w:p>
       <w:pPr>
         <w:pStyle w:val="FirstParagraph"/>
-      </w:pPr>
-      <w:r>
-        <w:t xml:space="preserve">Le tableau ci-dessous croise la variable de l’année avec celles du statut d’activité et du niveau de diplôme, l’année la plus ancienne est 1976 et non 1975 car cette dernière comporte des taux de non réponses très importants concernant le statut d’activité. Globalement ce tableau confirme ce que nous avons déjà vu : il y a de fort taux de non réponse en 1976 (62 %) et en 1985 (39%) concernant le niveau de diplôme, ce qui produit des biais tels qu’une augmentation artificielle de la proportion d’individus sans aucun diplôme de 1976 à 1995. Il y a également le biais des étudiants salariés qui sont classés comme actifs occupés à partir de 2003 d’où l’augmentation artificielle de la part des actifs occupés et la diminution de celle des étudiants de 1995 à 2005.</w:t>
-      </w:r>
-      <w:r>
-        <w:t xml:space="preserve"> </w:t>
-      </w:r>
-      <w:r>
-        <w:t xml:space="preserve">Autrement, la part des jeunes chômeurs et inactifs (NEET) demeure relativement stable puisqu’elle oscille entre 14 et 18% de 1976 à 2020.</w:t>
-      </w:r>
-    </w:p>
-    <w:p>
-      <w:pPr>
-        <w:pStyle w:val="BodyText"/>
       </w:pPr>
       <w:r>
         <w:drawing>
           <wp:inline>
-            <wp:extent cx="5334000" cy="2849549"/>
+            <wp:extent cx="4620126" cy="2598821"/>
             <wp:effectExtent b="0" l="0" r="0" t="0"/>
-            <wp:docPr descr="" title="" id="1" name="Picture"/>
+            <wp:docPr descr="" title="" id="62" name="Picture"/>
             <a:graphic>
               <a:graphicData uri="http://schemas.openxmlformats.org/drawingml/2006/picture">
                 <pic:pic>
                   <pic:nvPicPr>
-                    <pic:cNvPr descr="../Images/gtsummary/tablemploi.PNG" id="0" name="Picture"/>
+                    <pic:cNvPr descr="Rapport_files/figure-docx/activite.50-1.png" id="63" name="Picture"/>
                     <pic:cNvPicPr>
                       <a:picLocks noChangeArrowheads="1" noChangeAspect="1"/>
                     </pic:cNvPicPr>
                   </pic:nvPicPr>
                   <pic:blipFill>
-                    <a:blip r:embed="rId60"/>
+                    <a:blip r:embed="rId61"/>
+                    <a:stretch>
+                      <a:fillRect/>
+                    </a:stretch>
+                  </pic:blipFill>
+                  <pic:spPr bwMode="auto">
+                    <a:xfrm>
+                      <a:off x="0" y="0"/>
+                      <a:ext cx="4620126" cy="2598821"/>
+                    </a:xfrm>
+                    <a:prstGeom prst="rect">
+                      <a:avLst/>
+                    </a:prstGeom>
+                    <a:noFill/>
+                    <a:ln w="9525">
+                      <a:noFill/>
+                      <a:headEnd/>
+                      <a:tailEnd/>
+                    </a:ln>
+                  </pic:spPr>
+                </pic:pic>
+              </a:graphicData>
+            </a:graphic>
+          </wp:inline>
+        </w:drawing>
+      </w:r>
+    </w:p>
+    <w:p>
+      <w:pPr>
+        <w:pStyle w:val="BodyText"/>
+      </w:pPr>
+      <w:r>
+        <w:t xml:space="preserve">Ce graphique présente l’effectif des apprentis de 18 à 21 ans de 1975 à 2020. On observe, comme pour les 15-29 ans, une augmentation constante de l’effectif des apprentis : il passe d’environ 20 000 individus en 1975 à environ 120 000 en 2020, soit une augmentation de 500% en l’espace de 45 ans, et ce, malgré une diminution importante de l’effectif total des jeunes durant la période.</w:t>
+      </w:r>
+    </w:p>
+    <w:bookmarkEnd w:id="64"/>
+    <w:bookmarkStart w:id="68" w:name="champ-apprentis-de-18-à-21-ans"/>
+    <w:p>
+      <w:pPr>
+        <w:pStyle w:val="Heading3"/>
+      </w:pPr>
+      <w:r>
+        <w:rPr>
+          <w:rStyle w:val="SectionNumber"/>
+        </w:rPr>
+        <w:t xml:space="preserve">3.7.3</w:t>
+      </w:r>
+      <w:r>
+        <w:tab/>
+      </w:r>
+      <w:r>
+        <w:t xml:space="preserve">Champ : Apprentis de 18 à 21 ans</w:t>
+      </w:r>
+    </w:p>
+    <w:p>
+      <w:pPr>
+        <w:pStyle w:val="FirstParagraph"/>
+      </w:pPr>
+      <w:r>
+        <w:drawing>
+          <wp:inline>
+            <wp:extent cx="4620126" cy="2598821"/>
+            <wp:effectExtent b="0" l="0" r="0" t="0"/>
+            <wp:docPr descr="" title="" id="66" name="Picture"/>
+            <a:graphic>
+              <a:graphicData uri="http://schemas.openxmlformats.org/drawingml/2006/picture">
+                <pic:pic>
+                  <pic:nvPicPr>
+                    <pic:cNvPr descr="Rapport_files/figure-docx/activite.48-1.png" id="67" name="Picture"/>
+                    <pic:cNvPicPr>
+                      <a:picLocks noChangeArrowheads="1" noChangeAspect="1"/>
+                    </pic:cNvPicPr>
+                  </pic:nvPicPr>
+                  <pic:blipFill>
+                    <a:blip r:embed="rId65"/>
+                    <a:stretch>
+                      <a:fillRect/>
+                    </a:stretch>
+                  </pic:blipFill>
+                  <pic:spPr bwMode="auto">
+                    <a:xfrm>
+                      <a:off x="0" y="0"/>
+                      <a:ext cx="4620126" cy="2598821"/>
+                    </a:xfrm>
+                    <a:prstGeom prst="rect">
+                      <a:avLst/>
+                    </a:prstGeom>
+                    <a:noFill/>
+                    <a:ln w="9525">
+                      <a:noFill/>
+                      <a:headEnd/>
+                      <a:tailEnd/>
+                    </a:ln>
+                  </pic:spPr>
+                </pic:pic>
+              </a:graphicData>
+            </a:graphic>
+          </wp:inline>
+        </w:drawing>
+      </w:r>
+    </w:p>
+    <w:p>
+      <w:pPr>
+        <w:pStyle w:val="BodyText"/>
+      </w:pPr>
+      <w:r>
+        <w:t xml:space="preserve">Nous pouvons conclure de ces graphiques que les apprentis et alternants ne sont pas responsables de notre sureffectif de NEET. Nous allons donc décomposer notre population de jeunes selon leur statut d’activité et comparer les effectifs obtenus avec ceux qu’Eurostat présente via l’exploitation de l’enquête Emploi (Labour Force Survey).</w:t>
+      </w:r>
+    </w:p>
+    <w:bookmarkEnd w:id="68"/>
+    <w:bookmarkStart w:id="69" w:name="X4c7dce0c707a3f0b0641c5377ec6a9a4cadc6d0"/>
+    <w:p>
+      <w:pPr>
+        <w:pStyle w:val="Heading3"/>
+      </w:pPr>
+      <w:r>
+        <w:rPr>
+          <w:rStyle w:val="SectionNumber"/>
+        </w:rPr>
+        <w:t xml:space="preserve">3.7.4</w:t>
+      </w:r>
+      <w:r>
+        <w:tab/>
+      </w:r>
+      <w:r>
+        <w:t xml:space="preserve">7. Statut d’activité des individus entre 30 et 60 ans</w:t>
+      </w:r>
+    </w:p>
+    <w:p>
+      <w:pPr>
+        <w:pStyle w:val="FirstParagraph"/>
+      </w:pPr>
+      <w:r>
+        <w:t xml:space="preserve">Ce dernier graphique représente la répartition des individus de 30 à 60 ans selon leur statut d’activité. On remarque ainsi que les individus de 30 à 60 ans n’ont pas subi de modification notable de leurs effectifs en 2003, contrairement aux 15-29 ans. On peut en conclure qu’à première vue, seul le statut d’étudiant salarié a réellement posé problème et provoqué la chute de l’effectif des étudiants en 2003 en raison du changement de définition du statut d’activité cette année-là. Notre sureffectif de NEET n’est donc probablement pas lié à une anomalie dans le traitement de données apparue dès 2003.</w:t>
+      </w:r>
+    </w:p>
+    <w:bookmarkEnd w:id="69"/>
+    <w:bookmarkStart w:id="73" w:name="X17e46dfd157f06de3b07d7eebd1a5d43d3a5864"/>
+    <w:p>
+      <w:pPr>
+        <w:pStyle w:val="Heading3"/>
+      </w:pPr>
+      <w:r>
+        <w:rPr>
+          <w:rStyle w:val="SectionNumber"/>
+        </w:rPr>
+        <w:t xml:space="preserve">3.7.5</w:t>
+      </w:r>
+      <w:r>
+        <w:tab/>
+      </w:r>
+      <w:r>
+        <w:t xml:space="preserve">Les individus de 30 ans à 60 ans de 1971 à 2020 selon leur statut d’activité</w:t>
+      </w:r>
+    </w:p>
+    <w:p>
+      <w:pPr>
+        <w:pStyle w:val="FirstParagraph"/>
+      </w:pPr>
+      <w:r>
+        <w:drawing>
+          <wp:inline>
+            <wp:extent cx="4620126" cy="2598821"/>
+            <wp:effectExtent b="0" l="0" r="0" t="0"/>
+            <wp:docPr descr="" title="" id="71" name="Picture"/>
+            <a:graphic>
+              <a:graphicData uri="http://schemas.openxmlformats.org/drawingml/2006/picture">
+                <pic:pic>
+                  <pic:nvPicPr>
+                    <pic:cNvPr descr="Rapport_files/figure-docx/activite.52-1.png" id="72" name="Picture"/>
+                    <pic:cNvPicPr>
+                      <a:picLocks noChangeArrowheads="1" noChangeAspect="1"/>
+                    </pic:cNvPicPr>
+                  </pic:nvPicPr>
+                  <pic:blipFill>
+                    <a:blip r:embed="rId70"/>
+                    <a:stretch>
+                      <a:fillRect/>
+                    </a:stretch>
+                  </pic:blipFill>
+                  <pic:spPr bwMode="auto">
+                    <a:xfrm>
+                      <a:off x="0" y="0"/>
+                      <a:ext cx="4620126" cy="2598821"/>
+                    </a:xfrm>
+                    <a:prstGeom prst="rect">
+                      <a:avLst/>
+                    </a:prstGeom>
+                    <a:noFill/>
+                    <a:ln w="9525">
+                      <a:noFill/>
+                      <a:headEnd/>
+                      <a:tailEnd/>
+                    </a:ln>
+                  </pic:spPr>
+                </pic:pic>
+              </a:graphicData>
+            </a:graphic>
+          </wp:inline>
+        </w:drawing>
+      </w:r>
+    </w:p>
+    <w:bookmarkEnd w:id="73"/>
+    <w:bookmarkStart w:id="74" w:name="X776ba988765e308011edd7566c03583dd2cb748"/>
+    <w:p>
+      <w:pPr>
+        <w:pStyle w:val="Heading3"/>
+      </w:pPr>
+      <w:r>
+        <w:rPr>
+          <w:rStyle w:val="SectionNumber"/>
+        </w:rPr>
+        <w:t xml:space="preserve">3.7.6</w:t>
+      </w:r>
+      <w:r>
+        <w:tab/>
+      </w:r>
+      <w:r>
+        <w:t xml:space="preserve">8. Comparaison données de l’Eurostat sur les jeunes avec nos données (emploi.RData)</w:t>
+      </w:r>
+    </w:p>
+    <w:p>
+      <w:pPr>
+        <w:pStyle w:val="FirstParagraph"/>
+      </w:pPr>
+      <w:r>
+        <w:t xml:space="preserve">Cette section regroupe plusieurs graphiques comparant les données d’Eurostat avec les nôtres afin de décomposer nos données. Comme pour les graphiques précédents, la courbe grise représente les données que nous avons traitées sur l’enquête Emploi tandis que la bleue représente les données d’Eurostat qui a également traité les données de l’enquête Emploi (Labour Force Survey).</w:t>
+      </w:r>
+    </w:p>
+    <w:p>
+      <w:pPr>
+        <w:pStyle w:val="BodyText"/>
+      </w:pPr>
+      <w:r>
+        <w:t xml:space="preserve">Ce premier graphique présente le nombre de jeunes de 15 à 29 ans qui suivent des études ou sont en formation entre 1971 et 2020 selon notre traitement de données et selon Eurostat.</w:t>
+      </w:r>
+      <w:r>
+        <w:t xml:space="preserve"> </w:t>
+      </w:r>
+      <w:r>
+        <w:t xml:space="preserve">Pour bien comprendre ce graphique, il est nécessaire de rappeler qu’à partir de 2003, pour définir le statut d’activité d’un individu, l’enquête Emploi ne se base plus sur la simple déclaration de l’individu comme c’était auparavant le cas. En effet, à partir de 2003, un statut d’activité est attribué à un individu en fonction des définitions du BIT (Bureau International du Travail). Par exemple, un étudiant salarié sera classé comme actif occupé (et non étudiant) car il aura exercé une activité professionnelle au moins une heure durant la semaine de référence.</w:t>
+      </w:r>
+    </w:p>
+    <w:p>
+      <w:pPr>
+        <w:pStyle w:val="BodyText"/>
+      </w:pPr>
+      <w:r>
+        <w:t xml:space="preserve">On remarque ainsi sur ce graphique que l’impact du changement de définition du statut d’activité en 2003 se fait ressentir sur nos données : l’effectif des étudiants chute brutalement en 2003 probablement car les étudiants salariés ne sont plus catégorisés comme étudiants mais comme actifs occupés. Eurostat a quant à lui réussi à conserver ces étudiants salariés, la courbe bleue est alors en continuité avec la courbe grise d’avant 2003 et révèle le réel effectif des étudiants après 2002.</w:t>
+      </w:r>
+      <w:r>
+        <w:t xml:space="preserve"> </w:t>
+      </w:r>
+      <w:r>
+        <w:t xml:space="preserve">Ce graphique montre que les graphiques précédents portant sur la répartition des jeunes selon le statut d’activité sont biaisés : les étudiants sont à partir de 2003 sous-représentés à cause des étudiants salariés classés comme actifs occupés. Il serait sans doute possible de rectifier cela en mobilisant une variable qui indiquerait si l’individu suit ou non des études. Nous pourrions ainsi créer une nouvelle catégorie pour les</w:t>
+      </w:r>
+      <w:r>
+        <w:t xml:space="preserve"> </w:t>
+      </w:r>
+      <w:r>
+        <w:t xml:space="preserve">“</w:t>
+      </w:r>
+      <w:r>
+        <w:t xml:space="preserve">étudiants salariés</w:t>
+      </w:r>
+      <w:r>
+        <w:t xml:space="preserve">”</w:t>
+      </w:r>
+      <w:r>
+        <w:t xml:space="preserve"> </w:t>
+      </w:r>
+      <w:r>
+        <w:t xml:space="preserve">afin de ne pas perdre de vue le fait qu’ils exercent un emploi. Dans tous les cas, les étudiants que nous</w:t>
+      </w:r>
+      <w:r>
+        <w:t xml:space="preserve"> </w:t>
+      </w:r>
+      <w:r>
+        <w:t xml:space="preserve">“</w:t>
+      </w:r>
+      <w:r>
+        <w:t xml:space="preserve">perdons</w:t>
+      </w:r>
+      <w:r>
+        <w:t xml:space="preserve">”</w:t>
+      </w:r>
+      <w:r>
+        <w:t xml:space="preserve"> </w:t>
+      </w:r>
+      <w:r>
+        <w:t xml:space="preserve">à partir de 2003 deviennent des actifs occupés et non des chômeurs ou inactifs. Notre sureffectif des NEET ne peut donc pas être expliqué par des étudiants mal classés.</w:t>
+      </w:r>
+    </w:p>
+    <w:bookmarkEnd w:id="74"/>
+    <w:bookmarkStart w:id="78" w:name="Xd6dbc91c2ef1a6d626ebfa7cb1d814b527dbc26"/>
+    <w:p>
+      <w:pPr>
+        <w:pStyle w:val="Heading3"/>
+      </w:pPr>
+      <w:r>
+        <w:rPr>
+          <w:rStyle w:val="SectionNumber"/>
+        </w:rPr>
+        <w:t xml:space="preserve">3.7.7</w:t>
+      </w:r>
+      <w:r>
+        <w:tab/>
+      </w:r>
+      <w:r>
+        <w:t xml:space="preserve">Effectif des jeunes étudiants ou suivant une formation de 15 à 29 ans entre 1971 et 2020 en France</w:t>
+      </w:r>
+    </w:p>
+    <w:p>
+      <w:pPr>
+        <w:pStyle w:val="FirstParagraph"/>
+      </w:pPr>
+      <w:r>
+        <w:drawing>
+          <wp:inline>
+            <wp:extent cx="4620126" cy="2598821"/>
+            <wp:effectExtent b="0" l="0" r="0" t="0"/>
+            <wp:docPr descr="" title="" id="76" name="Picture"/>
+            <a:graphic>
+              <a:graphicData uri="http://schemas.openxmlformats.org/drawingml/2006/picture">
+                <pic:pic>
+                  <pic:nvPicPr>
+                    <pic:cNvPr descr="Rapport_files/figure-docx/activite.53-1.png" id="77" name="Picture"/>
+                    <pic:cNvPicPr>
+                      <a:picLocks noChangeArrowheads="1" noChangeAspect="1"/>
+                    </pic:cNvPicPr>
+                  </pic:nvPicPr>
+                  <pic:blipFill>
+                    <a:blip r:embed="rId75"/>
+                    <a:stretch>
+                      <a:fillRect/>
+                    </a:stretch>
+                  </pic:blipFill>
+                  <pic:spPr bwMode="auto">
+                    <a:xfrm>
+                      <a:off x="0" y="0"/>
+                      <a:ext cx="4620126" cy="2598821"/>
+                    </a:xfrm>
+                    <a:prstGeom prst="rect">
+                      <a:avLst/>
+                    </a:prstGeom>
+                    <a:noFill/>
+                    <a:ln w="9525">
+                      <a:noFill/>
+                      <a:headEnd/>
+                      <a:tailEnd/>
+                    </a:ln>
+                  </pic:spPr>
+                </pic:pic>
+              </a:graphicData>
+            </a:graphic>
+          </wp:inline>
+        </w:drawing>
+      </w:r>
+    </w:p>
+    <w:p>
+      <w:pPr>
+        <w:pStyle w:val="BodyText"/>
+      </w:pPr>
+      <w:r>
+        <w:t xml:space="preserve">Ce deuxième graphique porte sur les jeunes actifs occupés de 15 à 29 ans. Ici, on arrive à un résultat assez intéressant : Eurostat compte un effectif de jeunes actifs très proche de celui de nos données traitées, notre sureffectif de NEET ne provient donc pas d’une sous-estimation du nombre de jeunes actifs occupés. L’écart observé entre les deux courbes avant 2003 est sûrement lié aux étudiants salariés encore non comptabilisés comme actifs occupés au sein de nos données.</w:t>
+      </w:r>
+    </w:p>
+    <w:bookmarkEnd w:id="78"/>
+    <w:bookmarkStart w:id="82" w:name="Xeaba0a89840246775be33682b34956bfc70e08e"/>
+    <w:p>
+      <w:pPr>
+        <w:pStyle w:val="Heading3"/>
+      </w:pPr>
+      <w:r>
+        <w:rPr>
+          <w:rStyle w:val="SectionNumber"/>
+        </w:rPr>
+        <w:t xml:space="preserve">3.7.8</w:t>
+      </w:r>
+      <w:r>
+        <w:tab/>
+      </w:r>
+      <w:r>
+        <w:t xml:space="preserve">Effectif des jeunes actifs occupés de 15 à 29 ans entre 1971 et 2020 en France</w:t>
+      </w:r>
+    </w:p>
+    <w:p>
+      <w:pPr>
+        <w:pStyle w:val="FirstParagraph"/>
+      </w:pPr>
+      <w:r>
+        <w:drawing>
+          <wp:inline>
+            <wp:extent cx="4620126" cy="2598821"/>
+            <wp:effectExtent b="0" l="0" r="0" t="0"/>
+            <wp:docPr descr="" title="" id="80" name="Picture"/>
+            <a:graphic>
+              <a:graphicData uri="http://schemas.openxmlformats.org/drawingml/2006/picture">
+                <pic:pic>
+                  <pic:nvPicPr>
+                    <pic:cNvPr descr="Rapport_files/figure-docx/activite.54-1.png" id="81" name="Picture"/>
+                    <pic:cNvPicPr>
+                      <a:picLocks noChangeArrowheads="1" noChangeAspect="1"/>
+                    </pic:cNvPicPr>
+                  </pic:nvPicPr>
+                  <pic:blipFill>
+                    <a:blip r:embed="rId79"/>
+                    <a:stretch>
+                      <a:fillRect/>
+                    </a:stretch>
+                  </pic:blipFill>
+                  <pic:spPr bwMode="auto">
+                    <a:xfrm>
+                      <a:off x="0" y="0"/>
+                      <a:ext cx="4620126" cy="2598821"/>
+                    </a:xfrm>
+                    <a:prstGeom prst="rect">
+                      <a:avLst/>
+                    </a:prstGeom>
+                    <a:noFill/>
+                    <a:ln w="9525">
+                      <a:noFill/>
+                      <a:headEnd/>
+                      <a:tailEnd/>
+                    </a:ln>
+                  </pic:spPr>
+                </pic:pic>
+              </a:graphicData>
+            </a:graphic>
+          </wp:inline>
+        </w:drawing>
+      </w:r>
+    </w:p>
+    <w:p>
+      <w:pPr>
+        <w:pStyle w:val="BodyText"/>
+      </w:pPr>
+      <w:r>
+        <w:t xml:space="preserve">Ce dernier graphique représente le nombre de jeunes chômeurs de 2000 à 2020. Un nombre de jeunes chômeurs qui serait bien supérieur à celui avancé par Eurostat pourrait expliquer notre sureffectif de NEET.</w:t>
+      </w:r>
+      <w:r>
+        <w:t xml:space="preserve"> </w:t>
+      </w:r>
+      <w:r>
+        <w:t xml:space="preserve">Ce n’est cependant pas le cas ici, on remarque que les effectifs sont très semblables bien que nos données aient tendance à légèrement surestimer le nombre de jeunes chômeurs, mais la différence n’est pas assez importante pour expliquer notre sureffectif de NEET.</w:t>
+      </w:r>
+    </w:p>
+    <w:bookmarkEnd w:id="82"/>
+    <w:bookmarkStart w:id="86" w:name="X8f605943a866ae77deff50768330d03f15db209"/>
+    <w:p>
+      <w:pPr>
+        <w:pStyle w:val="Heading3"/>
+      </w:pPr>
+      <w:r>
+        <w:rPr>
+          <w:rStyle w:val="SectionNumber"/>
+        </w:rPr>
+        <w:t xml:space="preserve">3.7.9</w:t>
+      </w:r>
+      <w:r>
+        <w:tab/>
+      </w:r>
+      <w:r>
+        <w:t xml:space="preserve">Effectif des chômeurs de 15 à 29 ans de 1971 à 2020 en France</w:t>
+      </w:r>
+    </w:p>
+    <w:p>
+      <w:pPr>
+        <w:pStyle w:val="FirstParagraph"/>
+      </w:pPr>
+      <w:r>
+        <w:drawing>
+          <wp:inline>
+            <wp:extent cx="4620126" cy="2598821"/>
+            <wp:effectExtent b="0" l="0" r="0" t="0"/>
+            <wp:docPr descr="" title="" id="84" name="Picture"/>
+            <a:graphic>
+              <a:graphicData uri="http://schemas.openxmlformats.org/drawingml/2006/picture">
+                <pic:pic>
+                  <pic:nvPicPr>
+                    <pic:cNvPr descr="Rapport_files/figure-docx/activite.57-1.png" id="85" name="Picture"/>
+                    <pic:cNvPicPr>
+                      <a:picLocks noChangeArrowheads="1" noChangeAspect="1"/>
+                    </pic:cNvPicPr>
+                  </pic:nvPicPr>
+                  <pic:blipFill>
+                    <a:blip r:embed="rId83"/>
+                    <a:stretch>
+                      <a:fillRect/>
+                    </a:stretch>
+                  </pic:blipFill>
+                  <pic:spPr bwMode="auto">
+                    <a:xfrm>
+                      <a:off x="0" y="0"/>
+                      <a:ext cx="4620126" cy="2598821"/>
+                    </a:xfrm>
+                    <a:prstGeom prst="rect">
+                      <a:avLst/>
+                    </a:prstGeom>
+                    <a:noFill/>
+                    <a:ln w="9525">
+                      <a:noFill/>
+                      <a:headEnd/>
+                      <a:tailEnd/>
+                    </a:ln>
+                  </pic:spPr>
+                </pic:pic>
+              </a:graphicData>
+            </a:graphic>
+          </wp:inline>
+        </w:drawing>
+      </w:r>
+    </w:p>
+    <w:p>
+      <w:pPr>
+        <w:pStyle w:val="BodyText"/>
+      </w:pPr>
+      <w:r>
+        <w:t xml:space="preserve">Malgré tous ces graphiques, le sureffectif de NEET présent dans nos données est toujours inexpliqué : nos données affichent environ le même nombre d’actifs occupés et de jeunes chômeurs sur la période et la diminution soudaine du nombre d’étudiants en 2003 est liée à un problème de définition qui classe les étudiants salariés en actifs occupés (mais en aucun cas en NEET (chômeur ou inactif hors étudiant)). Peut-être qu’Eurostat a utilisé un traitement de données plus complexe pour classer les individus dans la catégorie de NEET, mais n’ayant pas accès à la méthodologie exacte employée par Eurostat pour déterminer les effectifs de NEET, il est difficile de confirmer cette hypothèse.</w:t>
+      </w:r>
+    </w:p>
+    <w:p>
+      <w:pPr>
+        <w:pStyle w:val="BodyText"/>
+      </w:pPr>
+      <w:r>
+        <w:t xml:space="preserve">Après avoir produit ces graphiques, je me suis appliquée à mieux mettre en forme les données en améliorant les codes qui permettent de créer les graphiques, sur un modèle que Monsieur GOSSA a proposé, afin de pouvoir ajouter une légende et une source ainsi que de modifier les couleurs du graphique pour un rendu plus personnel.</w:t>
+      </w:r>
+    </w:p>
+    <w:p>
+      <w:pPr>
+        <w:pStyle w:val="BodyText"/>
+      </w:pPr>
+      <w:r>
+        <w:t xml:space="preserve">J’ai ensuite voulu réaliser quelques tableaux croisés avec les variables sur le statut d’activité, le niveau de diplôme, l’âge et le sexe en prenant bien sûr en compte la pondération, afin d’avoir une vision plus fine de la transition formation-emploi. Les principales difficultés ont été selon moi d’apprendre à utiliser correctement le package gtsummary et de trouver des ressources pour comprendre comment appliquer la pondération aux données lors de l’utilisation du package. Ces difficultés m’ont plutôt retardées dans mon travail, d’où la réalisation tardive de ces tableaux.</w:t>
+      </w:r>
+    </w:p>
+    <w:bookmarkEnd w:id="86"/>
+    <w:bookmarkEnd w:id="87"/>
+    <w:bookmarkStart w:id="103" w:name="réalisation-de-tableaux-croisés"/>
+    <w:p>
+      <w:pPr>
+        <w:pStyle w:val="Heading2"/>
+      </w:pPr>
+      <w:r>
+        <w:rPr>
+          <w:rStyle w:val="SectionNumber"/>
+        </w:rPr>
+        <w:t xml:space="preserve">3.8</w:t>
+      </w:r>
+      <w:r>
+        <w:tab/>
+      </w:r>
+      <w:r>
+        <w:t xml:space="preserve">9. Réalisation de tableaux croisés</w:t>
+      </w:r>
+    </w:p>
+    <w:p>
+      <w:pPr>
+        <w:pStyle w:val="FirstParagraph"/>
+      </w:pPr>
+      <w:r>
+        <w:t xml:space="preserve">Le tableau ci-dessous croise la variable de l’année avec celles du statut d’activité et du niveau de diplôme, l’année la plus ancienne est 1976 et non 1975 car cette dernière comporte des taux de non réponses très importants concernant le statut d’activité. Globalement ce tableau confirme ce que nous avons déjà vu : il y a de fort taux de non réponse en 1976 (62 %) et en 1985 (39%) concernant le niveau de diplôme, ce qui produit des biais tels qu’une augmentation artificielle de la proportion d’individus sans aucun diplôme de 1976 à 1995. Il y a également le biais des étudiants salariés qui sont classés comme actifs occupés à partir de 2003 d’où l’augmentation artificielle de la part des actifs occupés et la diminution de celle des étudiants de 1995 à 2005.</w:t>
+      </w:r>
+      <w:r>
+        <w:t xml:space="preserve"> </w:t>
+      </w:r>
+      <w:r>
+        <w:t xml:space="preserve">Autrement, la part des jeunes chômeurs et inactifs (NEET) demeure relativement stable puisqu’elle oscille entre 14 et 18% de 1976 à 2020.</w:t>
+      </w:r>
+    </w:p>
+    <w:p>
+      <w:pPr>
+        <w:pStyle w:val="BodyText"/>
+      </w:pPr>
+      <w:r>
+        <w:drawing>
+          <wp:inline>
+            <wp:extent cx="5334000" cy="2849549"/>
+            <wp:effectExtent b="0" l="0" r="0" t="0"/>
+            <wp:docPr descr="" title="" id="89" name="Picture"/>
+            <a:graphic>
+              <a:graphicData uri="http://schemas.openxmlformats.org/drawingml/2006/picture">
+                <pic:pic>
+                  <pic:nvPicPr>
+                    <pic:cNvPr descr="Images/gtsummary/tablemploi.PNG" id="90" name="Picture"/>
+                    <pic:cNvPicPr>
+                      <a:picLocks noChangeArrowheads="1" noChangeAspect="1"/>
+                    </pic:cNvPicPr>
+                  </pic:nvPicPr>
+                  <pic:blipFill>
+                    <a:blip r:embed="rId88"/>
                     <a:stretch>
                       <a:fillRect/>
                     </a:stretch>
@@ -1866,18 +2225,18 @@
           <wp:inline>
             <wp:extent cx="5334000" cy="3436875"/>
             <wp:effectExtent b="0" l="0" r="0" t="0"/>
-            <wp:docPr descr="" title="" id="1" name="Picture"/>
+            <wp:docPr descr="" title="" id="92" name="Picture"/>
             <a:graphic>
               <a:graphicData uri="http://schemas.openxmlformats.org/drawingml/2006/picture">
                 <pic:pic>
                   <pic:nvPicPr>
-                    <pic:cNvPr descr="../Images/gtsummary/tableacti1976.PNG" id="0" name="Picture"/>
+                    <pic:cNvPr descr="Images/gtsummary/tableacti1976.PNG" id="93" name="Picture"/>
                     <pic:cNvPicPr>
                       <a:picLocks noChangeArrowheads="1" noChangeAspect="1"/>
                     </pic:cNvPicPr>
                   </pic:nvPicPr>
                   <pic:blipFill>
-                    <a:blip r:embed="rId61"/>
+                    <a:blip r:embed="rId91"/>
                     <a:stretch>
                       <a:fillRect/>
                     </a:stretch>
@@ -1933,18 +2292,18 @@
           <wp:inline>
             <wp:extent cx="5334000" cy="3446935"/>
             <wp:effectExtent b="0" l="0" r="0" t="0"/>
-            <wp:docPr descr="" title="" id="1" name="Picture"/>
+            <wp:docPr descr="" title="" id="95" name="Picture"/>
             <a:graphic>
               <a:graphicData uri="http://schemas.openxmlformats.org/drawingml/2006/picture">
                 <pic:pic>
                   <pic:nvPicPr>
-                    <pic:cNvPr descr="../Images/gtsummary/tableacti2020.PNG" id="0" name="Picture"/>
+                    <pic:cNvPr descr="Images/gtsummary/tableacti2020.PNG" id="96" name="Picture"/>
                     <pic:cNvPicPr>
                       <a:picLocks noChangeArrowheads="1" noChangeAspect="1"/>
                     </pic:cNvPicPr>
                   </pic:nvPicPr>
                   <pic:blipFill>
-                    <a:blip r:embed="rId62"/>
+                    <a:blip r:embed="rId94"/>
                     <a:stretch>
                       <a:fillRect/>
                     </a:stretch>
@@ -1994,18 +2353,18 @@
           <wp:inline>
             <wp:extent cx="5334000" cy="3089910"/>
             <wp:effectExtent b="0" l="0" r="0" t="0"/>
-            <wp:docPr descr="" title="" id="1" name="Picture"/>
+            <wp:docPr descr="" title="" id="98" name="Picture"/>
             <a:graphic>
               <a:graphicData uri="http://schemas.openxmlformats.org/drawingml/2006/picture">
                 <pic:pic>
                   <pic:nvPicPr>
-                    <pic:cNvPr descr="../Images/gtsummary/tabledipl1976.PNG" id="0" name="Picture"/>
+                    <pic:cNvPr descr="Images/gtsummary/tabledipl1976.PNG" id="99" name="Picture"/>
                     <pic:cNvPicPr>
                       <a:picLocks noChangeArrowheads="1" noChangeAspect="1"/>
                     </pic:cNvPicPr>
                   </pic:nvPicPr>
                   <pic:blipFill>
-                    <a:blip r:embed="rId63"/>
+                    <a:blip r:embed="rId97"/>
                     <a:stretch>
                       <a:fillRect/>
                     </a:stretch>
@@ -2073,18 +2432,18 @@
           <wp:inline>
             <wp:extent cx="5334000" cy="3639760"/>
             <wp:effectExtent b="0" l="0" r="0" t="0"/>
-            <wp:docPr descr="" title="" id="1" name="Picture"/>
+            <wp:docPr descr="" title="" id="101" name="Picture"/>
             <a:graphic>
               <a:graphicData uri="http://schemas.openxmlformats.org/drawingml/2006/picture">
                 <pic:pic>
                   <pic:nvPicPr>
-                    <pic:cNvPr descr="../Images/gtsummary/tabledipl2020.PNG" id="0" name="Picture"/>
+                    <pic:cNvPr descr="Images/gtsummary/tabledipl2020.PNG" id="102" name="Picture"/>
                     <pic:cNvPicPr>
                       <a:picLocks noChangeArrowheads="1" noChangeAspect="1"/>
                     </pic:cNvPicPr>
                   </pic:nvPicPr>
                   <pic:blipFill>
-                    <a:blip r:embed="rId64"/>
+                    <a:blip r:embed="rId100"/>
                     <a:stretch>
                       <a:fillRect/>
                     </a:stretch>
@@ -2111,14 +2470,23 @@
         </w:drawing>
       </w:r>
     </w:p>
-    <w:bookmarkEnd w:id="65"/>
-    <w:bookmarkStart w:id="66" w:name="elaboration-de-lapplication-shiny"/>
+    <w:bookmarkEnd w:id="103"/>
+    <w:bookmarkStart w:id="104" w:name="elaboration-de-lapplication-shiny"/>
     <w:p>
       <w:pPr>
         <w:pStyle w:val="Heading2"/>
       </w:pPr>
       <w:r>
-        <w:t xml:space="preserve">8.Elaboration de l’application Shiny</w:t>
+        <w:rPr>
+          <w:rStyle w:val="SectionNumber"/>
+        </w:rPr>
+        <w:t xml:space="preserve">3.9</w:t>
+      </w:r>
+      <w:r>
+        <w:tab/>
+      </w:r>
+      <w:r>
+        <w:t xml:space="preserve">10. Elaboration de l’application Shiny</w:t>
       </w:r>
     </w:p>
     <w:p>
@@ -2129,14 +2497,23 @@
         <w:t xml:space="preserve">Après avoir réalisé ces tableaux, Monsieur GOSSA m’a proposé de réaliser l’application Shiny afin de manipuler les données des graphiques plus facilement. L’objectif était alors de placer nos principaux graphiques sur l’application afin de les modifier facilement selon plusieurs paramètres. Il était assez difficile pour moi de réaliser correctement cette application et de la faire fonctionner étant donné que cela nécessitait plusieurs compétences techniques, c’est pourquoi Monsieur GOSSA a beaucoup aidé à la conception. de l’application. Nous avons ainsi disposé une barre permettant de modifier la classe d’âge de la population observée (ex : de 15 à 20 ans), une autre barre permettant de modifier l’année de début et de fin du graphique, une liste déroulante permettant de choisir entre afficher des graphiques sur le niveau de diplôme ou bien des graphiques sur le statut d’activité, un premier bouton permettant de passer les graphiques en pourcentages et un deuxième permettant de supprimer les non-réponses du graphique (voir annexes n à n pour avoir un aperçu de l’application et de ses graphiques).</w:t>
       </w:r>
     </w:p>
-    <w:bookmarkEnd w:id="66"/>
-    <w:bookmarkStart w:id="70" w:name="X080b2793e793d7f97284dc303015b4a322f6653"/>
+    <w:bookmarkEnd w:id="104"/>
+    <w:bookmarkStart w:id="114" w:name="X080b2793e793d7f97284dc303015b4a322f6653"/>
     <w:p>
       <w:pPr>
         <w:pStyle w:val="Heading2"/>
       </w:pPr>
       <w:r>
-        <w:t xml:space="preserve">9.Réalisation d’une Analyse en Composantes Principales</w:t>
+        <w:rPr>
+          <w:rStyle w:val="SectionNumber"/>
+        </w:rPr>
+        <w:t xml:space="preserve">3.10</w:t>
+      </w:r>
+      <w:r>
+        <w:tab/>
+      </w:r>
+      <w:r>
+        <w:t xml:space="preserve">11. Réalisation d’une Analyse en Composantes Principales</w:t>
       </w:r>
     </w:p>
     <w:p>
@@ -2170,18 +2547,18 @@
           <wp:inline>
             <wp:extent cx="5334000" cy="2853411"/>
             <wp:effectExtent b="0" l="0" r="0" t="0"/>
-            <wp:docPr descr="" title="" id="1" name="Picture"/>
+            <wp:docPr descr="" title="" id="106" name="Picture"/>
             <a:graphic>
               <a:graphicData uri="http://schemas.openxmlformats.org/drawingml/2006/picture">
                 <pic:pic>
                   <pic:nvPicPr>
-                    <pic:cNvPr descr="../Images/ACM/ACM_1976_2.PNG" id="0" name="Picture"/>
+                    <pic:cNvPr descr="Images/ACM/ACM_1976_2.PNG" id="107" name="Picture"/>
                     <pic:cNvPicPr>
                       <a:picLocks noChangeArrowheads="1" noChangeAspect="1"/>
                     </pic:cNvPicPr>
                   </pic:nvPicPr>
                   <pic:blipFill>
-                    <a:blip r:embed="rId67"/>
+                    <a:blip r:embed="rId105"/>
                     <a:stretch>
                       <a:fillRect/>
                     </a:stretch>
@@ -2225,18 +2602,18 @@
           <wp:inline>
             <wp:extent cx="5334000" cy="2728632"/>
             <wp:effectExtent b="0" l="0" r="0" t="0"/>
-            <wp:docPr descr="" title="" id="1" name="Picture"/>
+            <wp:docPr descr="" title="" id="109" name="Picture"/>
             <a:graphic>
               <a:graphicData uri="http://schemas.openxmlformats.org/drawingml/2006/picture">
                 <pic:pic>
                   <pic:nvPicPr>
-                    <pic:cNvPr descr="../Images/ACM/ACM_1990_2.PNG" id="0" name="Picture"/>
+                    <pic:cNvPr descr="Images/ACM/ACM_1990_2.PNG" id="110" name="Picture"/>
                     <pic:cNvPicPr>
                       <a:picLocks noChangeArrowheads="1" noChangeAspect="1"/>
                     </pic:cNvPicPr>
                   </pic:nvPicPr>
                   <pic:blipFill>
-                    <a:blip r:embed="rId68"/>
+                    <a:blip r:embed="rId108"/>
                     <a:stretch>
                       <a:fillRect/>
                     </a:stretch>
@@ -2280,18 +2657,18 @@
           <wp:inline>
             <wp:extent cx="5334000" cy="2733675"/>
             <wp:effectExtent b="0" l="0" r="0" t="0"/>
-            <wp:docPr descr="" title="" id="1" name="Picture"/>
+            <wp:docPr descr="" title="" id="112" name="Picture"/>
             <a:graphic>
               <a:graphicData uri="http://schemas.openxmlformats.org/drawingml/2006/picture">
                 <pic:pic>
                   <pic:nvPicPr>
-                    <pic:cNvPr descr="../Images/ACM/ACM_2020_2.PNG" id="0" name="Picture"/>
+                    <pic:cNvPr descr="Images/ACM/ACM_2020_2.PNG" id="113" name="Picture"/>
                     <pic:cNvPicPr>
                       <a:picLocks noChangeArrowheads="1" noChangeAspect="1"/>
                     </pic:cNvPicPr>
                   </pic:nvPicPr>
                   <pic:blipFill>
-                    <a:blip r:embed="rId69"/>
+                    <a:blip r:embed="rId111"/>
                     <a:stretch>
                       <a:fillRect/>
                     </a:stretch>
@@ -2324,14 +2701,23 @@
         <w:t xml:space="preserve">Finalement l’ensemble de ces ACM a avant tout montré le changement de la place des femmes dans la société productive, passant globalement d’inactives avec un assez faible niveau de diplôme en raison du modèle familial traditionnel à actives occupées avec un niveau de diplôme en moyenne plus élevé que celui des hommes.</w:t>
       </w:r>
     </w:p>
-    <w:bookmarkEnd w:id="70"/>
-    <w:bookmarkEnd w:id="71"/>
-    <w:bookmarkStart w:id="72" w:name="iii.-evaluation-et-analyse-personnelle"/>
+    <w:bookmarkEnd w:id="114"/>
+    <w:bookmarkEnd w:id="115"/>
+    <w:bookmarkStart w:id="116" w:name="iii.-evaluation-et-analyse-personnelle"/>
     <w:p>
       <w:pPr>
         <w:pStyle w:val="Heading1"/>
       </w:pPr>
       <w:r>
+        <w:rPr>
+          <w:rStyle w:val="SectionNumber"/>
+        </w:rPr>
+        <w:t xml:space="preserve">4</w:t>
+      </w:r>
+      <w:r>
+        <w:tab/>
+      </w:r>
+      <w:r>
         <w:t xml:space="preserve">III. Evaluation et analyse personnelle</w:t>
       </w:r>
     </w:p>
@@ -2393,13 +2779,22 @@
         <w:t xml:space="preserve">Ainsi, la formation du master de démographie m’a permis de correctement produire, interpréter et valoriser les différents résultats tout en évitant les différents biais, bien que je n’aie pas réussi à répondre à toutes les interrogations que nous avions. Cette formation m’a également permis d’avoir une posture très critique quant aux données, à la manière dont elles ont été produites et traitées, et aux résultats qu’elles permettent de produire. J’aurais cependant aimé savoir comment prendre en compte la pondération et réaliser correctement des tableaux croisés sur R avant le début du stage, afin de pouvoir davantage me concentrer sur les tâches principales.</w:t>
       </w:r>
     </w:p>
-    <w:bookmarkEnd w:id="72"/>
-    <w:bookmarkStart w:id="73" w:name="conclusion"/>
+    <w:bookmarkEnd w:id="116"/>
+    <w:bookmarkStart w:id="117" w:name="conclusion"/>
     <w:p>
       <w:pPr>
         <w:pStyle w:val="Heading1"/>
       </w:pPr>
       <w:r>
+        <w:rPr>
+          <w:rStyle w:val="SectionNumber"/>
+        </w:rPr>
+        <w:t xml:space="preserve">5</w:t>
+      </w:r>
+      <w:r>
+        <w:tab/>
+      </w:r>
+      <w:r>
         <w:t xml:space="preserve">Conclusion</w:t>
       </w:r>
     </w:p>
@@ -2419,7 +2814,7 @@
         <w:t xml:space="preserve">Finalement, produire de tels résultats dans le but de mieux comprendre les mutations de la transition formation/emploi de 1971 à 2020 a nécessité la mobilisation de nouvelles compétences techniques que je ne maîtrisais pas avant de commencer ce stage et qui ne manqueront pas de m’être utiles sur le long terme en raison de la place importante que je souhaiterais accorder à la programmation au sein de mes futures activités professionnelles.</w:t>
       </w:r>
     </w:p>
-    <w:bookmarkEnd w:id="73"/>
+    <w:bookmarkEnd w:id="117"/>
     <w:sectPr/>
   </w:body>
 </w:document>

</xml_diff>

<commit_message>
Fix échelles et graphiques
</commit_message>
<xml_diff>
--- a/Rapport.docx
+++ b/Rapport.docx
@@ -669,9 +669,11 @@
       <w:r>
         <w:t xml:space="preserve">à partir de 2003 car ils ont travaillé au moins une heure durant la semaine de référence, ce qui a entraîné une baisse artificielle de l’effectif des étudiants.(citer source)</w:t>
       </w:r>
-      <w:r>
-        <w:t xml:space="preserve"> </w:t>
-      </w:r>
+    </w:p>
+    <w:p>
+      <w:pPr>
+        <w:pStyle w:val="BodyText"/>
+      </w:pPr>
       <w:r>
         <w:t xml:space="preserve">L’effectif des apprentis semble également augmenter durant la période, en particulier depuis le début des années 2000, ce qui témoigne d’un certain développement de l’apprentissage et de l’alternance à partir de cette période.</w:t>
       </w:r>
@@ -904,9 +906,11 @@
       <w:r>
         <w:t xml:space="preserve">Les réponses de la variable sur le diplôme se basent donc uniquement sur le déclaratif.</w:t>
       </w:r>
-      <w:r>
-        <w:t xml:space="preserve"> </w:t>
-      </w:r>
+    </w:p>
+    <w:p>
+      <w:pPr>
+        <w:pStyle w:val="BodyText"/>
+      </w:pPr>
       <w:r>
         <w:t xml:space="preserve">Cependant, à partir de 2003, l’enquête Emploi utilise davantage de variables pour définir le niveau de diplôme, pour plus de fiabilité. La seule déclaration du niveau de diplôme ne suffit plus, on mobilise maintenant toutes les réponses aux questions F1 à F8. Au sein de ces questions, l’individu doit déclarer les diplômes qu’il a obtenus mais également la date d’obtention des diplômes, le nom de la spécialité du diplôme, en quelle année (voire au cours de quel mois) il a fini ses études, le niveau d’études atteint à une date T, etc… Il y a donc à partir de 2003 un vrai travail d’enquête effectué pour vérifier la cohérence des déclarations de l’individu sur le diplôme obtenu. Par exemple, si l’individu a définitivement fini ses études à 18 ans au lycée, il ne peut pas avoir obtenu un diplôme du supérieur. La personne en charge de coder les données va donc, pour cet individu, probablement affilier le diplôme du bac à la variable DIPL même s’il déclare posséder un diplôme du supérieur alors que dans les années 90, le diplôme affilié à cet individu aurait été un diplôme du supérieur. Il est probable que plusieurs individus aient été</w:t>
       </w:r>
@@ -1111,9 +1115,11 @@
       <w:r>
         <w:t xml:space="preserve">Le graphique suivant représente le nombre de jeunes de 15 à 29 ans en France selon l’année. Les données de la courbe grise sont issues de notre traitement de données de l’enquête Emploi tandis que celles représentées par la courbe bleue proviennent d’Eurostat qui a également effectué un traitement de données à partir de l’enquête Emploi (appelée Labour Force Survey au niveau européen) à partir de l’édition 2003. Enfin, la courbe verte représente ici les données du recensement de la population et de l’état civil traitées elles aussi par Eurostat. Comparer ces courbes va (entre autres) nous permettre de vérifier la qualité du traitement de données que nous avons effectué.</w:t>
       </w:r>
-      <w:r>
-        <w:t xml:space="preserve"> </w:t>
-      </w:r>
+    </w:p>
+    <w:p>
+      <w:pPr>
+        <w:pStyle w:val="BodyText"/>
+      </w:pPr>
       <w:r>
         <w:t xml:space="preserve">On remarque que les courbes grise et bleue ont des niveaux et des évolutions très similaires de 2003 à 2020 et affichent des effectifs compris entre 11 millions et 11,5 millions de jeunes de 15 à 29 ans durant cette période. La chute continue à partir des années 1990 est sans doute liée aux générations de baby boomers (nés entre 1945 et 1965) qui vieillissent et quittent progressivement la classe des 15-29 ans. La courbe verte semble avoir des évolutions et tendances identiques aux deux autres mais l’effectif des jeunes calculé à partir des données du recensement est néanmoins toujours plus élevé que ceux provenant de l’enquête Emploi. Les faibles écarts existant entre la courbe bleue et la courbe grise s’expliquent par notre traitement de données qui fait une moyenne des effectifs de jeunes sur les 4 trimestres de l’année alors qu’Eurostat ne prend sans doute en compte qu’un seul trimestre (probablement le premier puisque l’annexe 3, dont la courbe bleue marine a été réalisée avec un traitement de données prenant en compte uniquement le premier trimestre, montre des effectifs très similaires entre la courbe bleue et la courbe orange qui représente ici les données de l’enquête Emploi traitées par Eurostat).</w:t>
       </w:r>

</xml_diff>

<commit_message>
Mise à jour du rapport de stage
</commit_message>
<xml_diff>
--- a/Rapport.docx
+++ b/Rapport.docx
@@ -83,15 +83,19 @@
       <w:r>
         <w:t xml:space="preserve">Le stage de Master 1 visant à découvrir le monde professionnel ou celui de la recherche en démographie représentait pour moi une occasion d’avoir une première approche du secteur, des activités et des structures vers lesquels je souhaiterais me diriger après l’obtention du Master. Portant un intérêt tout particulier à la programmation sur les logiciels R et SAS, j’ai donc souhaité réaliser un stage qui me permettrait d’améliorer mon niveau en programmation tout en utilisant mes compétences en démographie. Ne sachant pas vraiment vers quelles structures ou secteurs me diriger pour réellement m’améliorer sur R et/ou SAS, j’ai d’abord souhaité m’orienter vers un stage orienté data, bien que, sur le long terme, je ne veuille pas travailler dans ce secteur après le master.</w:t>
       </w:r>
-      <w:r>
-        <w:t xml:space="preserve"> </w:t>
-      </w:r>
+    </w:p>
+    <w:p>
+      <w:pPr>
+        <w:pStyle w:val="BodyText"/>
+      </w:pPr>
       <w:r>
         <w:t xml:space="preserve">Après une dizaine de candidatures envoyées à plusieurs organismes pour un stage dans la data, j’ai finalement répondu à une proposition de stage émise par Monsieur Julien GOSSA, enseignant-chercheur en informatique et Madame Pauline BOYER, doctorante en sciences politiques et sciences des données. Ce stage consistait globalement à faire de l’exploration de données démographiques sur la transition formation/emploi, probablement à partir de l’enquête Emploi.</w:t>
       </w:r>
-      <w:r>
-        <w:t xml:space="preserve"> </w:t>
-      </w:r>
+    </w:p>
+    <w:p>
+      <w:pPr>
+        <w:pStyle w:val="BodyText"/>
+      </w:pPr>
       <w:r>
         <w:t xml:space="preserve">J’ai choisi d’envoyer ma candidature pour plusieurs raisons. Tout d’abord, la thématique du stage m’a depuis toujours intéressée, j’ai notamment suivi des cours optionnels de sociologie du travail et d’économie durant mes années passées en licence. De plus, cette thématique se distinguait des problématiques abordées habituellement en démographie (mortalité, vieillissement démographique, fécondité, migrations, etc…), ce qui pouvait certes être assez déroutant, mais c’était avant tout très motivant pour moi de sortir d’une certaine zone de confort et de d’approfondir des problématiques moins abordées en cours. J’ai également voulu faire ce stage car ses missions permettaient de s’améliorer en technique sur R, mais également sur d’autres logiciels, via la formation proposée en R Markdown et GitHub par Monsieur Julien GOSSA, qui sont des logiciels très utiles pour créer des rapports bien réalisés et partager les fichiers entre les différentes personnes qui travaillent sur un même projet. Lorsque j’ai été acceptée pour ce stage, j’ai fait part, avec l’aide de Monsieur Didier BRETON, de mon envie de m’améliorer en technique, c’est pourquoi Monsieur GOSSA a proposé de créer une application Shiny durant le stage qui permettra de manipuler facilement les différents paramètres des graphiques réalisés.</w:t>
       </w:r>
@@ -140,7 +144,7 @@
       </w:r>
     </w:p>
     <w:bookmarkEnd w:id="20"/>
-    <w:bookmarkStart w:id="25" w:name="X2eccaf91a5b3c4e46dfcfdd888e03674c8ca88c"/>
+    <w:bookmarkStart w:id="22" w:name="X2eccaf91a5b3c4e46dfcfdd888e03674c8ca88c"/>
     <w:p>
       <w:pPr>
         <w:pStyle w:val="Heading1"/>
@@ -276,39 +280,31 @@
         <w:t xml:space="preserve">prolongeraient leurs études afin d’éviter de se retrouver chômeur ou inactif durant une longue période.</w:t>
       </w:r>
     </w:p>
-    <w:bookmarkStart w:id="24" w:name="X29c4abb650ce6f0b866bb9d2214c8a5bdc26eb3"/>
-    <w:p>
-      <w:pPr>
-        <w:pStyle w:val="Heading3"/>
+    <w:p>
+      <w:pPr>
+        <w:pStyle w:val="BodyText"/>
       </w:pPr>
       <w:r>
         <w:rPr>
-          <w:rStyle w:val="SectionNumber"/>
+          <w:bCs/>
+          <w:b/>
         </w:rPr>
-        <w:t xml:space="preserve">2.0.1</w:t>
-      </w:r>
-      <w:r>
-        <w:tab/>
-      </w:r>
-      <w:r>
         <w:t xml:space="preserve">Activité des jeunes français.es entre 16 et 24 ans, depuis 1968</w:t>
       </w:r>
-    </w:p>
-    <w:p>
-      <w:pPr>
-        <w:pStyle w:val="CaptionedFigure"/>
-      </w:pPr>
+      <w:r>
+        <w:t xml:space="preserve"> </w:t>
+      </w:r>
       <w:r>
         <w:drawing>
           <wp:inline>
             <wp:extent cx="4620126" cy="3696101"/>
             <wp:effectExtent b="0" l="0" r="0" t="0"/>
-            <wp:docPr descr="Activité des jeunes français.es entre 16 et 24 ans, depuis 1968, Source : base SAPHIR" title="" id="22" name="Picture"/>
+            <wp:docPr descr="Activité des jeunes français.es entre 16 et 24 ans, depuis 1968, Source : base SAPHIR" title="" id="1" name="Picture"/>
             <a:graphic>
               <a:graphicData uri="http://schemas.openxmlformats.org/drawingml/2006/picture">
                 <pic:pic>
                   <pic:nvPicPr>
-                    <pic:cNvPr descr="Rapport_files/figure-docx/saphire-1.png" id="23" name="Picture"/>
+                    <pic:cNvPr descr="Rapport_files/figure-docx/saphire-1.png" id="0" name="Picture"/>
                     <pic:cNvPicPr>
                       <a:picLocks noChangeArrowheads="1" noChangeAspect="1"/>
                     </pic:cNvPicPr>
@@ -343,14 +339,6 @@
     </w:p>
     <w:p>
       <w:pPr>
-        <w:pStyle w:val="ImageCaption"/>
-      </w:pPr>
-      <w:r>
-        <w:t xml:space="preserve">Activité des jeunes français.es entre 16 et 24 ans, depuis 1968, Source : base SAPHIR</w:t>
-      </w:r>
-    </w:p>
-    <w:p>
-      <w:pPr>
         <w:pStyle w:val="BodyText"/>
       </w:pPr>
       <w:r>
@@ -371,9 +359,8 @@
         <w:t xml:space="preserve">Ainsi, le travail effectué pendant le stage s’inscrit dans un ensemble de travaux portant sur l’exploitation de données de l’ESR et dont les productions et conclusions pourront être mobilisées pour guider des travaux réalisés ultérieurement et qui porteront sur d’autres aspects/dimensions de l’ESR.</w:t>
       </w:r>
     </w:p>
-    <w:bookmarkEnd w:id="24"/>
-    <w:bookmarkEnd w:id="25"/>
-    <w:bookmarkStart w:id="115" w:name="X0c980ba82eccba3d10364001fb103b5a63b7e4d"/>
+    <w:bookmarkEnd w:id="22"/>
+    <w:bookmarkStart w:id="61" w:name="X0c980ba82eccba3d10364001fb103b5a63b7e4d"/>
     <w:p>
       <w:pPr>
         <w:pStyle w:val="Heading1"/>
@@ -391,7 +378,7 @@
         <w:t xml:space="preserve">II. Les missions réalisées tout au long du stage</w:t>
       </w:r>
     </w:p>
-    <w:bookmarkStart w:id="26" w:name="X307eb1d64172a39e33417d1b7a758f399f1faec"/>
+    <w:bookmarkStart w:id="23" w:name="X85f099fe75d629a693305465cb0ed769ed35659"/>
     <w:p>
       <w:pPr>
         <w:pStyle w:val="Heading2"/>
@@ -406,7 +393,7 @@
         <w:tab/>
       </w:r>
       <w:r>
-        <w:t xml:space="preserve">1. Réalisation d’un traitement de données de 1971 à 2020</w:t>
+        <w:t xml:space="preserve">1. Réalisation d’un traitement de données des Enquêtes Emploi datant de 1971 à 2020</w:t>
       </w:r>
     </w:p>
     <w:p>
@@ -550,7 +537,7 @@
         <w:pStyle w:val="BodyText"/>
       </w:pPr>
       <w:r>
-        <w:t xml:space="preserve">114 407</w:t>
+        <w:t xml:space="preserve">112 051</w:t>
       </w:r>
     </w:p>
     <w:p>
@@ -560,41 +547,9 @@
       <w:r>
         <w:t xml:space="preserve">Une fois la base unique créée, j’ai souhaité réaliser des graphiques représentant les statuts d’activité et les niveaux de diplôme des jeunes de 15 à 29 ans sur la période 1971 - 2020.</w:t>
       </w:r>
-      <w:r>
-        <w:t xml:space="preserve"> </w:t>
-      </w:r>
-      <w:r>
-        <w:t xml:space="preserve">Certains de ces graphiques (et la plupart de ceux réalisés ensuite) représentent des effectifs de jeunes et non des pourcentages/parts de jeunes, et ce, pour plusieurs raisons. Comme annoncé précédemment, l’étude que nous réalisons s’inscrit dans un ensemble de projets en lien avec l’ESR et son fonctionnement, il est donc important que nos résultats puissent être repris de manière pertinente pour éclairer les prochains travaux en lien avec l’ESR.</w:t>
-      </w:r>
-      <w:r>
-        <w:t xml:space="preserve"> </w:t>
-      </w:r>
-      <w:r>
-        <w:t xml:space="preserve">Il faut ainsi savoir que les budgets des universités et de l’enseignement supérieur ont décroché des effectifs au début des années 2000, d’abord avec l’abandon des modèles d’allocation des moyens tels que SAN REMO (système analytique de répartition des moyens) de 1995 à 2005 qui alloue des moyens aux universités en fonction des coûts moyens constatés puis SYMPA (système de répartition des moyens à la performance et à l’activité) de 2009 à 2019 qui allouait environ 80% des crédits selon les effectifs des personnels et étudiants et les 20% restants en fonction de la performance de l’établissement (nombre de publications, taux de réussite, etc…), puis le passage aux RCE qui allouent les crédits sur la base d’une négociation durant laquelle les universités doivent mettre en avant leurs performances pour disposer des moyens financiers dont elles ont besoin (citer source). On a donc un décrochage entre la taille de l’ESR (et les moyens financiers qui lui sont alloués) et les effectifs de jeunes qui poursuivent leurs études dans l’enseignement supérieur.</w:t>
-      </w:r>
-      <w:r>
-        <w:t xml:space="preserve"> </w:t>
-      </w:r>
-      <w:r>
-        <w:t xml:space="preserve">Pour résumer, auparavant l’équation des moyens accordées aux universités était auparavant la suivante : Budget ESR = effectif des étudiants * dotation financière par étudiant alors qu’elle est maintenant : Dotation financière par étudiant = Budget ESR / effectif des étudiants.</w:t>
-      </w:r>
-    </w:p>
-    <w:p>
-      <w:pPr>
-        <w:pStyle w:val="BodyText"/>
-      </w:pPr>
-      <w:r>
-        <w:t xml:space="preserve">La dotation financière par étudiant est donc fonction du budget accordé via l’effectif des étudiants ainsi que les négociations.</w:t>
-      </w:r>
-      <w:r>
-        <w:t xml:space="preserve"> </w:t>
-      </w:r>
-      <w:r>
-        <w:t xml:space="preserve">Les effectifs sont donc plus efficaces que les parts pour connaître la charge de l’ESR et son fonctionnement d’où leur utilisation ici.</w:t>
-      </w:r>
-    </w:p>
-    <w:bookmarkEnd w:id="26"/>
-    <w:bookmarkStart w:id="32" w:name="Xfd3feecce081cd42c009e945bd459ab84ca02c4"/>
+    </w:p>
+    <w:bookmarkEnd w:id="23"/>
+    <w:bookmarkStart w:id="25" w:name="X5ad9e0a4699bd66589bcdd17589a7e8150c821d"/>
     <w:p>
       <w:pPr>
         <w:pStyle w:val="Heading2"/>
@@ -609,83 +564,357 @@
         <w:tab/>
       </w:r>
       <w:r>
-        <w:t xml:space="preserve">2. Vue long terme (1971 - 2020) sur le statut d’activité des jeunes</w:t>
-      </w:r>
-    </w:p>
-    <w:bookmarkStart w:id="27" w:name="X23be964e4e3df5c31403493eb8534b2c75d45c1"/>
-    <w:p>
-      <w:pPr>
-        <w:pStyle w:val="Heading3"/>
+        <w:t xml:space="preserve">Pourquoi utiliser des effectifs et non des pourcentages pour réaliser les graphiques qui concernent l’ESR ?</w:t>
+      </w:r>
+    </w:p>
+    <w:p>
+      <w:pPr>
+        <w:pStyle w:val="FirstParagraph"/>
+      </w:pPr>
+      <w:r>
+        <w:t xml:space="preserve">Certains de ces graphiques (et la plupart de ceux réalisés ensuite) représentent des effectifs de jeunes et non des pourcentages/parts de jeunes, et ce, pour plusieurs raisons. Comme annoncé précédemment, l’étude que nous réalisons s’inscrit dans un ensemble de projets en lien avec l’ESR et son fonctionnement, il est donc important que nos résultats puissent être repris de manière pertinente pour éclairer les prochains travaux en lien avec l’ESR.</w:t>
+      </w:r>
+    </w:p>
+    <w:p>
+      <w:pPr>
+        <w:pStyle w:val="BodyText"/>
+      </w:pPr>
+      <w:r>
+        <w:t xml:space="preserve">Il faut ainsi savoir que les budgets des universités et de l’enseignement supérieur ont décroché des effectifs au début des années 2000, d’abord avec l’abandon des modèles d’allocation des moyens tels que SAN REMO (système analytique de répartition des moyens) de 1995 à 2005 qui alloue des moyens aux universités en fonction des coûts moyens constatés puis SYMPA (système de répartition des moyens à la performance et à l’activité) de 2009 à 2019 qui devait allouer environ 80% des crédits selon les effectifs des personnels et étudiants et les 20% restants en fonction de la performance de l’établissement (nombre de publications, taux de réussite, etc…), mais n’a jamais été utilisé.</w:t>
+      </w:r>
+    </w:p>
+    <w:p>
+      <w:pPr>
+        <w:pStyle w:val="BodyText"/>
+      </w:pPr>
+      <w:r>
+        <w:t xml:space="preserve">Avec le passage aux RCE (Responsabilités et compétences élargies), les crédits sont maintenant allousés sur la base d’une négociation durant laquelle les universités doivent mettre en avant leurs performances pour disposer des moyens financiers dont elles ont besoin (citer source -</w:t>
+      </w:r>
+      <w:r>
+        <w:t xml:space="preserve"> </w:t>
+      </w:r>
+      <w:hyperlink r:id="rId24">
+        <w:r>
+          <w:rPr>
+            <w:rStyle w:val="Hyperlink"/>
+          </w:rPr>
+          <w:t xml:space="preserve">https://blog.educpros.fr/julien-gossa/2019/09/22/quel-dialogue-de-gestion-pour-quelle-autonomie/</w:t>
+        </w:r>
+      </w:hyperlink>
+      <w:r>
+        <w:t xml:space="preserve">). On a donc un décrochage entre les moyens financiers alloués à l’ESR et les effectifs de jeunes qui poursuivent leurs études dans l’enseignement supérieur.</w:t>
+      </w:r>
+    </w:p>
+    <w:p>
+      <w:pPr>
+        <w:pStyle w:val="BodyText"/>
+      </w:pPr>
+      <w:r>
+        <w:t xml:space="preserve">Pour résumer, auparavant l’équation des moyens accordées aux universités était auparavant la suivante :</w:t>
+      </w:r>
+      <w:r>
+        <w:t xml:space="preserve"> </w:t>
+      </w:r>
+      <m:oMath>
+        <m:r>
+          <m:t>B</m:t>
+        </m:r>
+        <m:r>
+          <m:t>u</m:t>
+        </m:r>
+        <m:r>
+          <m:t>d</m:t>
+        </m:r>
+        <m:r>
+          <m:t>g</m:t>
+        </m:r>
+        <m:r>
+          <m:t>e</m:t>
+        </m:r>
+        <m:r>
+          <m:t>t</m:t>
+        </m:r>
+        <m:r>
+          <m:rPr>
+            <m:sty m:val="p"/>
+          </m:rPr>
+          <m:t>=</m:t>
+        </m:r>
+        <m:r>
+          <m:t>e</m:t>
+        </m:r>
+        <m:r>
+          <m:t>f</m:t>
+        </m:r>
+        <m:r>
+          <m:t>f</m:t>
+        </m:r>
+        <m:r>
+          <m:t>e</m:t>
+        </m:r>
+        <m:r>
+          <m:t>c</m:t>
+        </m:r>
+        <m:r>
+          <m:t>t</m:t>
+        </m:r>
+        <m:r>
+          <m:t>i</m:t>
+        </m:r>
+        <m:r>
+          <m:t>f</m:t>
+        </m:r>
+        <m:r>
+          <m:rPr>
+            <m:sty m:val="p"/>
+          </m:rPr>
+          <m:t>×</m:t>
+        </m:r>
+        <m:r>
+          <m:t>d</m:t>
+        </m:r>
+        <m:r>
+          <m:t>o</m:t>
+        </m:r>
+        <m:r>
+          <m:t>t</m:t>
+        </m:r>
+        <m:r>
+          <m:t>a</m:t>
+        </m:r>
+        <m:r>
+          <m:t>t</m:t>
+        </m:r>
+        <m:r>
+          <m:t>i</m:t>
+        </m:r>
+        <m:r>
+          <m:t>o</m:t>
+        </m:r>
+        <m:r>
+          <m:t>n</m:t>
+        </m:r>
+        <m:r>
+          <m:rPr>
+            <m:sty m:val="p"/>
+          </m:rPr>
+          <m:t>.</m:t>
+        </m:r>
+        <m:r>
+          <m:t>p</m:t>
+        </m:r>
+        <m:r>
+          <m:t>a</m:t>
+        </m:r>
+        <m:r>
+          <m:t>r</m:t>
+        </m:r>
+        <m:r>
+          <m:rPr>
+            <m:sty m:val="p"/>
+          </m:rPr>
+          <m:t>.</m:t>
+        </m:r>
+        <m:r>
+          <m:t>é</m:t>
+        </m:r>
+        <m:r>
+          <m:t>t</m:t>
+        </m:r>
+        <m:r>
+          <m:t>u</m:t>
+        </m:r>
+        <m:r>
+          <m:t>d</m:t>
+        </m:r>
+        <m:r>
+          <m:t>i</m:t>
+        </m:r>
+        <m:r>
+          <m:t>a</m:t>
+        </m:r>
+        <m:r>
+          <m:t>n</m:t>
+        </m:r>
+        <m:r>
+          <m:t>t</m:t>
+        </m:r>
+      </m:oMath>
+      <w:r>
+        <w:t xml:space="preserve"> </w:t>
+      </w:r>
+      <w:r>
+        <w:t xml:space="preserve">alors qu’elle est maintenant :</w:t>
+      </w:r>
+      <w:r>
+        <w:t xml:space="preserve"> </w:t>
+      </w:r>
+      <m:oMath>
+        <m:r>
+          <m:t>D</m:t>
+        </m:r>
+        <m:r>
+          <m:t>o</m:t>
+        </m:r>
+        <m:r>
+          <m:t>t</m:t>
+        </m:r>
+        <m:r>
+          <m:t>a</m:t>
+        </m:r>
+        <m:r>
+          <m:t>t</m:t>
+        </m:r>
+        <m:r>
+          <m:t>i</m:t>
+        </m:r>
+        <m:r>
+          <m:t>o</m:t>
+        </m:r>
+        <m:r>
+          <m:t>n</m:t>
+        </m:r>
+        <m:r>
+          <m:rPr>
+            <m:sty m:val="p"/>
+          </m:rPr>
+          <m:t>.</m:t>
+        </m:r>
+        <m:r>
+          <m:t>p</m:t>
+        </m:r>
+        <m:r>
+          <m:t>a</m:t>
+        </m:r>
+        <m:r>
+          <m:t>r</m:t>
+        </m:r>
+        <m:r>
+          <m:rPr>
+            <m:sty m:val="p"/>
+          </m:rPr>
+          <m:t>.</m:t>
+        </m:r>
+        <m:r>
+          <m:t>é</m:t>
+        </m:r>
+        <m:r>
+          <m:t>t</m:t>
+        </m:r>
+        <m:r>
+          <m:t>u</m:t>
+        </m:r>
+        <m:r>
+          <m:t>d</m:t>
+        </m:r>
+        <m:r>
+          <m:t>i</m:t>
+        </m:r>
+        <m:r>
+          <m:t>a</m:t>
+        </m:r>
+        <m:r>
+          <m:t>n</m:t>
+        </m:r>
+        <m:r>
+          <m:t>t</m:t>
+        </m:r>
+        <m:r>
+          <m:rPr>
+            <m:sty m:val="p"/>
+          </m:rPr>
+          <m:t>=</m:t>
+        </m:r>
+        <m:f>
+          <m:fPr>
+            <m:type m:val="bar"/>
+          </m:fPr>
+          <m:num>
+            <m:r>
+              <m:t>B</m:t>
+            </m:r>
+            <m:r>
+              <m:t>u</m:t>
+            </m:r>
+            <m:r>
+              <m:t>d</m:t>
+            </m:r>
+            <m:r>
+              <m:t>g</m:t>
+            </m:r>
+            <m:r>
+              <m:t>e</m:t>
+            </m:r>
+            <m:r>
+              <m:t>t</m:t>
+            </m:r>
+          </m:num>
+          <m:den>
+            <m:r>
+              <m:t>e</m:t>
+            </m:r>
+            <m:r>
+              <m:t>f</m:t>
+            </m:r>
+            <m:r>
+              <m:t>f</m:t>
+            </m:r>
+            <m:r>
+              <m:t>e</m:t>
+            </m:r>
+            <m:r>
+              <m:t>c</m:t>
+            </m:r>
+            <m:r>
+              <m:t>t</m:t>
+            </m:r>
+            <m:r>
+              <m:t>i</m:t>
+            </m:r>
+            <m:r>
+              <m:t>f</m:t>
+            </m:r>
+          </m:den>
+        </m:f>
+      </m:oMath>
+      <w:r>
+        <w:t xml:space="preserve">.</w:t>
+      </w:r>
+    </w:p>
+    <w:p>
+      <w:pPr>
+        <w:pStyle w:val="BodyText"/>
+      </w:pPr>
+      <w:r>
+        <w:t xml:space="preserve">La dotation financière par étudiant est donc fonction du budget accordé via l’effectif des étudiants ainsi que les négociations.</w:t>
+      </w:r>
+      <w:r>
+        <w:t xml:space="preserve"> </w:t>
+      </w:r>
+      <w:r>
+        <w:t xml:space="preserve">Les effectifs sont donc plus efficaces que les parts pour connaître la charge de l’ESR et son fonctionnement d’où leur utilisation ici.</w:t>
+      </w:r>
+    </w:p>
+    <w:bookmarkEnd w:id="25"/>
+    <w:bookmarkStart w:id="30" w:name="X1836b61363f6dd3b68069f48079adae941da0e9"/>
+    <w:p>
+      <w:pPr>
+        <w:pStyle w:val="Heading2"/>
       </w:pPr>
       <w:r>
         <w:rPr>
           <w:rStyle w:val="SectionNumber"/>
         </w:rPr>
-        <w:t xml:space="preserve">3.2.1</w:t>
+        <w:t xml:space="preserve">3.3</w:t>
       </w:r>
       <w:r>
         <w:tab/>
       </w:r>
       <w:r>
-        <w:t xml:space="preserve">a. Représentation de l’activité des jeunes en effectifs</w:t>
-      </w:r>
-    </w:p>
-    <w:p>
-      <w:pPr>
-        <w:pStyle w:val="FirstParagraph"/>
-      </w:pPr>
-      <w:r>
-        <w:t xml:space="preserve">Le graphique ci-dessous représente les effectifs des jeunes de 15 à 29 ans selon leur statut d’activité en France. La catégorie des actifs occupés regroupe les individus qui exercent un emploi, celle des apprentis regroupe les apprentis ainsi que les alternants, celle des étudiants représente les élèves, étudiants et individus suivant une formation (formelle ou non), enfin les chômeurs ou inactifs sont les individus ne suivant pas de formation et n’ayant pas d’emploi, même s’il est possible qu’ils en recherchent un.</w:t>
-      </w:r>
-      <w:r>
-        <w:t xml:space="preserve"> </w:t>
-      </w:r>
-      <w:r>
-        <w:t xml:space="preserve">Note : La catégorie des apprentis a été rajoutée ultérieurement, la méthode et les raisons de cet ajout seront expliqués plus loin.</w:t>
-      </w:r>
-    </w:p>
-    <w:p>
-      <w:pPr>
-        <w:pStyle w:val="BodyText"/>
-      </w:pPr>
-      <w:r>
-        <w:t xml:space="preserve">On remarque tout d’abord que l’effectif des actifs occupés a considérablement diminué de 1971 à 2020 en raison à la fois de la diminution de l’effectif total des jeunes de 15 à 29 ans (lié au vieillissement des baby boomers) mais également en raison de l’augmentation de l’effectif des jeunes étudiants tout au long de la période. On remarque cependant une baisse soudaine de l’effectif des étudiants en 2003 qui serait due à l’adoption de la définition du statut d’activité au sens du BIT cette même année par l’enquête Emploi (sans doute pour harmoniser les données au niveau européen). Cette définition du BIT remplace l’auto déclaration par les enquêtés de leur statut professionnel. Ainsi les étudiants salariés qui se définissaient comme étudiants avant 2003 sont tombés dans la catégorie</w:t>
-      </w:r>
-      <w:r>
-        <w:t xml:space="preserve"> </w:t>
-      </w:r>
-      <w:r>
-        <w:t xml:space="preserve">“</w:t>
-      </w:r>
-      <w:r>
-        <w:t xml:space="preserve">actif occupé</w:t>
-      </w:r>
-      <w:r>
-        <w:t xml:space="preserve">”</w:t>
-      </w:r>
-      <w:r>
-        <w:t xml:space="preserve"> </w:t>
-      </w:r>
-      <w:r>
-        <w:t xml:space="preserve">à partir de 2003 car ils ont travaillé au moins une heure durant la semaine de référence, ce qui a entraîné une baisse artificielle de l’effectif des étudiants.(citer source)</w:t>
-      </w:r>
-    </w:p>
-    <w:p>
-      <w:pPr>
-        <w:pStyle w:val="BodyText"/>
-      </w:pPr>
-      <w:r>
-        <w:t xml:space="preserve">L’effectif des apprentis semble également augmenter durant la période, en particulier depuis le début des années 2000, ce qui témoigne d’un certain développement de l’apprentissage et de l’alternance à partir de cette période.</w:t>
-      </w:r>
-      <w:r>
-        <w:t xml:space="preserve"> </w:t>
-      </w:r>
-      <w:r>
-        <w:t xml:space="preserve">Enfin, on remarque sur ce graphique également une certaine constance du nombre de jeunes chômeurs et inactifs sur toute la période 1971 - 2020 mais il reste difficile d’affirmer avec certitude d’où provient cette relative stabilité.</w:t>
-      </w:r>
-    </w:p>
-    <w:bookmarkEnd w:id="27"/>
-    <w:bookmarkStart w:id="31" w:name="X7b8ba4adb0f48e36788f2a231ea2e9bcef9b8ff"/>
+        <w:t xml:space="preserve">2. Aperçu de la répartition des jeunes de 15 à 29 ans selon le statut d’activité</w:t>
+      </w:r>
+    </w:p>
+    <w:bookmarkStart w:id="27" w:name="X23be964e4e3df5c31403493eb8534b2c75d45c1"/>
     <w:p>
       <w:pPr>
         <w:pStyle w:val="Heading3"/>
@@ -694,30 +923,184 @@
         <w:rPr>
           <w:rStyle w:val="SectionNumber"/>
         </w:rPr>
-        <w:t xml:space="preserve">3.2.2</w:t>
+        <w:t xml:space="preserve">3.3.1</w:t>
       </w:r>
       <w:r>
         <w:tab/>
       </w:r>
       <w:r>
+        <w:t xml:space="preserve">a. Représentation de l’activité des jeunes en effectifs</w:t>
+      </w:r>
+    </w:p>
+    <w:p>
+      <w:pPr>
+        <w:pStyle w:val="FirstParagraph"/>
+      </w:pPr>
+      <w:r>
+        <w:t xml:space="preserve">Le graphique ci-dessous représente les effectifs des jeunes de 15 à 29 ans selon leur statut d’activité en France. La catégorie des actifs occupés regroupe les individus qui exercent un emploi, celle des apprentis regroupe les apprentis ainsi que les alternants, celle des étudiants représente les élèves, étudiants et individus suivant une formation (formelle ou non), enfin les chômeurs ou inactifs sont les individus ne suivant pas de formation et n’ayant pas d’emploi, même s’il est possible qu’ils en recherchent un.</w:t>
+      </w:r>
+      <w:r>
+        <w:t xml:space="preserve"> </w:t>
+      </w:r>
+      <w:r>
+        <w:t xml:space="preserve">Note : La catégorie des apprentis a été rajoutée ultérieurement, la méthode et les raisons de cet ajout seront expliqués plus loin.</w:t>
+      </w:r>
+    </w:p>
+    <w:p>
+      <w:pPr>
+        <w:pStyle w:val="BodyText"/>
+      </w:pPr>
+      <w:r>
+        <w:t xml:space="preserve">On remarque tout d’abord que l’effectif des actifs occupés a considérablement diminué de 1971 à 2020 en raison à la fois de la diminution de l’effectif total des jeunes de 15 à 29 ans (lié au vieillissement des baby boomers) mais également en raison de l’augmentation de l’effectif des jeunes étudiants tout au long de la période. On remarque cependant une baisse soudaine de l’effectif des étudiants en 2003 qui serait due à l’adoption de la définition du statut d’activité au sens du BIT cette même année par l’enquête Emploi (sans doute pour harmoniser les données au niveau européen). Cette définition du BIT remplace l’auto déclaration par les enquêtés de leur statut professionnel. Ainsi les étudiants salariés qui se définissaient comme étudiants avant 2003 sont tombés dans la catégorie</w:t>
+      </w:r>
+      <w:r>
+        <w:t xml:space="preserve"> </w:t>
+      </w:r>
+      <w:r>
+        <w:t xml:space="preserve">“</w:t>
+      </w:r>
+      <w:r>
+        <w:t xml:space="preserve">actif occupé</w:t>
+      </w:r>
+      <w:r>
+        <w:t xml:space="preserve">”</w:t>
+      </w:r>
+      <w:r>
+        <w:t xml:space="preserve"> </w:t>
+      </w:r>
+      <w:r>
+        <w:t xml:space="preserve">à partir de 2003 car ils ont travaillé au moins une heure durant la semaine de référence, ce qui a entraîné une baisse artificielle de l’effectif des étudiants.(citer source)</w:t>
+      </w:r>
+    </w:p>
+    <w:p>
+      <w:pPr>
+        <w:pStyle w:val="BodyText"/>
+      </w:pPr>
+      <w:r>
+        <w:t xml:space="preserve">L’effectif des apprentis semble également augmenter durant la période, en particulier depuis le début des années 2000, ce qui témoigne d’un certain développement de l’apprentissage et de l’alternance à partir de cette période.</w:t>
+      </w:r>
+    </w:p>
+    <w:p>
+      <w:pPr>
+        <w:pStyle w:val="BodyText"/>
+      </w:pPr>
+      <w:r>
+        <w:rPr>
+          <w:bCs/>
+          <w:b/>
+        </w:rPr>
+        <w:t xml:space="preserve">Enfin, on remarque sur ce graphique également une certaine constance du nombre de jeunes chômeurs et inactifs sur toute la période 1971 - 2020 mais il reste difficile d’affirmer avec certitude d’où provient cette relative stabilité.</w:t>
+      </w:r>
+    </w:p>
+    <w:p>
+      <w:pPr>
+        <w:pStyle w:val="BodyText"/>
+      </w:pPr>
+      <w:r>
+        <w:rPr>
+          <w:bCs/>
+          <w:b/>
+        </w:rPr>
         <w:t xml:space="preserve">Les jeunes de 15 à 29 ans en France de 1971 à 2020 selon le statut d’activité</w:t>
       </w:r>
-    </w:p>
-    <w:p>
-      <w:pPr>
-        <w:pStyle w:val="FirstParagraph"/>
-      </w:pPr>
+      <w:r>
+        <w:t xml:space="preserve"> </w:t>
+      </w:r>
       <w:r>
         <w:drawing>
           <wp:inline>
             <wp:extent cx="4620126" cy="2598821"/>
             <wp:effectExtent b="0" l="0" r="0" t="0"/>
-            <wp:docPr descr="" title="" id="29" name="Picture"/>
+            <wp:docPr descr="" title="" id="1" name="Picture"/>
             <a:graphic>
               <a:graphicData uri="http://schemas.openxmlformats.org/drawingml/2006/picture">
                 <pic:pic>
                   <pic:nvPicPr>
-                    <pic:cNvPr descr="Rapport_files/figure-docx/activite.25-1.png" id="30" name="Picture"/>
+                    <pic:cNvPr descr="Rapport_files/figure-docx/activite.25-1.png" id="0" name="Picture"/>
+                    <pic:cNvPicPr>
+                      <a:picLocks noChangeArrowheads="1" noChangeAspect="1"/>
+                    </pic:cNvPicPr>
+                  </pic:nvPicPr>
+                  <pic:blipFill>
+                    <a:blip r:embed="rId26"/>
+                    <a:stretch>
+                      <a:fillRect/>
+                    </a:stretch>
+                  </pic:blipFill>
+                  <pic:spPr bwMode="auto">
+                    <a:xfrm>
+                      <a:off x="0" y="0"/>
+                      <a:ext cx="4620126" cy="2598821"/>
+                    </a:xfrm>
+                    <a:prstGeom prst="rect">
+                      <a:avLst/>
+                    </a:prstGeom>
+                    <a:noFill/>
+                    <a:ln w="9525">
+                      <a:noFill/>
+                      <a:headEnd/>
+                      <a:tailEnd/>
+                    </a:ln>
+                  </pic:spPr>
+                </pic:pic>
+              </a:graphicData>
+            </a:graphic>
+          </wp:inline>
+        </w:drawing>
+      </w:r>
+    </w:p>
+    <w:bookmarkEnd w:id="27"/>
+    <w:bookmarkStart w:id="29" w:name="Xd718bfea332c1ed042fc0b08d181780980cb4c4"/>
+    <w:p>
+      <w:pPr>
+        <w:pStyle w:val="Heading3"/>
+      </w:pPr>
+      <w:r>
+        <w:rPr>
+          <w:rStyle w:val="SectionNumber"/>
+        </w:rPr>
+        <w:t xml:space="preserve">3.3.2</w:t>
+      </w:r>
+      <w:r>
+        <w:tab/>
+      </w:r>
+      <w:r>
+        <w:t xml:space="preserve">b. Représentation de l’activité des jeunes en proportions</w:t>
+      </w:r>
+    </w:p>
+    <w:p>
+      <w:pPr>
+        <w:pStyle w:val="FirstParagraph"/>
+      </w:pPr>
+      <w:r>
+        <w:t xml:space="preserve">Le graphique ci-dessous confirme ce que nous avons constaté auparavant : chez les jeunes de 15 à 29 ans, la part des étudiants et des apprentis/alternants augmente (celle des étudiants passant de près de 12% en début de période à environ 40% en 2020) tandis que celle des actifs occupés diminue, passant de près de 60% en 1971 à environ 45% en 2020. La part des chômeurs et inactifs reste cependant assez stable et avoisine les 20% tout au long de la période.</w:t>
+      </w:r>
+    </w:p>
+    <w:p>
+      <w:pPr>
+        <w:pStyle w:val="BodyText"/>
+      </w:pPr>
+      <w:r>
+        <w:rPr>
+          <w:bCs/>
+          <w:b/>
+        </w:rPr>
+        <w:t xml:space="preserve">Les jeunes de 15 à 29 ans en France de 1971 à 2020 selon le statut d’activité</w:t>
+      </w:r>
+      <w:r>
+        <w:t xml:space="preserve"> </w:t>
+      </w:r>
+      <w:r>
+        <w:drawing>
+          <wp:inline>
+            <wp:extent cx="4620126" cy="2598821"/>
+            <wp:effectExtent b="0" l="0" r="0" t="0"/>
+            <wp:docPr descr="" title="" id="1" name="Picture"/>
+            <a:graphic>
+              <a:graphicData uri="http://schemas.openxmlformats.org/drawingml/2006/picture">
+                <pic:pic>
+                  <pic:nvPicPr>
+                    <pic:cNvPr descr="Rapport_files/figure-docx/activite.34-1.png" id="0" name="Picture"/>
                     <pic:cNvPicPr>
                       <a:picLocks noChangeArrowheads="1" noChangeAspect="1"/>
                     </pic:cNvPicPr>
@@ -750,9 +1133,9 @@
         </w:drawing>
       </w:r>
     </w:p>
-    <w:bookmarkEnd w:id="31"/>
-    <w:bookmarkEnd w:id="32"/>
-    <w:bookmarkStart w:id="37" w:name="Xd718bfea332c1ed042fc0b08d181780980cb4c4"/>
+    <w:bookmarkEnd w:id="29"/>
+    <w:bookmarkEnd w:id="30"/>
+    <w:bookmarkStart w:id="33" w:name="Xdf6622c39495f1c14791208cbb2557c571eb6a5"/>
     <w:p>
       <w:pPr>
         <w:pStyle w:val="Heading2"/>
@@ -761,13 +1144,13 @@
         <w:rPr>
           <w:rStyle w:val="SectionNumber"/>
         </w:rPr>
-        <w:t xml:space="preserve">3.3</w:t>
+        <w:t xml:space="preserve">3.4</w:t>
       </w:r>
       <w:r>
         <w:tab/>
       </w:r>
       <w:r>
-        <w:t xml:space="preserve">b. Représentation de l’activité des jeunes en proportions</w:t>
+        <w:t xml:space="preserve">3. Mise en lien des évolutions concernant le niveau de diplôme des jeunes avec celles des statuts d’activité selon l’année civile</w:t>
       </w:r>
     </w:p>
     <w:p>
@@ -775,48 +1158,120 @@
         <w:pStyle w:val="FirstParagraph"/>
       </w:pPr>
       <w:r>
-        <w:t xml:space="preserve">Le graphique ci-dessous confirme ce que nous avons constaté auparavant : chez les jeunes de 15 à 29 ans, la part des étudiants et des apprentis/alternants augmente (celle des étudiants passant de près de 12% en début de période à environ 40% en 2020) tandis que celle des actifs occupés diminue, passant de près de 60% en 1971 à environ 45% en 2020. La part des chômeurs et inactifs reste cependant assez stable et avoisine les 20% tout au long de la période.</w:t>
-      </w:r>
-    </w:p>
-    <w:bookmarkStart w:id="36" w:name="X3681bf6effadbb386cd3652721b5f85787f9393"/>
-    <w:p>
-      <w:pPr>
-        <w:pStyle w:val="Heading3"/>
+        <w:t xml:space="preserve">Les deux graphiques suivants informent le lecteur sur la répartition des jeunes de 25 à 29 ans en France en fonction du niveau de diplôme et de l’année. Nous avons choisi de ne prendre en compte que les jeunes de 25 ans ou plus puisqu’une part importante des jeunes de 15 à 24 ans sont toujours élèves ou étudiants et n’ont donc pas encore atteint le niveau de diplôme qu’ils visent, l’analyse des niveaux de diplômes en serait alors nécessairement biaisée et sous-estimerait le niveau de diplôme</w:t>
+      </w:r>
+      <w:r>
+        <w:t xml:space="preserve"> </w:t>
+      </w:r>
+      <w:r>
+        <w:t xml:space="preserve">“</w:t>
+      </w:r>
+      <w:r>
+        <w:t xml:space="preserve">final</w:t>
+      </w:r>
+      <w:r>
+        <w:t xml:space="preserve">”</w:t>
+      </w:r>
+      <w:r>
+        <w:t xml:space="preserve"> </w:t>
+      </w:r>
+      <w:r>
+        <w:t xml:space="preserve">des jeunes en France.</w:t>
+      </w:r>
+      <w:r>
+        <w:t xml:space="preserve"> </w:t>
+      </w:r>
+      <w:r>
+        <w:t xml:space="preserve">Les données qui proviennent d’une année antérieure à 1990 laissent à désirer puisque la variable qui indique le niveau de diplôme des individus enquêtés est très mal renseignée par ces derniers au sein des enquêtes qui se sont déroulées avant les années 1990. En effet, le taux de non-réponse est notamment autour de 30% dans les années 1970 alors qu’il avoisine les 2% dans les années 1990, d’où la hausse importante et soudaine des effectifs des individus diplômés en 1990, sans doute en raison du changement de la méthodologie de l’enquête cette année-là. L’enquête Emploi n’est donc pas très fiable pour avoir des renseignements sur les niveaux de diplôme des jeunes avant les années 1990, il vaut ainsi mieux utiliser d’autres sources que l’enquête Emploi pour disposer d’informations fiables sur le niveau de diplômes des individus avant 1990.</w:t>
+      </w:r>
+    </w:p>
+    <w:p>
+      <w:pPr>
+        <w:pStyle w:val="BodyText"/>
+      </w:pPr>
+      <w:r>
+        <w:t xml:space="preserve">Le graphique ci-dessous montre une diminution importante des effectifs de jeunes de 25 à 29 ans n’ayant aucun diplôme ou un diplôme du CAP/BEP sur la période, alors qu’ils constituaient les effectifs les plus importants en 1971. On remarque aussi une augmentation importante de l’effectif des bacheliers, des détenteurs du DNB et des diplômés d’un bac+2 ou plus à partir des années 1990. On peut en conclure que les jeunes sont donc de plus en plus diplômés au cours du temps, ce graphique témoigne donc de la démocratisation de l’enseignement en France qui a permis à une plus large part de la population d’atteindre le niveau bac ou supérieur au bac.</w:t>
+      </w:r>
+    </w:p>
+    <w:p>
+      <w:pPr>
+        <w:pStyle w:val="BodyText"/>
+      </w:pPr>
+      <w:r>
+        <w:t xml:space="preserve">On remarque cependant une diminution au sein des différents niveaux de diplôme en 2003 mais cela peut s’expliquer assez simplement :</w:t>
+      </w:r>
+    </w:p>
+    <w:p>
+      <w:pPr>
+        <w:pStyle w:val="BodyText"/>
+      </w:pPr>
+      <w:r>
+        <w:t xml:space="preserve">Dans les années 90, la variable sur le niveau de diplôme DIPL est codée en utilisant les variables DIEG (Quel(s) diplôme(s) a-t-il obtenu dans l’enseignement général primaire ou secondaire ?), DIES (Quel(s) diplôme(s) a-t-il obtenu dans l’enseignement supérieur ou supérieur technique ?) et DIET (Quel(s) diplôme(s) a-t-il obtenu dans l’enseignement technique ou professionnel ?)</w:t>
+      </w:r>
+      <w:r>
+        <w:t xml:space="preserve"> </w:t>
+      </w:r>
+      <w:r>
+        <w:t xml:space="preserve">Les réponses de la variable sur le diplôme se basent donc uniquement sur le déclaratif.</w:t>
+      </w:r>
+    </w:p>
+    <w:p>
+      <w:pPr>
+        <w:pStyle w:val="BodyText"/>
+      </w:pPr>
+      <w:r>
+        <w:t xml:space="preserve">Cependant, à partir de 2003, l’enquête Emploi utilise davantage de variables pour définir le niveau de diplôme, pour plus de fiabilité. La seule déclaration du niveau de diplôme ne suffit plus, on mobilise maintenant toutes les réponses aux questions F1 à F8. Au sein de ces questions, l’individu doit déclarer les diplômes qu’il a obtenus mais également la date d’obtention des diplômes, le nom de la spécialité du diplôme, en quelle année (voire au cours de quel mois) il a fini ses études, le niveau d’études atteint à une date T, etc… Il y a donc à partir de 2003 un vrai travail d’enquête effectué pour vérifier la cohérence des déclarations de l’individu sur le diplôme obtenu. Par exemple, si l’individu a définitivement fini ses études à 18 ans au lycée, il ne peut pas avoir obtenu un diplôme du supérieur. La personne en charge de coder les données va donc, pour cet individu, probablement affilier le diplôme du bac à la variable DIPL même s’il déclare posséder un diplôme du supérieur alors que dans les années 90, le diplôme affilié à cet individu aurait été un diplôme du supérieur. Il est probable que plusieurs individus aient été</w:t>
+      </w:r>
+      <w:r>
+        <w:t xml:space="preserve"> </w:t>
+      </w:r>
+      <w:r>
+        <w:t xml:space="preserve">“</w:t>
+      </w:r>
+      <w:r>
+        <w:t xml:space="preserve">déclassés</w:t>
+      </w:r>
+      <w:r>
+        <w:t xml:space="preserve">”</w:t>
+      </w:r>
+      <w:r>
+        <w:t xml:space="preserve"> </w:t>
+      </w:r>
+      <w:r>
+        <w:t xml:space="preserve">de la même manière à partir de 2003.</w:t>
+      </w:r>
+    </w:p>
+    <w:p>
+      <w:pPr>
+        <w:pStyle w:val="BodyText"/>
       </w:pPr>
       <w:r>
         <w:rPr>
-          <w:rStyle w:val="SectionNumber"/>
+          <w:bCs/>
+          <w:b/>
         </w:rPr>
-        <w:t xml:space="preserve">3.3.1</w:t>
-      </w:r>
-      <w:r>
-        <w:tab/>
-      </w:r>
-      <w:r>
-        <w:t xml:space="preserve">Les jeunes de 15 à 29 ans en France de 1971 à 2020 selon le statut d’activité</w:t>
-      </w:r>
-    </w:p>
-    <w:p>
-      <w:pPr>
-        <w:pStyle w:val="FirstParagraph"/>
-      </w:pPr>
+        <w:t xml:space="preserve">Effectif des jeunes de 25 à 29 ans en France selon le niveau de diplôme en France</w:t>
+      </w:r>
+      <w:r>
+        <w:t xml:space="preserve"> </w:t>
+      </w:r>
       <w:r>
         <w:drawing>
           <wp:inline>
             <wp:extent cx="4620126" cy="2598821"/>
             <wp:effectExtent b="0" l="0" r="0" t="0"/>
-            <wp:docPr descr="" title="" id="34" name="Picture"/>
+            <wp:docPr descr="" title="" id="1" name="Picture"/>
             <a:graphic>
               <a:graphicData uri="http://schemas.openxmlformats.org/drawingml/2006/picture">
                 <pic:pic>
                   <pic:nvPicPr>
-                    <pic:cNvPr descr="Rapport_files/figure-docx/activite.34-1.png" id="35" name="Picture"/>
+                    <pic:cNvPr descr="Rapport_files/figure-docx/activite.30-1.png" id="0" name="Picture"/>
                     <pic:cNvPicPr>
                       <a:picLocks noChangeArrowheads="1" noChangeAspect="1"/>
                     </pic:cNvPicPr>
                   </pic:nvPicPr>
                   <pic:blipFill>
-                    <a:blip r:embed="rId33"/>
+                    <a:blip r:embed="rId31"/>
                     <a:stretch>
                       <a:fillRect/>
                     </a:stretch>
@@ -843,129 +1298,504 @@
         </w:drawing>
       </w:r>
     </w:p>
-    <w:bookmarkEnd w:id="36"/>
-    <w:bookmarkEnd w:id="37"/>
-    <w:bookmarkStart w:id="46" w:name="X5c2b3a22f7672765b5b6c2ece1b4ec1f2ab1a92"/>
-    <w:p>
-      <w:pPr>
-        <w:pStyle w:val="Heading2"/>
+    <w:p>
+      <w:pPr>
+        <w:pStyle w:val="BodyText"/>
+      </w:pPr>
+      <w:r>
+        <w:t xml:space="preserve">Le graphique ci-dessous nous informe sur la part que repésente chaque niveau de diplôme chez les jeunes de 25 à 29 ans. On remarque qu’alors que la part des diplômés d’un bac+2 ou plus représentaient environ 15% seulement de la population des jeunes de 25 à 29 ans en 1971, ce chiffre s’élève à près de 50% en 2020. De la même manière, les jeunes ayant un niveau bac représentaient environ 5% de la population en 1971 alors qu’ils représentent en 2020 environ 18% des jeunes de 25 à 29 ans. A l’inverse, les individus sans aucun diplôme sont passés de quasiment 50% des jeunes de 25 à 29 ans en 1971 à environ 8% en 2020.</w:t>
+      </w:r>
+    </w:p>
+    <w:p>
+      <w:pPr>
+        <w:pStyle w:val="BodyText"/>
       </w:pPr>
       <w:r>
         <w:rPr>
-          <w:rStyle w:val="SectionNumber"/>
+          <w:bCs/>
+          <w:b/>
         </w:rPr>
-        <w:t xml:space="preserve">3.4</w:t>
-      </w:r>
-      <w:r>
-        <w:tab/>
-      </w:r>
-      <w:r>
-        <w:t xml:space="preserve">3. Observations sur les évolutions concernant le niveau de diplôme des jeunes selon l’année civile (1971 - 2020)</w:t>
-      </w:r>
-    </w:p>
-    <w:p>
-      <w:pPr>
-        <w:pStyle w:val="FirstParagraph"/>
-      </w:pPr>
-      <w:r>
-        <w:t xml:space="preserve">Les deux graphiques suivants informent le lecteur sur la répartition des jeunes de 15 à 29 ans en France en fonction du niveau de diplôme et de l’année.</w:t>
-      </w:r>
-      <w:r>
-        <w:t xml:space="preserve"> </w:t>
-      </w:r>
-      <w:r>
-        <w:t xml:space="preserve">Les données qui proviennent d’une année antérieure à 1990 laissent à désirer puisque la variable qui indique le niveau de diplôme des individus enquêtés est très mal renseignée par ces derniers au sein des enquêtes qui se sont déroulées avant les années 1990. En effet, le taux de non-réponse est notamment autour de 30% dans les années 1970 alors qu’il avoisine les 2% dans les années 1990, d’où la hausse importante et soudaine des effectifs des individus diplômés en 1990, sans doute en raison du changement de la méthodologie de l’enquête cette année-là. L’enquête Emploi n’est donc pas très fiable pour avoir des renseignements sur les niveaux de diplôme des jeunes avant les années 1990, il vaut ainsi mieux utiliser d’autres sources que l’enquête Emploi pour disposer d’informations fiables sur le niveau de diplômes des individus avant 1990.</w:t>
-      </w:r>
-    </w:p>
-    <w:p>
-      <w:pPr>
-        <w:pStyle w:val="BodyText"/>
-      </w:pPr>
-      <w:r>
-        <w:t xml:space="preserve">Le graphique ci-dessous montre une diminution importante des effectifs de jeunes n’ayant aucun diplôme ou un diplôme du CAP/BEP sur la période, alors qu’ils constituaient les effectifs les plus importants en 1971. On remarque aussi une augmentation importante de l’effectif des bacheliers, des détenteurs du DNB et des diplômés d’un bac+2 ou plus à partir des années 1990. Les jeunes sont donc de plus en plus diplômés au cours du temps, ce graphique témoigne donc de la démocratisation de l’enseignement en France qui a permis à une plus large part de la population d’atteindre le niveau bac ou supérieur au bac.</w:t>
-      </w:r>
-    </w:p>
-    <w:p>
-      <w:pPr>
-        <w:pStyle w:val="BodyText"/>
-      </w:pPr>
-      <w:r>
-        <w:t xml:space="preserve">On remarque cependant une diminution au sein des différents niveaux de diplôme en 2003 mais cela peut s’expliquer assez simplement :</w:t>
-      </w:r>
-    </w:p>
-    <w:p>
-      <w:pPr>
-        <w:pStyle w:val="BodyText"/>
-      </w:pPr>
-      <w:r>
-        <w:t xml:space="preserve">Dans les années 90, la variable sur le niveau de diplôme DIPL est codée en utilisant les variables DIEG (Quel(s) diplôme(s) a-t-il obtenu dans l’enseignement général primaire ou secondaire ?), DIES (Quel(s) diplôme(s) a-t-il obtenu dans l’enseignement supérieur ou supérieur technique ?) et DIET (Quel(s) diplôme(s) a-t-il obtenu dans l’enseignement technique ou professionnel ?)</w:t>
-      </w:r>
-      <w:r>
-        <w:t xml:space="preserve"> </w:t>
-      </w:r>
-      <w:r>
-        <w:t xml:space="preserve">Les réponses de la variable sur le diplôme se basent donc uniquement sur le déclaratif.</w:t>
-      </w:r>
-    </w:p>
-    <w:p>
-      <w:pPr>
-        <w:pStyle w:val="BodyText"/>
-      </w:pPr>
-      <w:r>
-        <w:t xml:space="preserve">Cependant, à partir de 2003, l’enquête Emploi utilise davantage de variables pour définir le niveau de diplôme, pour plus de fiabilité. La seule déclaration du niveau de diplôme ne suffit plus, on mobilise maintenant toutes les réponses aux questions F1 à F8. Au sein de ces questions, l’individu doit déclarer les diplômes qu’il a obtenus mais également la date d’obtention des diplômes, le nom de la spécialité du diplôme, en quelle année (voire au cours de quel mois) il a fini ses études, le niveau d’études atteint à une date T, etc… Il y a donc à partir de 2003 un vrai travail d’enquête effectué pour vérifier la cohérence des déclarations de l’individu sur le diplôme obtenu. Par exemple, si l’individu a définitivement fini ses études à 18 ans au lycée, il ne peut pas avoir obtenu un diplôme du supérieur. La personne en charge de coder les données va donc, pour cet individu, probablement affilier le diplôme du bac à la variable DIPL même s’il déclare posséder un diplôme du supérieur alors que dans les années 90, le diplôme affilié à cet individu aurait été un diplôme du supérieur. Il est probable que plusieurs individus aient été</w:t>
-      </w:r>
-      <w:r>
-        <w:t xml:space="preserve"> </w:t>
-      </w:r>
-      <w:r>
-        <w:t xml:space="preserve">“</w:t>
-      </w:r>
-      <w:r>
-        <w:t xml:space="preserve">déclassés</w:t>
-      </w:r>
-      <w:r>
-        <w:t xml:space="preserve">”</w:t>
-      </w:r>
-      <w:r>
-        <w:t xml:space="preserve"> </w:t>
-      </w:r>
-      <w:r>
-        <w:t xml:space="preserve">de la même manière à partir de 2003.</w:t>
-      </w:r>
-    </w:p>
-    <w:bookmarkStart w:id="41" w:name="X3a40d0ce39035e1bb5c91ac3d528b7ef19874cc"/>
-    <w:p>
-      <w:pPr>
-        <w:pStyle w:val="Heading3"/>
-      </w:pPr>
-      <w:r>
-        <w:rPr>
-          <w:rStyle w:val="SectionNumber"/>
-        </w:rPr>
-        <w:t xml:space="preserve">3.4.1</w:t>
-      </w:r>
-      <w:r>
-        <w:tab/>
-      </w:r>
-      <w:r>
-        <w:t xml:space="preserve">Effectif des jeunes de 25 à 29 ans en France selon le niveau de diplôme en France</w:t>
-      </w:r>
-    </w:p>
-    <w:p>
-      <w:pPr>
-        <w:pStyle w:val="FirstParagraph"/>
-      </w:pPr>
+        <w:t xml:space="preserve">Répartition des jeunes de 25 à 29 ans selon le niveau de diplôme en France</w:t>
+      </w:r>
+      <w:r>
+        <w:t xml:space="preserve"> </w:t>
+      </w:r>
       <w:r>
         <w:drawing>
           <wp:inline>
             <wp:extent cx="4620126" cy="2598821"/>
             <wp:effectExtent b="0" l="0" r="0" t="0"/>
-            <wp:docPr descr="" title="" id="39" name="Picture"/>
+            <wp:docPr descr="" title="" id="1" name="Picture"/>
             <a:graphic>
               <a:graphicData uri="http://schemas.openxmlformats.org/drawingml/2006/picture">
                 <pic:pic>
                   <pic:nvPicPr>
-                    <pic:cNvPr descr="Rapport_files/figure-docx/activite.30-1.png" id="40" name="Picture"/>
+                    <pic:cNvPr descr="Rapport_files/figure-docx/dip2-1.png" id="0" name="Picture"/>
+                    <pic:cNvPicPr>
+                      <a:picLocks noChangeArrowheads="1" noChangeAspect="1"/>
+                    </pic:cNvPicPr>
+                  </pic:nvPicPr>
+                  <pic:blipFill>
+                    <a:blip r:embed="rId32"/>
+                    <a:stretch>
+                      <a:fillRect/>
+                    </a:stretch>
+                  </pic:blipFill>
+                  <pic:spPr bwMode="auto">
+                    <a:xfrm>
+                      <a:off x="0" y="0"/>
+                      <a:ext cx="4620126" cy="2598821"/>
+                    </a:xfrm>
+                    <a:prstGeom prst="rect">
+                      <a:avLst/>
+                    </a:prstGeom>
+                    <a:noFill/>
+                    <a:ln w="9525">
+                      <a:noFill/>
+                      <a:headEnd/>
+                      <a:tailEnd/>
+                    </a:ln>
+                  </pic:spPr>
+                </pic:pic>
+              </a:graphicData>
+            </a:graphic>
+          </wp:inline>
+        </w:drawing>
+      </w:r>
+      <w:r>
+        <w:t xml:space="preserve"> </w:t>
+      </w:r>
+      <w:r>
+        <w:t xml:space="preserve">Vu que le niveau de diplôme a augmenté, on s’attendrait à un niveau de chômeurs et d’inactifs plus faible.</w:t>
+      </w:r>
+      <w:r>
+        <w:t xml:space="preserve"> </w:t>
+      </w:r>
+      <w:r>
+        <w:t xml:space="preserve"> </w:t>
+      </w:r>
+      <w:r>
+        <w:t xml:space="preserve"> </w:t>
+      </w:r>
+      <w:r>
+        <w:t xml:space="preserve"> </w:t>
+      </w:r>
+      <w:r>
+        <w:t xml:space="preserve"> </w:t>
+      </w:r>
+      <w:r>
+        <w:t xml:space="preserve"> </w:t>
+      </w:r>
+      <w:r>
+        <w:t xml:space="preserve"> </w:t>
+      </w:r>
+      <w:r>
+        <w:t xml:space="preserve"> </w:t>
+      </w:r>
+      <w:r>
+        <w:t xml:space="preserve"> </w:t>
+      </w:r>
+      <w:r>
+        <w:t xml:space="preserve"> </w:t>
+      </w:r>
+      <w:r>
+        <w:t xml:space="preserve"> </w:t>
+      </w:r>
+      <w:r>
+        <w:t xml:space="preserve"> </w:t>
+      </w:r>
+    </w:p>
+    <w:bookmarkEnd w:id="33"/>
+    <w:bookmarkStart w:id="35" w:name="Xf58f96a2a1d8e7fda5064a43c60113ee8c9ea56"/>
+    <w:p>
+      <w:pPr>
+        <w:pStyle w:val="Heading2"/>
+      </w:pPr>
+      <w:r>
+        <w:rPr>
+          <w:rStyle w:val="SectionNumber"/>
+        </w:rPr>
+        <w:t xml:space="preserve">3.5</w:t>
+      </w:r>
+      <w:r>
+        <w:tab/>
+      </w:r>
+      <w:r>
+        <w:t xml:space="preserve">4. Vérification de l’effectif de jeunes au sein de nos données</w:t>
+      </w:r>
+    </w:p>
+    <w:p>
+      <w:pPr>
+        <w:pStyle w:val="FirstParagraph"/>
+      </w:pPr>
+      <w:r>
+        <w:t xml:space="preserve">Après avoir créé tous ces graphiques, il devenait nécessaire de s’intéresser aux évolutions de l’effectifs de jeunes entre 1971 et 2020, et plus particulièrement, à celles des jeunes chômeurs et inactifs (hors étudiants) puisque la relative constance de leur effectif semblait être intéressante à étudier. J’ai alors proposé de comparer nos effectifs de jeunes avec ceux d’Eurostat, qui a également effectué un traitement de données à partir de l’enquête Emploi. Cette comparaison nous a également permis de vérifier la qualité de notre traitement de données.</w:t>
+      </w:r>
+    </w:p>
+    <w:p>
+      <w:pPr>
+        <w:pStyle w:val="BodyText"/>
+      </w:pPr>
+      <w:r>
+        <w:t xml:space="preserve">En faisant quelques lectures, j’ai remarqué qu’un indicateur officiel utilisé entre autres par Eurostat appelé NEET (Young people neither in employment nor in education and training) et qui désigne les jeunes qui ne sont ni en emploi, ni dans le système scolaire/universitaire, ni en formation formelle ou informelle. Pour calculer l’effectif des NEET, Eurostat utilise également l’enquête Emploi (appelée au niveau européen : Labour Force Survey), il me semblait alors intéressant de comparer nos effectifs de chômeurs et inactifs (hors étudiants) avec les effectifs de NEET proposés par Eurostat.</w:t>
+      </w:r>
+    </w:p>
+    <w:p>
+      <w:pPr>
+        <w:pStyle w:val="BodyText"/>
+      </w:pPr>
+      <w:r>
+        <w:t xml:space="preserve">Le graphique suivant représente le nombre de jeunes de 15 à 29 ans en France selon l’année. Les données de la courbe grise sont issues de notre traitement de données de l’enquête Emploi tandis que celles représentées par la courbe bleue proviennent d’Eurostat qui a également effectué un traitement de données à partir de l’enquête Emploi (appelée Labour Force Survey au niveau européen) à partir de l’édition 2003. Enfin, la courbe verte représente ici les données du recensement de la population et de l’état civil traitées elles aussi par Eurostat. Comparer ces courbes va (entre autres) nous permettre de vérifier la qualité du traitement de données que nous avons effectué.</w:t>
+      </w:r>
+    </w:p>
+    <w:p>
+      <w:pPr>
+        <w:pStyle w:val="BodyText"/>
+      </w:pPr>
+      <w:r>
+        <w:t xml:space="preserve">On remarque que les courbes grise et bleue possèdent des niveaux et des évolutions très similaires de 2003 à 2020 et affichent des effectifs compris entre 11 millions et 11,5 millions de jeunes de 15 à 29 ans durant cette période. La chute continue à partir des années 1990 est sans doute liée aux générations de baby boomers (nés entre 1945 et 1965) qui vieillissent et quittent progressivement la classe des 15-29 ans. La courbe verte semble avoir des évolutions et tendances identiques aux deux autres mais l’effectif des jeunes calculé à partir des données du recensement est néanmoins toujours plus élevé que ceux provenant de l’enquête Emploi. Les faibles écarts existant entre la courbe bleue et la courbe grise s’expliquent par notre traitement de données qui fait une moyenne des effectifs de jeunes sur les 4 trimestres de l’année alors qu’Eurostat ne prend sans doute en compte qu’un seul trimestre (probablement le premier puisque l’annexe 3, dont la courbe bleue marine a été réalisée avec un traitement de données prenant en compte uniquement le premier trimestre, montre des effectifs très similaires entre la courbe bleue et la courbe orange qui représente ici les données de l’enquête Emploi traitées par Eurostat).</w:t>
+      </w:r>
+    </w:p>
+    <w:p>
+      <w:pPr>
+        <w:pStyle w:val="BodyText"/>
+      </w:pPr>
+      <w:r>
+        <w:rPr>
+          <w:bCs/>
+          <w:b/>
+        </w:rPr>
+        <w:t xml:space="preserve">Les jeunes de 15 à 29 ans de 1971 à 2021 en France</w:t>
+      </w:r>
+      <w:r>
+        <w:t xml:space="preserve"> </w:t>
+      </w:r>
+      <w:r>
+        <w:drawing>
+          <wp:inline>
+            <wp:extent cx="4620126" cy="2598821"/>
+            <wp:effectExtent b="0" l="0" r="0" t="0"/>
+            <wp:docPr descr="" title="" id="1" name="Picture"/>
+            <a:graphic>
+              <a:graphicData uri="http://schemas.openxmlformats.org/drawingml/2006/picture">
+                <pic:pic>
+                  <pic:nvPicPr>
+                    <pic:cNvPr descr="Rapport_files/figure-docx/activite.44-1.png" id="0" name="Picture"/>
+                    <pic:cNvPicPr>
+                      <a:picLocks noChangeArrowheads="1" noChangeAspect="1"/>
+                    </pic:cNvPicPr>
+                  </pic:nvPicPr>
+                  <pic:blipFill>
+                    <a:blip r:embed="rId34"/>
+                    <a:stretch>
+                      <a:fillRect/>
+                    </a:stretch>
+                  </pic:blipFill>
+                  <pic:spPr bwMode="auto">
+                    <a:xfrm>
+                      <a:off x="0" y="0"/>
+                      <a:ext cx="4620126" cy="2598821"/>
+                    </a:xfrm>
+                    <a:prstGeom prst="rect">
+                      <a:avLst/>
+                    </a:prstGeom>
+                    <a:noFill/>
+                    <a:ln w="9525">
+                      <a:noFill/>
+                      <a:headEnd/>
+                      <a:tailEnd/>
+                    </a:ln>
+                  </pic:spPr>
+                </pic:pic>
+              </a:graphicData>
+            </a:graphic>
+          </wp:inline>
+        </w:drawing>
+      </w:r>
+    </w:p>
+    <w:bookmarkEnd w:id="35"/>
+    <w:bookmarkStart w:id="37" w:name="Xa28eb601866499b6130ce754034d340d37b1692"/>
+    <w:p>
+      <w:pPr>
+        <w:pStyle w:val="Heading2"/>
+      </w:pPr>
+      <w:r>
+        <w:rPr>
+          <w:rStyle w:val="SectionNumber"/>
+        </w:rPr>
+        <w:t xml:space="preserve">3.6</w:t>
+      </w:r>
+      <w:r>
+        <w:tab/>
+      </w:r>
+      <w:r>
+        <w:t xml:space="preserve">5. Vérification sur les effectifs de jeunes chômeurs ou inactifs (hors étudiants) au sein de nos données</w:t>
+      </w:r>
+    </w:p>
+    <w:p>
+      <w:pPr>
+        <w:pStyle w:val="FirstParagraph"/>
+      </w:pPr>
+      <w:r>
+        <w:t xml:space="preserve">Le graphique ci-dessous compare les effectifs de NEET d’Eurostat (courbe bleue, données uniquement disponibles à partir de l’année 2000) avec les effectifs de NEET obtenus via notre traitement de données (courbe grise).</w:t>
+      </w:r>
+      <w:r>
+        <w:t xml:space="preserve"> </w:t>
+      </w:r>
+      <w:r>
+        <w:t xml:space="preserve">Concernant la courbe bleue, Eurostat a utilisé et traité les données du Labour Force Survey (Enquête Emploi) pour estimer le nombre de NEET. On remarque une importante augmentation du nombre de NEET en 2008, probablement en raison de la crise économique des subprimes. Globalement, l’effectif des NEET en France est compris, selon Eurostat, entre 1,4 et 1,7 millions d’individus de 2000 à 2020, soit une variation bien moins importante que celle constatée sur le graphique précédent.</w:t>
+      </w:r>
+    </w:p>
+    <w:p>
+      <w:pPr>
+        <w:pStyle w:val="BodyText"/>
+      </w:pPr>
+      <w:r>
+        <w:t xml:space="preserve">Concernant la courbe grise, durant la période 1976 - 2020, on constate une succession d’augmentations et de diminutions de l’effectif des jeunes de 15 à 29 ans au chômage ou inactifs (hors étudiants), aussi appelés NEET (Not in Employment, Education or Training) à l’échelle internationale. Le nombre de jeunes chômeurs et inactifs oscille ainsi entre 1,4 millions (en 2001) et 2,2 millions (en 1985 et 2005). Nous assistons donc à une relative stabilité du nombre de NEET malgré l’effectif total de jeunes de 15 à 29 ans qui a eu tendance à diminuer dès 1990, comme nous l’avons vu précédemment.</w:t>
+      </w:r>
+    </w:p>
+    <w:p>
+      <w:pPr>
+        <w:pStyle w:val="BodyText"/>
+      </w:pPr>
+      <w:r>
+        <w:t xml:space="preserve">On remarque que globalement, à partir de 2003, les effectifs de NEET issus de notre base traitée sont toujours supérieurs à ceux affichés par Eurostat. Nous avons vu précédemment que les effectifs de jeunes issus de nos données sont sensiblement les mêmes que ceux issus d’Eurostat, on ne peut donc pas expliquer ces différences d’effectifs de NEET par une population de jeunes qui serait surestimée au sein de notre traitement. Nous avons donc probablement classé une part plus importante de jeunes dans la catégorie</w:t>
+      </w:r>
+      <w:r>
+        <w:t xml:space="preserve"> </w:t>
+      </w:r>
+      <w:r>
+        <w:t xml:space="preserve">“</w:t>
+      </w:r>
+      <w:r>
+        <w:t xml:space="preserve">NEET</w:t>
+      </w:r>
+      <w:r>
+        <w:t xml:space="preserve">”</w:t>
+      </w:r>
+      <w:r>
+        <w:t xml:space="preserve"> </w:t>
+      </w:r>
+      <w:r>
+        <w:t xml:space="preserve">par rapport à Eurostat. Mon objectif suivant a donc été de tenter de savoir comment exactement peut s’expliquer cette différence.</w:t>
+      </w:r>
+    </w:p>
+    <w:p>
+      <w:pPr>
+        <w:pStyle w:val="BodyText"/>
+      </w:pPr>
+      <w:r>
+        <w:rPr>
+          <w:bCs/>
+          <w:b/>
+        </w:rPr>
+        <w:t xml:space="preserve">Les NEET de 15 à 29 ans de 1971 à 2021 en France</w:t>
+      </w:r>
+      <w:r>
+        <w:t xml:space="preserve"> </w:t>
+      </w:r>
+      <w:r>
+        <w:drawing>
+          <wp:inline>
+            <wp:extent cx="4620126" cy="2598821"/>
+            <wp:effectExtent b="0" l="0" r="0" t="0"/>
+            <wp:docPr descr="" title="" id="1" name="Picture"/>
+            <a:graphic>
+              <a:graphicData uri="http://schemas.openxmlformats.org/drawingml/2006/picture">
+                <pic:pic>
+                  <pic:nvPicPr>
+                    <pic:cNvPr descr="Rapport_files/figure-docx/activite.56-1.png" id="0" name="Picture"/>
+                    <pic:cNvPicPr>
+                      <a:picLocks noChangeArrowheads="1" noChangeAspect="1"/>
+                    </pic:cNvPicPr>
+                  </pic:nvPicPr>
+                  <pic:blipFill>
+                    <a:blip r:embed="rId36"/>
+                    <a:stretch>
+                      <a:fillRect/>
+                    </a:stretch>
+                  </pic:blipFill>
+                  <pic:spPr bwMode="auto">
+                    <a:xfrm>
+                      <a:off x="0" y="0"/>
+                      <a:ext cx="4620126" cy="2598821"/>
+                    </a:xfrm>
+                    <a:prstGeom prst="rect">
+                      <a:avLst/>
+                    </a:prstGeom>
+                    <a:noFill/>
+                    <a:ln w="9525">
+                      <a:noFill/>
+                      <a:headEnd/>
+                      <a:tailEnd/>
+                    </a:ln>
+                  </pic:spPr>
+                </pic:pic>
+              </a:graphicData>
+            </a:graphic>
+          </wp:inline>
+        </w:drawing>
+      </w:r>
+    </w:p>
+    <w:p>
+      <w:pPr>
+        <w:pStyle w:val="BodyText"/>
+      </w:pPr>
+      <w:r>
+        <w:t xml:space="preserve">Afin de vérifier si le format de notre traitement de données n’était pas responsable de cette différence concernant les effectifs de NEET, j’ai crée une base de données réalisée de manière</w:t>
+      </w:r>
+      <w:r>
+        <w:t xml:space="preserve"> </w:t>
+      </w:r>
+      <w:r>
+        <w:t xml:space="preserve">“</w:t>
+      </w:r>
+      <w:r>
+        <w:t xml:space="preserve">classique</w:t>
+      </w:r>
+      <w:r>
+        <w:t xml:space="preserve">”</w:t>
+      </w:r>
+      <w:r>
+        <w:t xml:space="preserve">, sans regroupement et avec les informations de chaque individu de l’échantillon de chaque enquête Emploi représentées sur une ligne. La base était ainsi beaucoup plus lourde mais potentiellement plus fiable.</w:t>
+      </w:r>
+      <w:r>
+        <w:t xml:space="preserve"> </w:t>
+      </w:r>
+      <w:r>
+        <w:t xml:space="preserve">En exploitant cette base de données, les résultats étaient sensiblement les mêmes que ceux exposés par notre base de données initiale (voir annexe 4), nous avons donc choisi de continuer à exploiter cette dernière, en raison de son poids beaucoup plus faible.</w:t>
+      </w:r>
+    </w:p>
+    <w:p>
+      <w:pPr>
+        <w:pStyle w:val="BodyText"/>
+      </w:pPr>
+      <w:r>
+        <w:t xml:space="preserve">Nous avons alors émis l’hypothèse que la population des NEET était légèrement différente de celle des chômeurs et inactifs (hors étudiants) et qu’il existait donc des subtilités méthodologiques qui excluait de la population des NEET des jeunes individus étant inactifs ou chômeurs.</w:t>
+      </w:r>
+      <w:r>
+        <w:t xml:space="preserve"> </w:t>
+      </w:r>
+      <w:r>
+        <w:t xml:space="preserve">Rien ne semble cependant confirmer cela. En effet, nous avons pris contact avec Florence Ihadadenne, sociologue du travail des jeunes, via le serveur Discord du CPESR qui nous a transmis un article de l’Injep (Institut National de la Jeunesse et de l’Education Populaire). Cet article ne révèle pas une différence de définition ou de méthodologie particulière pour dénombrer les NEET (bien qu’il montre qu’il est possible de répartir les NEET en différentes catégories pour mieux comprendre le phénomène). Il a cependant montré que l’Injep a notamment pour rôle de veiller à ce que le nombre de NEET n’augmente pas de manière importante, d’où la relative stabilité de l’effectif des jeunes chômeurs et inactifs. (citer article).</w:t>
+      </w:r>
+    </w:p>
+    <w:p>
+      <w:pPr>
+        <w:pStyle w:val="BodyText"/>
+      </w:pPr>
+      <w:r>
+        <w:t xml:space="preserve">Ne trouvant pas d’explication concernant la méthodologie ou les définitions qui pourraient expliquer le sureffectif de NEET que nous avons au sein de nos données, j’ai donc choisi de réaliser d’autres graphiques sur notamment les effectifs d’apprentis, de jeunes chômeurs, d’actifs occupés et des étudiants, afin de tenter de mieux comprendre d’où proviennent les écarts entre les effectifs de NEET de notre base et de ceux présentés par Eurostat.</w:t>
+      </w:r>
+    </w:p>
+    <w:p>
+      <w:pPr>
+        <w:pStyle w:val="BodyText"/>
+      </w:pPr>
+      <w:r>
+        <w:t xml:space="preserve">Le taux de NEET issu de nos données semble être supérieur d’environ 2 à 2,5 points de poucentages à celui affiché par Eurostat.</w:t>
+      </w:r>
+      <w:r>
+        <w:t xml:space="preserve"> </w:t>
+      </w:r>
+      <w:r>
+        <w:t xml:space="preserve">Ainsi, selon nos données, en 2005, le taux de NEET au sein des jeunes de 15 à 29 ans en France atteint environ 15,6% alors qu’il est</w:t>
+      </w:r>
+      <w:r>
+        <w:t xml:space="preserve"> </w:t>
+      </w:r>
+      <w:r>
+        <w:t xml:space="preserve">“</w:t>
+      </w:r>
+      <w:r>
+        <w:t xml:space="preserve">seulement</w:t>
+      </w:r>
+      <w:r>
+        <w:t xml:space="preserve">”</w:t>
+      </w:r>
+      <w:r>
+        <w:t xml:space="preserve"> </w:t>
+      </w:r>
+      <w:r>
+        <w:t xml:space="preserve">de 13,2% d’après le traitement de données de l’Eurostat. De la même manière, en 2015, le taux de NEET indiqué par nos données est d’environ 16,7% alors qu’il est de 14,8% selon Eurostat, enfin, en 2020, ces chiffres atteignent respectivement 17,4% et 14,0%.</w:t>
+      </w:r>
+      <w:r>
+        <w:t xml:space="preserve"> </w:t>
+      </w:r>
+      <w:r>
+        <w:t xml:space="preserve"> </w:t>
+      </w:r>
+    </w:p>
+    <w:bookmarkEnd w:id="37"/>
+    <w:bookmarkStart w:id="41" w:name="X5c02de06af93f57fb83fe1d50344c1083619391"/>
+    <w:p>
+      <w:pPr>
+        <w:pStyle w:val="Heading2"/>
+      </w:pPr>
+      <w:r>
+        <w:rPr>
+          <w:rStyle w:val="SectionNumber"/>
+        </w:rPr>
+        <w:t xml:space="preserve">3.7</w:t>
+      </w:r>
+      <w:r>
+        <w:tab/>
+      </w:r>
+      <w:r>
+        <w:t xml:space="preserve">6. Analyse de la place des jeunes apprentis et de leur potentiel impact sur les NEET de 1976 à aujourd’hui</w:t>
+      </w:r>
+    </w:p>
+    <w:p>
+      <w:pPr>
+        <w:pStyle w:val="FirstParagraph"/>
+      </w:pPr>
+      <w:r>
+        <w:t xml:space="preserve">Dans cette partie, nous nous intéressons aux apprentis et alternants afin d’avoir une compréhension plus fine de la transition de la formation vers l’emploi chez les jeunes et également afin de vérifier que notre sureffectif de NEET ne soit lié au apprentis et alternants.</w:t>
+      </w:r>
+    </w:p>
+    <w:p>
+      <w:pPr>
+        <w:pStyle w:val="BodyText"/>
+      </w:pPr>
+      <w:r>
+        <w:t xml:space="preserve">Pour intégrer les apprentis au sein des autres statuts d’activité de 1971 à 2020, la principale difficulté a été de trouver la bonne variable pour identifier les apprentis. Nous prévoyions d’abord d’utiliser la variable FC5A (elle indique si l’individu suit une formation dans le cadre de son contrat de travail) mais elle n’existait pas de 2013 à 2016 (entre autres). De la même manière, la variable CONTRA (qui indique quel type de contrat de travail possède l’individu) n’est pas disponible avant 2003.</w:t>
+      </w:r>
+      <w:r>
+        <w:t xml:space="preserve"> </w:t>
+      </w:r>
+      <w:r>
+        <w:t xml:space="preserve">Finalement nous avons intégré les apprentis dans le graphique des statuts d’activité en utilisant la variable ST (1975-1981), STATUT (1982-2002) et STATUTR (2003-2020) qui indique le statut de l’individu (apprentis, sous CDI, sous CDD, non salarié, etc…).</w:t>
+      </w:r>
+      <w:r>
+        <w:t xml:space="preserve"> </w:t>
+      </w:r>
+      <w:r>
+        <w:t xml:space="preserve">Nous avons alors remarqué que certains apprentis étaient codés en étudiants tandis que d’autres étaient définis comme actifs occupés. Seulement une vingtaine étaient comptés comme inactifs en 2020, notre problème de sureffectif des NEET ne provient donc pas des apprentis ou des alternants.</w:t>
+      </w:r>
+    </w:p>
+    <w:p>
+      <w:pPr>
+        <w:pStyle w:val="BodyText"/>
+      </w:pPr>
+      <w:r>
+        <w:t xml:space="preserve">Le graphique ci-dessous permet de constater l’évolution de l’effectif des apprentis de 15 à 29 ans de 1975 à 2020. On observe une augmentation continue de l’effectif des apprentis : ce dernier passe d’environ 125 000 individus en 1975 à environ 450 000 en 2020, bien que l’effectif total des jeunes ait largement diminué durant les années 1990 en raison du vieillissement des générations de baby boomers. Cela témoigne d’un développement important et continu de l’apprentissage en France et d’une évolution importante du système éducatif français.</w:t>
+      </w:r>
+    </w:p>
+    <w:p>
+      <w:pPr>
+        <w:pStyle w:val="CaptionedFigure"/>
+      </w:pPr>
+      <w:r>
+        <w:drawing>
+          <wp:inline>
+            <wp:extent cx="4620126" cy="2598821"/>
+            <wp:effectExtent b="0" l="0" r="0" t="0"/>
+            <wp:docPr descr="Champ : Apprentis de 15 à 29 ans" title="" id="1" name="Picture"/>
+            <a:graphic>
+              <a:graphicData uri="http://schemas.openxmlformats.org/drawingml/2006/picture">
+                <pic:pic>
+                  <pic:nvPicPr>
+                    <pic:cNvPr descr="Rapport_files/figure-docx/activite.46-1.png" id="0" name="Picture"/>
                     <pic:cNvPicPr>
                       <a:picLocks noChangeArrowheads="1" noChangeAspect="1"/>
                     </pic:cNvPicPr>
@@ -1000,46 +1830,218 @@
     </w:p>
     <w:p>
       <w:pPr>
-        <w:pStyle w:val="BodyText"/>
-      </w:pPr>
-      <w:r>
-        <w:t xml:space="preserve">Le graphique ci-dessous informe sur la part des individus selon leur niveau de diplôme. On remarque qu’alors que la part des diplômés d’un bac+2 ou plus représentaient environ 10% seulement de la population des jeunes de 15 à 29 ans en 1971, ce chiffre s’élève à plus de 25% en 2020. De la même manière, les jeunes ayant un niveau bac représentaient environ 5% de la population en 1971 alors qu’ils représentent en 2020 environ 38% des jeunes de 15 à 29 ans. A l’inverse, les individus sans aucun diplôme sont passés d’au moins 25% des jeunes en 1971 à environ 8% en 2020.</w:t>
-      </w:r>
-    </w:p>
-    <w:bookmarkEnd w:id="41"/>
-    <w:bookmarkStart w:id="45" w:name="X5c37ca81dc4a0e6ce149871ec992c3e1e7eb22b"/>
-    <w:p>
-      <w:pPr>
-        <w:pStyle w:val="Heading3"/>
+        <w:pStyle w:val="ImageCaption"/>
+      </w:pPr>
+      <w:r>
+        <w:t xml:space="preserve">Champ : Apprentis de 15 à 29 ans</w:t>
+      </w:r>
+    </w:p>
+    <w:p>
+      <w:pPr>
+        <w:pStyle w:val="BodyText"/>
+      </w:pPr>
+      <w:r>
+        <w:t xml:space="preserve">Le graphique suivant informe sur le statut d’activité des jeunes de 18 à 21 ans et a pour objectif de mieux comprendre la place de l’apprentissage dans la transition formation-emploi en se concentrant sur la tranche d’âge la plus concernée par l’alternance et l’apprentissage. On remarque ainsi que les étudiants constituent la majeure part de cette classe d’âge et que l’effectif des apprentis prend lui aussi une place plus importante chez les 18 - 21 ans que chez les 15-29 ans et augmente de manière importante tout au long de la période 1975-2020. Il faut également noter que les observations de l’année 2003 ont été supprimées afin de</w:t>
+      </w:r>
+      <w:r>
+        <w:t xml:space="preserve"> </w:t>
+      </w:r>
+      <w:r>
+        <w:t xml:space="preserve">“</w:t>
+      </w:r>
+      <w:r>
+        <w:t xml:space="preserve">lisser</w:t>
+      </w:r>
+      <w:r>
+        <w:t xml:space="preserve">”</w:t>
+      </w:r>
+      <w:r>
+        <w:t xml:space="preserve"> </w:t>
+      </w:r>
+      <w:r>
+        <w:t xml:space="preserve">le graphique et d’amoindrir la chute artificielle des effectifs en 2003, sans doute liée à la modification du format de l’enquête.</w:t>
+      </w:r>
+    </w:p>
+    <w:p>
+      <w:pPr>
+        <w:pStyle w:val="BodyText"/>
       </w:pPr>
       <w:r>
         <w:rPr>
-          <w:rStyle w:val="SectionNumber"/>
+          <w:bCs/>
+          <w:b/>
         </w:rPr>
-        <w:t xml:space="preserve">3.4.2</w:t>
-      </w:r>
-      <w:r>
-        <w:tab/>
-      </w:r>
-      <w:r>
-        <w:t xml:space="preserve">Répartition des jeunes de 25 à 29 ans selon le niveau de diplôme en France</w:t>
-      </w:r>
-    </w:p>
-    <w:p>
-      <w:pPr>
-        <w:pStyle w:val="FirstParagraph"/>
-      </w:pPr>
+        <w:t xml:space="preserve">Les jeunes de 18 à 21 ans de 1975 à 2020 selon leur statut d’activité</w:t>
+      </w:r>
+      <w:r>
+        <w:t xml:space="preserve"> </w:t>
+      </w:r>
       <w:r>
         <w:drawing>
           <wp:inline>
             <wp:extent cx="4620126" cy="2598821"/>
             <wp:effectExtent b="0" l="0" r="0" t="0"/>
-            <wp:docPr descr="" title="" id="43" name="Picture"/>
+            <wp:docPr descr="" title="" id="1" name="Picture"/>
             <a:graphic>
               <a:graphicData uri="http://schemas.openxmlformats.org/drawingml/2006/picture">
                 <pic:pic>
                   <pic:nvPicPr>
-                    <pic:cNvPr descr="Rapport_files/figure-docx/dip2-1.png" id="44" name="Picture"/>
+                    <pic:cNvPr descr="Rapport_files/figure-docx/activite.50-1.png" id="0" name="Picture"/>
+                    <pic:cNvPicPr>
+                      <a:picLocks noChangeArrowheads="1" noChangeAspect="1"/>
+                    </pic:cNvPicPr>
+                  </pic:nvPicPr>
+                  <pic:blipFill>
+                    <a:blip r:embed="rId39"/>
+                    <a:stretch>
+                      <a:fillRect/>
+                    </a:stretch>
+                  </pic:blipFill>
+                  <pic:spPr bwMode="auto">
+                    <a:xfrm>
+                      <a:off x="0" y="0"/>
+                      <a:ext cx="4620126" cy="2598821"/>
+                    </a:xfrm>
+                    <a:prstGeom prst="rect">
+                      <a:avLst/>
+                    </a:prstGeom>
+                    <a:noFill/>
+                    <a:ln w="9525">
+                      <a:noFill/>
+                      <a:headEnd/>
+                      <a:tailEnd/>
+                    </a:ln>
+                  </pic:spPr>
+                </pic:pic>
+              </a:graphicData>
+            </a:graphic>
+          </wp:inline>
+        </w:drawing>
+      </w:r>
+    </w:p>
+    <w:p>
+      <w:pPr>
+        <w:pStyle w:val="BodyText"/>
+      </w:pPr>
+      <w:r>
+        <w:t xml:space="preserve">Ce graphique présente l’effectif des apprentis de 18 à 21 ans de 1975 à 2020. On observe, comme pour les 15-29 ans, une augmentation constante de l’effectif des apprentis : il passe d’environ 20 000 individus en 1975 à environ 120 000 en 2020, soit une augmentation de 500% en l’espace de 45 ans, et ce, malgré une diminution importante de l’effectif total des jeunes durant la période.</w:t>
+      </w:r>
+    </w:p>
+    <w:p>
+      <w:pPr>
+        <w:pStyle w:val="CaptionedFigure"/>
+      </w:pPr>
+      <w:r>
+        <w:drawing>
+          <wp:inline>
+            <wp:extent cx="4620126" cy="2598821"/>
+            <wp:effectExtent b="0" l="0" r="0" t="0"/>
+            <wp:docPr descr="Champ : Apprentis de 18 à 21 ans" title="" id="1" name="Picture"/>
+            <a:graphic>
+              <a:graphicData uri="http://schemas.openxmlformats.org/drawingml/2006/picture">
+                <pic:pic>
+                  <pic:nvPicPr>
+                    <pic:cNvPr descr="Rapport_files/figure-docx/activite.48-1.png" id="0" name="Picture"/>
+                    <pic:cNvPicPr>
+                      <a:picLocks noChangeArrowheads="1" noChangeAspect="1"/>
+                    </pic:cNvPicPr>
+                  </pic:nvPicPr>
+                  <pic:blipFill>
+                    <a:blip r:embed="rId40"/>
+                    <a:stretch>
+                      <a:fillRect/>
+                    </a:stretch>
+                  </pic:blipFill>
+                  <pic:spPr bwMode="auto">
+                    <a:xfrm>
+                      <a:off x="0" y="0"/>
+                      <a:ext cx="4620126" cy="2598821"/>
+                    </a:xfrm>
+                    <a:prstGeom prst="rect">
+                      <a:avLst/>
+                    </a:prstGeom>
+                    <a:noFill/>
+                    <a:ln w="9525">
+                      <a:noFill/>
+                      <a:headEnd/>
+                      <a:tailEnd/>
+                    </a:ln>
+                  </pic:spPr>
+                </pic:pic>
+              </a:graphicData>
+            </a:graphic>
+          </wp:inline>
+        </w:drawing>
+      </w:r>
+    </w:p>
+    <w:p>
+      <w:pPr>
+        <w:pStyle w:val="ImageCaption"/>
+      </w:pPr>
+      <w:r>
+        <w:t xml:space="preserve">Champ : Apprentis de 18 à 21 ans</w:t>
+      </w:r>
+    </w:p>
+    <w:p>
+      <w:pPr>
+        <w:pStyle w:val="BodyText"/>
+      </w:pPr>
+      <w:r>
+        <w:t xml:space="preserve">Nous pouvons conclure de ces graphiques que les apprentis et alternants ne sont pas responsables de notre sureffectif de NEET. Nous allons donc décomposer notre population de jeunes selon leur statut d’activité et comparer les effectifs obtenus avec ceux qu’Eurostat présente via l’exploitation de l’enquête Emploi (Labour Force Survey).</w:t>
+      </w:r>
+    </w:p>
+    <w:bookmarkEnd w:id="41"/>
+    <w:bookmarkStart w:id="43" w:name="X2f96c7cfb2188ddac0c1fc099b6d5325b714b81"/>
+    <w:p>
+      <w:pPr>
+        <w:pStyle w:val="Heading2"/>
+      </w:pPr>
+      <w:r>
+        <w:rPr>
+          <w:rStyle w:val="SectionNumber"/>
+        </w:rPr>
+        <w:t xml:space="preserve">3.8</w:t>
+      </w:r>
+      <w:r>
+        <w:tab/>
+      </w:r>
+      <w:r>
+        <w:t xml:space="preserve">7. Impact du changement de définition de l’activité de 2003 sur le statut d’activité des individus entre 30 et 60 ans</w:t>
+      </w:r>
+    </w:p>
+    <w:p>
+      <w:pPr>
+        <w:pStyle w:val="FirstParagraph"/>
+      </w:pPr>
+      <w:r>
+        <w:t xml:space="preserve">Ce dernier graphique représente la répartition des individus de 30 à 60 ans selon leur statut d’activité. On remarque ainsi que les individus de 30 à 60 ans n’ont pas subi de modification notable de leurs effectifs en 2003, contrairement aux 15-29 ans. On peut en conclure qu’à première vue, seul le statut d’étudiant salarié a réellement posé problème et provoqué la chute de l’effectif des étudiants en 2003 en raison du changement de définition du statut d’activité cette année-là. Notre sureffectif de NEET n’est donc probablement pas lié à une anomalie dans le traitement de données apparue dès 2003.</w:t>
+      </w:r>
+    </w:p>
+    <w:p>
+      <w:pPr>
+        <w:pStyle w:val="BodyText"/>
+      </w:pPr>
+      <w:r>
+        <w:rPr>
+          <w:bCs/>
+          <w:b/>
+        </w:rPr>
+        <w:t xml:space="preserve">Effectif des individus de 30 ans à 60 ans de 1971 à 2020 selon leur statut d’activité</w:t>
+      </w:r>
+      <w:r>
+        <w:t xml:space="preserve"> </w:t>
+      </w:r>
+      <w:r>
+        <w:drawing>
+          <wp:inline>
+            <wp:extent cx="4620126" cy="2598821"/>
+            <wp:effectExtent b="0" l="0" r="0" t="0"/>
+            <wp:docPr descr="" title="" id="1" name="Picture"/>
+            <a:graphic>
+              <a:graphicData uri="http://schemas.openxmlformats.org/drawingml/2006/picture">
+                <pic:pic>
+                  <pic:nvPicPr>
+                    <pic:cNvPr descr="Rapport_files/figure-docx/activite.52-1.png" id="0" name="Picture"/>
                     <pic:cNvPicPr>
                       <a:picLocks noChangeArrowheads="1" noChangeAspect="1"/>
                     </pic:cNvPicPr>
@@ -1072,9 +2074,8 @@
         </w:drawing>
       </w:r>
     </w:p>
-    <w:bookmarkEnd w:id="45"/>
-    <w:bookmarkEnd w:id="46"/>
-    <w:bookmarkStart w:id="51" w:name="Xaa018433b0a905d2ce78b508cdc04339aa20267"/>
+    <w:bookmarkEnd w:id="43"/>
+    <w:bookmarkStart w:id="47" w:name="X776ba988765e308011edd7566c03583dd2cb748"/>
     <w:p>
       <w:pPr>
         <w:pStyle w:val="Heading2"/>
@@ -1083,13 +2084,13 @@
         <w:rPr>
           <w:rStyle w:val="SectionNumber"/>
         </w:rPr>
-        <w:t xml:space="preserve">3.5</w:t>
+        <w:t xml:space="preserve">3.9</w:t>
       </w:r>
       <w:r>
         <w:tab/>
       </w:r>
       <w:r>
-        <w:t xml:space="preserve">4. Observations sur les évolutions des effectifs totaux de jeunes (15-29 ans) au fil des années.</w:t>
+        <w:t xml:space="preserve">8. Comparaison données de l’Eurostat sur les jeunes avec nos données (emploi.RData)</w:t>
       </w:r>
     </w:p>
     <w:p>
@@ -1097,72 +2098,104 @@
         <w:pStyle w:val="FirstParagraph"/>
       </w:pPr>
       <w:r>
-        <w:t xml:space="preserve">Après avoir créé tous ces graphiques, il devenait nécessaire de s’intéresser aux évolutions de l’effectifs de jeunes entre 1971 et 2020, et plus particulièrement, à celles des jeunes chômeurs et inactifs (hors étudiants) puisque la relative constance de leur effectif semblait être intéressante à étudier. J’ai alors proposé de comparer nos effectifs de jeunes avec ceux d’Eurostat, qui a également effectué un traitement de données à partir de l’enquête Emploi. Cette comparaison nous a également permis de vérifier la qualité de notre traitement de données.</w:t>
-      </w:r>
-    </w:p>
-    <w:p>
-      <w:pPr>
-        <w:pStyle w:val="BodyText"/>
-      </w:pPr>
-      <w:r>
-        <w:t xml:space="preserve">En faisant quelques lectures, j’ai remarqué qu’un indicateur officiel utilisé entre autres par Eurostat appelé NEET (Young people neither in employment nor in education and training) et qui désigne les jeunes qui ne sont ni en emploi, ni dans le système scolaire/universitaire, ni en formation formelle ou informelle. Pour calculer l’effectif des NEET, Eurostat utilise également l’enquête Emploi (appelée au niveau européen : Labour Force Survey), il me semblait alors intéressant de comparer nos effectifs de chômeurs et inactifs (hors étudiants) avec les effectifs de NEET proposés par Eurostat.</w:t>
-      </w:r>
-    </w:p>
-    <w:p>
-      <w:pPr>
-        <w:pStyle w:val="BodyText"/>
-      </w:pPr>
-      <w:r>
-        <w:t xml:space="preserve">Le graphique suivant représente le nombre de jeunes de 15 à 29 ans en France selon l’année. Les données de la courbe grise sont issues de notre traitement de données de l’enquête Emploi tandis que celles représentées par la courbe bleue proviennent d’Eurostat qui a également effectué un traitement de données à partir de l’enquête Emploi (appelée Labour Force Survey au niveau européen) à partir de l’édition 2003. Enfin, la courbe verte représente ici les données du recensement de la population et de l’état civil traitées elles aussi par Eurostat. Comparer ces courbes va (entre autres) nous permettre de vérifier la qualité du traitement de données que nous avons effectué.</w:t>
-      </w:r>
-    </w:p>
-    <w:p>
-      <w:pPr>
-        <w:pStyle w:val="BodyText"/>
-      </w:pPr>
-      <w:r>
-        <w:t xml:space="preserve">On remarque que les courbes grise et bleue ont des niveaux et des évolutions très similaires de 2003 à 2020 et affichent des effectifs compris entre 11 millions et 11,5 millions de jeunes de 15 à 29 ans durant cette période. La chute continue à partir des années 1990 est sans doute liée aux générations de baby boomers (nés entre 1945 et 1965) qui vieillissent et quittent progressivement la classe des 15-29 ans. La courbe verte semble avoir des évolutions et tendances identiques aux deux autres mais l’effectif des jeunes calculé à partir des données du recensement est néanmoins toujours plus élevé que ceux provenant de l’enquête Emploi. Les faibles écarts existant entre la courbe bleue et la courbe grise s’expliquent par notre traitement de données qui fait une moyenne des effectifs de jeunes sur les 4 trimestres de l’année alors qu’Eurostat ne prend sans doute en compte qu’un seul trimestre (probablement le premier puisque l’annexe 3, dont la courbe bleue marine a été réalisée avec un traitement de données prenant en compte uniquement le premier trimestre, montre des effectifs très similaires entre la courbe bleue et la courbe orange qui représente ici les données de l’enquête Emploi traitées par Eurostat).</w:t>
-      </w:r>
-    </w:p>
-    <w:bookmarkStart w:id="50" w:name="Xe79565e4c9aa2d7f8bcb650ba589d0673a20ed4"/>
-    <w:p>
-      <w:pPr>
-        <w:pStyle w:val="Heading3"/>
+        <w:t xml:space="preserve">Cette section regroupe plusieurs graphiques comparant les données d’Eurostat avec les nôtres afin de décomposer nos données. Comme pour les graphiques précédents, la courbe grise représente les données que nous avons traitées sur l’enquête Emploi tandis que la bleue représente les données d’Eurostat qui a également traité les données de l’enquête Emploi (Labour Force Survey).</w:t>
+      </w:r>
+    </w:p>
+    <w:p>
+      <w:pPr>
+        <w:pStyle w:val="BodyText"/>
+      </w:pPr>
+      <w:r>
+        <w:t xml:space="preserve">Ce premier graphique présente le nombre de jeunes de 15 à 29 ans qui suivent des études ou sont en formation entre 1971 et 2020 selon notre traitement de données et selon Eurostat.</w:t>
+      </w:r>
+      <w:r>
+        <w:t xml:space="preserve"> </w:t>
+      </w:r>
+      <w:r>
+        <w:t xml:space="preserve">Pour bien comprendre ce graphique, il est nécessaire de rappeler qu’à partir de 2003, pour définir le statut d’activité d’un individu, l’enquête Emploi ne se base plus sur la simple déclaration de l’individu comme c’était auparavant le cas. En effet, à partir de 2003, un statut d’activité est attribué à un individu en fonction des définitions du BIT (Bureau International du Travail). Par exemple, un étudiant salarié sera classé comme actif occupé (et non étudiant) car il aura exercé une activité professionnelle au moins une heure durant la semaine de référence.</w:t>
+      </w:r>
+    </w:p>
+    <w:p>
+      <w:pPr>
+        <w:pStyle w:val="BodyText"/>
+      </w:pPr>
+      <w:r>
+        <w:t xml:space="preserve">On remarque ainsi sur ce graphique que l’impact du changement de définition du statut d’activité en 2003 se fait ressentir sur nos données : l’effectif des étudiants chute brutalement en 2003 probablement car les étudiants salariés ne sont plus catégorisés comme étudiants mais comme actifs occupés. Eurostat a quant à lui réussi à conserver ces étudiants salariés, la courbe bleue est alors en continuité avec la courbe grise d’avant 2003 et révèle le réel effectif des étudiants après 2002.</w:t>
+      </w:r>
+      <w:r>
+        <w:t xml:space="preserve"> </w:t>
+      </w:r>
+      <w:r>
+        <w:t xml:space="preserve">Ce graphique montre que les graphiques précédents portant sur la répartition des jeunes selon le statut d’activité sont biaisés : les étudiants sont à partir de 2003 sous-représentés à cause des étudiants salariés classés comme actifs occupés. Il serait sans doute possible de rectifier cela en mobilisant une variable qui indiquerait si l’individu suit ou non des études. Nous pourrions ainsi créer une nouvelle catégorie pour les</w:t>
+      </w:r>
+      <w:r>
+        <w:t xml:space="preserve"> </w:t>
+      </w:r>
+      <w:r>
+        <w:t xml:space="preserve">“</w:t>
+      </w:r>
+      <w:r>
+        <w:t xml:space="preserve">étudiants salariés</w:t>
+      </w:r>
+      <w:r>
+        <w:t xml:space="preserve">”</w:t>
+      </w:r>
+      <w:r>
+        <w:t xml:space="preserve"> </w:t>
+      </w:r>
+      <w:r>
+        <w:t xml:space="preserve">afin de ne pas perdre de vue le fait qu’ils exercent un emploi. Dans tous les cas, les étudiants que nous</w:t>
+      </w:r>
+      <w:r>
+        <w:t xml:space="preserve"> </w:t>
+      </w:r>
+      <w:r>
+        <w:t xml:space="preserve">“</w:t>
+      </w:r>
+      <w:r>
+        <w:t xml:space="preserve">perdons</w:t>
+      </w:r>
+      <w:r>
+        <w:t xml:space="preserve">”</w:t>
+      </w:r>
+      <w:r>
+        <w:t xml:space="preserve"> </w:t>
+      </w:r>
+      <w:r>
+        <w:t xml:space="preserve">à partir de 2003 deviennent des actifs occupés et non des chômeurs ou inactifs. Notre sureffectif des NEET ne peut donc pas être expliqué par des étudiants mal classés.</w:t>
+      </w:r>
+    </w:p>
+    <w:p>
+      <w:pPr>
+        <w:pStyle w:val="BodyText"/>
       </w:pPr>
       <w:r>
         <w:rPr>
-          <w:rStyle w:val="SectionNumber"/>
+          <w:bCs/>
+          <w:b/>
         </w:rPr>
-        <w:t xml:space="preserve">3.5.1</w:t>
-      </w:r>
-      <w:r>
-        <w:tab/>
-      </w:r>
-      <w:r>
-        <w:t xml:space="preserve">Les jeunes de 15 à 29 ans de 1971 à 2021 en France</w:t>
-      </w:r>
-    </w:p>
-    <w:p>
-      <w:pPr>
-        <w:pStyle w:val="FirstParagraph"/>
-      </w:pPr>
+        <w:t xml:space="preserve">Effectif des jeunes étudiants ou suivant une formation de 15 à 29 ans entre 1971 et 2020 en France</w:t>
+      </w:r>
+      <w:r>
+        <w:t xml:space="preserve"> </w:t>
+      </w:r>
       <w:r>
         <w:drawing>
           <wp:inline>
             <wp:extent cx="4620126" cy="2598821"/>
             <wp:effectExtent b="0" l="0" r="0" t="0"/>
-            <wp:docPr descr="" title="" id="48" name="Picture"/>
+            <wp:docPr descr="" title="" id="1" name="Picture"/>
             <a:graphic>
               <a:graphicData uri="http://schemas.openxmlformats.org/drawingml/2006/picture">
                 <pic:pic>
                   <pic:nvPicPr>
-                    <pic:cNvPr descr="Rapport_files/figure-docx/activite.44-1.png" id="49" name="Picture"/>
+                    <pic:cNvPr descr="Rapport_files/figure-docx/activite.53-1.png" id="0" name="Picture"/>
                     <pic:cNvPicPr>
                       <a:picLocks noChangeArrowheads="1" noChangeAspect="1"/>
                     </pic:cNvPicPr>
                   </pic:nvPicPr>
                   <pic:blipFill>
-                    <a:blip r:embed="rId47"/>
+                    <a:blip r:embed="rId44"/>
                     <a:stretch>
                       <a:fillRect/>
                     </a:stretch>
@@ -1189,113 +2222,45 @@
         </w:drawing>
       </w:r>
     </w:p>
-    <w:bookmarkEnd w:id="50"/>
-    <w:bookmarkEnd w:id="51"/>
-    <w:bookmarkStart w:id="56" w:name="X9377ba7719762096aac001a141b7c47af86965c"/>
-    <w:p>
-      <w:pPr>
-        <w:pStyle w:val="Heading2"/>
+    <w:p>
+      <w:pPr>
+        <w:pStyle w:val="BodyText"/>
+      </w:pPr>
+      <w:r>
+        <w:t xml:space="preserve">Ce deuxième graphique porte sur les jeunes actifs occupés de 15 à 29 ans. Ici, on arrive à un résultat assez intéressant : Eurostat compte un effectif de jeunes actifs très proche de celui de nos données traitées, notre sureffectif de NEET ne provient donc pas d’une sous-estimation du nombre de jeunes actifs occupés. L’écart observé entre les deux courbes avant 2003 est sûrement lié aux étudiants salariés encore non comptabilisés comme actifs occupés au sein de nos données.</w:t>
+      </w:r>
+    </w:p>
+    <w:p>
+      <w:pPr>
+        <w:pStyle w:val="BodyText"/>
       </w:pPr>
       <w:r>
         <w:rPr>
-          <w:rStyle w:val="SectionNumber"/>
+          <w:bCs/>
+          <w:b/>
         </w:rPr>
-        <w:t xml:space="preserve">3.6</w:t>
-      </w:r>
-      <w:r>
-        <w:tab/>
-      </w:r>
-      <w:r>
-        <w:t xml:space="preserve">5. Observations sur les effectifs de jeunes chômeurs ou inactifs (hors étudiants)</w:t>
-      </w:r>
-    </w:p>
-    <w:p>
-      <w:pPr>
-        <w:pStyle w:val="FirstParagraph"/>
-      </w:pPr>
-      <w:r>
-        <w:t xml:space="preserve">Le graphique ci-dessous compare les effectifs de NEET d’Eurostat (courbe bleue, données uniquement disponibles à partir de l’année 2000) avec les effectifs de NEET obtenus via notre traitement de données (courbe grise).</w:t>
-      </w:r>
-      <w:r>
-        <w:t xml:space="preserve"> </w:t>
-      </w:r>
-      <w:r>
-        <w:t xml:space="preserve">Concernant la courbe bleue, Eurostat a utilisé et traité les données du Labour Force Survey (Enquête Emploi) pour estimer le nombre de NEET. On remarque une importante augmentation du nombre de NEET en 2008, probablement en raison de la crise économique des subprimes. Globalement, l’effectif des NEET en France est compris, selon Eurostat, entre 1,4 et 1,7 millions d’individus de 2000 à 2020, soit une variation bien moins importante que celle constatée sur le graphique précédent.</w:t>
-      </w:r>
-    </w:p>
-    <w:p>
-      <w:pPr>
-        <w:pStyle w:val="BodyText"/>
-      </w:pPr>
-      <w:r>
-        <w:t xml:space="preserve">Concernant la courbe grise, durant la période 1976 - 2020, on constate une succession d’augmentations et de diminutions de l’effectif des jeunes de 15 à 29 ans au chômage ou inactifs (hors étudiants), aussi appelés NEET (Not in Employment, Education or Training) à l’échelle internationale. Le nombre de jeunes chômeurs et inactifs oscille ainsi entre 1,4 millions (en 2001) et 2,2 millions (en 1985 et 2005). Nous assistons donc à une relative stabilité du nombre de NEET malgré l’effectif total de jeunes de 15 à 29 ans qui a eu tendance à diminuer dès 1990, comme nous l’avons vu précédemment.</w:t>
-      </w:r>
-    </w:p>
-    <w:p>
-      <w:pPr>
-        <w:pStyle w:val="BodyText"/>
-      </w:pPr>
-      <w:r>
-        <w:t xml:space="preserve">On remarque que globalement, à partir de 2003, les effectifs de NEET issus de notre base traitée sont toujours supérieurs à ceux affichés par Eurostat. Nous avons vu précédemment que les effectifs de jeunes issus de nos données sont sensiblement les mêmes que ceux issus d’Eurostat, on ne peut donc pas expliquer ces différences d’effectifs de NEET par une population de jeunes qui serait surestimée au sein de notre traitement. Nous avons donc probablement classé une part plus importante de jeunes dans la catégorie</w:t>
-      </w:r>
-      <w:r>
-        <w:t xml:space="preserve"> </w:t>
-      </w:r>
-      <w:r>
-        <w:t xml:space="preserve">“</w:t>
-      </w:r>
-      <w:r>
-        <w:t xml:space="preserve">NEET</w:t>
-      </w:r>
-      <w:r>
-        <w:t xml:space="preserve">”</w:t>
-      </w:r>
-      <w:r>
-        <w:t xml:space="preserve"> </w:t>
-      </w:r>
-      <w:r>
-        <w:t xml:space="preserve">par rapport à Eurostat. Mon objectif suivant a donc été de tenter de savoir comment exactement peut s’expliquer cette différence.</w:t>
-      </w:r>
-    </w:p>
-    <w:bookmarkStart w:id="55" w:name="X55c5b1f5121aa892f05a4a256edea6a0e3ef245"/>
-    <w:p>
-      <w:pPr>
-        <w:pStyle w:val="Heading3"/>
-      </w:pPr>
-      <w:r>
-        <w:rPr>
-          <w:rStyle w:val="SectionNumber"/>
-        </w:rPr>
-        <w:t xml:space="preserve">3.6.1</w:t>
-      </w:r>
-      <w:r>
-        <w:tab/>
-      </w:r>
-      <w:r>
-        <w:t xml:space="preserve">Les NEET de 15 à 29 ans de 1971 à 2021 en France</w:t>
-      </w:r>
-    </w:p>
-    <w:p>
-      <w:pPr>
-        <w:pStyle w:val="FirstParagraph"/>
-      </w:pPr>
+        <w:t xml:space="preserve">Effectif des jeunes actifs occupés de 15 à 29 ans entre 1971 et 2020 en France</w:t>
+      </w:r>
+      <w:r>
+        <w:t xml:space="preserve"> </w:t>
+      </w:r>
       <w:r>
         <w:drawing>
           <wp:inline>
             <wp:extent cx="4620126" cy="2598821"/>
             <wp:effectExtent b="0" l="0" r="0" t="0"/>
-            <wp:docPr descr="" title="" id="53" name="Picture"/>
+            <wp:docPr descr="" title="" id="1" name="Picture"/>
             <a:graphic>
               <a:graphicData uri="http://schemas.openxmlformats.org/drawingml/2006/picture">
                 <pic:pic>
                   <pic:nvPicPr>
-                    <pic:cNvPr descr="Rapport_files/figure-docx/activite.56-1.png" id="54" name="Picture"/>
+                    <pic:cNvPr descr="Rapport_files/figure-docx/activite.54-1.png" id="0" name="Picture"/>
                     <pic:cNvPicPr>
                       <a:picLocks noChangeArrowheads="1" noChangeAspect="1"/>
                     </pic:cNvPicPr>
                   </pic:nvPicPr>
                   <pic:blipFill>
-                    <a:blip r:embed="rId52"/>
+                    <a:blip r:embed="rId45"/>
                     <a:stretch>
                       <a:fillRect/>
                     </a:stretch>
@@ -1327,147 +2292,46 @@
         <w:pStyle w:val="BodyText"/>
       </w:pPr>
       <w:r>
-        <w:t xml:space="preserve">Afin de vérifier si le format de notre traitement de données n’était pas responsable de cette différence concernant les effectifs de NEET, j’ai crée une base de données réalisée de manière</w:t>
-      </w:r>
-      <w:r>
-        <w:t xml:space="preserve"> </w:t>
-      </w:r>
-      <w:r>
-        <w:t xml:space="preserve">“</w:t>
-      </w:r>
-      <w:r>
-        <w:t xml:space="preserve">classique</w:t>
-      </w:r>
-      <w:r>
-        <w:t xml:space="preserve">”</w:t>
-      </w:r>
-      <w:r>
-        <w:t xml:space="preserve">, sans regroupement et avec les informations de chaque individu de l’échantillon de chaque enquête Emploi représentées sur une ligne. La base était ainsi beaucoup plus lourde mais potentiellement plus fiable.</w:t>
-      </w:r>
-      <w:r>
-        <w:t xml:space="preserve"> </w:t>
-      </w:r>
-      <w:r>
-        <w:t xml:space="preserve">En exploitant cette base de données, les résultats étaient sensiblement les mêmes que ceux exposés par notre base de données initiale (voir annexe n), nous avons donc choisi de continuer à exploiter cette dernière, en raison de son poids beaucoup plus faible.</w:t>
-      </w:r>
-    </w:p>
-    <w:p>
-      <w:pPr>
-        <w:pStyle w:val="BodyText"/>
-      </w:pPr>
-      <w:r>
-        <w:t xml:space="preserve">Nous avons alors émis l’hypothèse que la population des NEET était légèrement différente de celle des chômeurs et inactifs (hors étudiants) et qu’il existait donc des subtilités méthodologiques qui excluait de la population des NEET des jeunes individus étant inactifs ou chômeurs.</w:t>
-      </w:r>
-      <w:r>
-        <w:t xml:space="preserve"> </w:t>
-      </w:r>
-      <w:r>
-        <w:t xml:space="preserve">Rien ne semble cependant confirmer cela. En effet, nous avons pris contact avec Florence Ihadadenne, sociologue du travail des jeunes, via le serveur Discord du CPESR qui nous a transmis un article de l’Injep (Institut National de la Jeunesse et de l’Education Populaire). Cet article ne révèle pas une différence de définition ou de méthodologie particulière pour dénombrer les NEET (bien qu’il montre qu’il est possible de répartir les NEET en différentes catégories pour mieux comprendre le phénomène). Il a cependant montré que l’Injep a notamment pour rôle de veiller à ce que le nombre de NEET n’augmente pas de manière importante, d’où la relative stabilité de l’effectif des jeunes chômeurs et inactifs. (citer article).</w:t>
-      </w:r>
-    </w:p>
-    <w:p>
-      <w:pPr>
-        <w:pStyle w:val="BodyText"/>
-      </w:pPr>
-      <w:r>
-        <w:t xml:space="preserve">Ne trouvant pas d’explication concernant la méthodologie ou les définitions qui pourraient expliquer le sureffectif de NEET que nous avons au sein de nos données, j’ai donc choisi de réaliser d’autres graphiques sur notamment les effectifs d’apprentis, de jeunes chômeurs, d’actifs occupés et des étudiants, afin de tenter de mieux comprendre d’où proviennent les écarts entre les effectifs de NEET de notre base et de ceux présentés par Eurostat.</w:t>
-      </w:r>
-    </w:p>
-    <w:bookmarkEnd w:id="55"/>
-    <w:bookmarkEnd w:id="56"/>
-    <w:bookmarkStart w:id="87" w:name="X0f9c92583d58e497d3b37259e52ac97bd3fb920"/>
-    <w:p>
-      <w:pPr>
-        <w:pStyle w:val="Heading2"/>
+        <w:t xml:space="preserve">Ce dernier graphique représente le nombre de jeunes chômeurs de 2000 à 2020. Un nombre de jeunes chômeurs qui serait bien supérieur à celui avancé par Eurostat pourrait expliquer notre sureffectif de NEET.</w:t>
+      </w:r>
+      <w:r>
+        <w:t xml:space="preserve"> </w:t>
+      </w:r>
+      <w:r>
+        <w:t xml:space="preserve">Ce n’est cependant pas le cas ici, on remarque que les effectifs sont très semblables bien que nos données aient tendance à légèrement surestimer le nombre de jeunes chômeurs, mais la différence n’est pas assez importante pour expliquer notre sureffectif de NEET.</w:t>
+      </w:r>
+    </w:p>
+    <w:p>
+      <w:pPr>
+        <w:pStyle w:val="BodyText"/>
       </w:pPr>
       <w:r>
         <w:rPr>
-          <w:rStyle w:val="SectionNumber"/>
+          <w:bCs/>
+          <w:b/>
         </w:rPr>
-        <w:t xml:space="preserve">3.7</w:t>
-      </w:r>
-      <w:r>
-        <w:tab/>
-      </w:r>
-      <w:r>
-        <w:t xml:space="preserve">6. Observations sur les apprentis de 1976 à aujourd’hui</w:t>
-      </w:r>
-    </w:p>
-    <w:p>
-      <w:pPr>
-        <w:pStyle w:val="FirstParagraph"/>
-      </w:pPr>
-      <w:r>
-        <w:t xml:space="preserve">Dans cette partie, nous nous intéressons aux apprentis et alternants afin d’avoir une compréhension plus fine de la transition de la formation vers l’emploi chez les jeunes et également afin de vérifier que notre sureffectif de NEET ne soit lié au apprentis et alternants.</w:t>
-      </w:r>
-    </w:p>
-    <w:p>
-      <w:pPr>
-        <w:pStyle w:val="BodyText"/>
-      </w:pPr>
-      <w:r>
-        <w:t xml:space="preserve">Pour intégrer les apprentis au sein des autres statuts d’activité de 1971 à 2020, la principale difficulté a été de trouver la bonne variable pour identifier les apprentis. Nous prévoyions d’abord d’utiliser la variable FC5A (elle indique si l’individu suit une formation dans le cadre de son contrat de travail) mais elle n’existait pas de 2013 à 2016 (entre autres). De la même manière, la variable CONTRA (qui indique quel type de contrat de travail possède l’individu) n’est pas disponible avant 2003.</w:t>
-      </w:r>
-      <w:r>
-        <w:t xml:space="preserve"> </w:t>
-      </w:r>
-      <w:r>
-        <w:t xml:space="preserve">Finalement nous avons intégré les apprentis dans le graphique des statuts d’activité en utilisant la variable ST (1975-1981), STATUT (1982-2002) et STATUTR (2003-2020) qui indique le statut de l’individu (apprentis, sous CDI, sous CDD, non salarié, etc…).</w:t>
-      </w:r>
-      <w:r>
-        <w:t xml:space="preserve"> </w:t>
-      </w:r>
-      <w:r>
-        <w:t xml:space="preserve">Nous avons alors remarqué que certains apprentis étaient codés en étudiants tandis que d’autres étaient définis comme actifs occupés. Seulement une vingtaine étaient comptés comme inactifs en 2020, notre problème de sureffectif des NEET ne provient donc pas des apprentis ou des alternants.</w:t>
-      </w:r>
-    </w:p>
-    <w:p>
-      <w:pPr>
-        <w:pStyle w:val="BodyText"/>
-      </w:pPr>
-      <w:r>
-        <w:t xml:space="preserve">Le graphique ci-dessous permet de constater l’évolution de l’effectif des apprentis de 15 à 29 ans de 1975 à 2020. On observe une augmentation continue de l’effectif des apprentis : ce dernier passe d’environ 125 000 individus en 1975 à environ 450 000 en 2020, bien que l’effectif total des jeunes ait largement diminué durant les années 1990 en raison du vieillissement des générations de baby boomers. Cela témoigne d’un développement important et continu de l’apprentissage en France et d’une évolution importante du système éducatif français.</w:t>
-      </w:r>
-    </w:p>
-    <w:bookmarkStart w:id="60" w:name="champ-apprentis-de-15-à-29-ans"/>
-    <w:p>
-      <w:pPr>
-        <w:pStyle w:val="Heading3"/>
-      </w:pPr>
-      <w:r>
-        <w:rPr>
-          <w:rStyle w:val="SectionNumber"/>
-        </w:rPr>
-        <w:t xml:space="preserve">3.7.1</w:t>
-      </w:r>
-      <w:r>
-        <w:tab/>
-      </w:r>
-      <w:r>
-        <w:t xml:space="preserve">Champ : Apprentis de 15 à 29 ans</w:t>
-      </w:r>
-    </w:p>
-    <w:p>
-      <w:pPr>
-        <w:pStyle w:val="FirstParagraph"/>
-      </w:pPr>
+        <w:t xml:space="preserve">Effectif des chômeurs de 15 à 29 ans de 1971 à 2020 en France</w:t>
+      </w:r>
+      <w:r>
+        <w:t xml:space="preserve"> </w:t>
+      </w:r>
       <w:r>
         <w:drawing>
           <wp:inline>
             <wp:extent cx="4620126" cy="2598821"/>
             <wp:effectExtent b="0" l="0" r="0" t="0"/>
-            <wp:docPr descr="" title="" id="58" name="Picture"/>
+            <wp:docPr descr="" title="" id="1" name="Picture"/>
             <a:graphic>
               <a:graphicData uri="http://schemas.openxmlformats.org/drawingml/2006/picture">
                 <pic:pic>
                   <pic:nvPicPr>
-                    <pic:cNvPr descr="Rapport_files/figure-docx/activite.46-1.png" id="59" name="Picture"/>
+                    <pic:cNvPr descr="Rapport_files/figure-docx/activite.57-1.png" id="0" name="Picture"/>
                     <pic:cNvPicPr>
                       <a:picLocks noChangeArrowheads="1" noChangeAspect="1"/>
                     </pic:cNvPicPr>
                   </pic:nvPicPr>
                   <pic:blipFill>
-                    <a:blip r:embed="rId57"/>
+                    <a:blip r:embed="rId46"/>
                     <a:stretch>
                       <a:fillRect/>
                     </a:stretch>
@@ -1499,658 +2363,79 @@
         <w:pStyle w:val="BodyText"/>
       </w:pPr>
       <w:r>
-        <w:t xml:space="preserve">Le graphique suivant informe sur le statut d’activité des jeunes de 18 à 21 ans et a pour objectif de mieux comprendre la place de l’apprentissage dans la transition formation-emploi en se concentrant sur la tranche d’âge la plus concernée par l’alternance et l’apprentissage. On remarque ainsi que les étudiants constituent la majeure part de cette classe d’âge et que l’effectif des apprentis prend lui aussi une place plus importante chez les 18 - 21 ans que chez les 15-29 ans et augmente de manière importante tout au long de la période 1975-2020. Il faut également noter que les observations de l’année 2003 ont été supprimées afin de</w:t>
-      </w:r>
-      <w:r>
-        <w:t xml:space="preserve"> </w:t>
-      </w:r>
-      <w:r>
-        <w:t xml:space="preserve">“</w:t>
-      </w:r>
-      <w:r>
-        <w:t xml:space="preserve">lisser</w:t>
-      </w:r>
-      <w:r>
-        <w:t xml:space="preserve">”</w:t>
-      </w:r>
-      <w:r>
-        <w:t xml:space="preserve"> </w:t>
-      </w:r>
-      <w:r>
-        <w:t xml:space="preserve">le graphique et d’amoindrir la chute artificielle des effectifs en 2003, sans doute liée à la modification du format de l’enquête.</w:t>
-      </w:r>
-    </w:p>
-    <w:bookmarkEnd w:id="60"/>
-    <w:bookmarkStart w:id="64" w:name="Xb382e9107078a52c72d33e222a31834d3945816"/>
-    <w:p>
-      <w:pPr>
-        <w:pStyle w:val="Heading3"/>
+        <w:t xml:space="preserve">Malgré tous ces graphiques, le sureffectif de NEET présent dans nos données est toujours inexpliqué : nos données affichent environ le même nombre d’actifs occupés et de jeunes chômeurs sur la période et la diminution soudaine du nombre d’étudiants en 2003 est liée à un problème de définition qui classe les étudiants salariés en actifs occupés (mais en aucun cas en NEET (chômeur ou inactif hors étudiant)). Peut-être qu’Eurostat a utilisé un traitement de données plus complexe pour classer les individus dans la catégorie de NEET, mais n’ayant pas accès à la méthodologie exacte employée par Eurostat pour déterminer les effectifs de NEET, il est difficile de confirmer cette hypothèse.</w:t>
+      </w:r>
+    </w:p>
+    <w:p>
+      <w:pPr>
+        <w:pStyle w:val="BodyText"/>
+      </w:pPr>
+      <w:r>
+        <w:t xml:space="preserve">Après avoir produit ces graphiques, je me suis appliquée à mieux mettre en forme les données en améliorant les codes qui permettent de créer les graphiques, sur un modèle que Monsieur GOSSA a proposé, afin de pouvoir ajouter une légende et une source ainsi que de modifier les couleurs du graphique pour un rendu plus personnel.</w:t>
+      </w:r>
+    </w:p>
+    <w:p>
+      <w:pPr>
+        <w:pStyle w:val="BodyText"/>
+      </w:pPr>
+      <w:r>
+        <w:t xml:space="preserve">J’ai ensuite voulu réaliser quelques tableaux croisés avec les variables sur le statut d’activité, le niveau de diplôme, l’âge et le sexe en prenant bien sûr en compte la pondération, afin d’avoir une vision plus fine de la transition formation-emploi. Les principales difficultés ont été selon moi d’apprendre à utiliser correctement le package gtsummary et de trouver des ressources pour comprendre comment appliquer la pondération aux données lors de l’utilisation du package. Ces difficultés m’ont plutôt retardées dans mon travail, d’où la réalisation tardive de ces tableaux.</w:t>
+      </w:r>
+    </w:p>
+    <w:bookmarkEnd w:id="47"/>
+    <w:bookmarkStart w:id="53" w:name="Xd11f39597793b705edde85e7eabccd6d005f32b"/>
+    <w:p>
+      <w:pPr>
+        <w:pStyle w:val="Heading2"/>
       </w:pPr>
       <w:r>
         <w:rPr>
           <w:rStyle w:val="SectionNumber"/>
         </w:rPr>
-        <w:t xml:space="preserve">3.7.2</w:t>
+        <w:t xml:space="preserve">3.10</w:t>
       </w:r>
       <w:r>
         <w:tab/>
       </w:r>
       <w:r>
-        <w:t xml:space="preserve">Les jeunes de 18 à 21 ans de 1975 à 2020 selon leur statut d’activité</w:t>
+        <w:t xml:space="preserve">9. Visualisation plus fine de la transition formation-emploi à l’aide de tableaux croisés</w:t>
       </w:r>
     </w:p>
     <w:p>
       <w:pPr>
         <w:pStyle w:val="FirstParagraph"/>
+      </w:pPr>
+      <w:r>
+        <w:t xml:space="preserve">Le tableau ci-dessous croise la variable de l’année avec celles du statut d’activité et du niveau de diplôme, l’année la plus ancienne est 1976 et non 1975 car cette dernière comporte des taux de non réponses très importants concernant le statut d’activité. Globalement ce tableau confirme ce que nous avons déjà vu : il y a de fort taux de non réponse en 1976 (62 %) et en 1985 (39%) concernant le niveau de diplôme, ce qui produit des biais tels qu’une augmentation artificielle de la proportion d’individus sans aucun diplôme de 1976 à 1995. Il y a également le biais des étudiants salariés qui sont classés comme actifs occupés à partir de 2003 d’où l’augmentation artificielle de la part des actifs occupés et la diminution de celle des étudiants de 1995 à 2005.</w:t>
+      </w:r>
+      <w:r>
+        <w:t xml:space="preserve"> </w:t>
+      </w:r>
+      <w:r>
+        <w:t xml:space="preserve">Autrement, la part des jeunes chômeurs et inactifs (NEET) demeure relativement stable puisqu’elle oscille entre 14 et 18% de 1976 à 2020.</w:t>
+      </w:r>
+    </w:p>
+    <w:p>
+      <w:pPr>
+        <w:pStyle w:val="BodyText"/>
       </w:pPr>
       <w:r>
         <w:drawing>
           <wp:inline>
-            <wp:extent cx="4620126" cy="2598821"/>
+            <wp:extent cx="5334000" cy="2849549"/>
             <wp:effectExtent b="0" l="0" r="0" t="0"/>
-            <wp:docPr descr="" title="" id="62" name="Picture"/>
+            <wp:docPr descr="" title="" id="1" name="Picture"/>
             <a:graphic>
               <a:graphicData uri="http://schemas.openxmlformats.org/drawingml/2006/picture">
                 <pic:pic>
                   <pic:nvPicPr>
-                    <pic:cNvPr descr="Rapport_files/figure-docx/activite.50-1.png" id="63" name="Picture"/>
+                    <pic:cNvPr descr="Images/gtsummary/tablemploi.PNG" id="0" name="Picture"/>
                     <pic:cNvPicPr>
                       <a:picLocks noChangeArrowheads="1" noChangeAspect="1"/>
                     </pic:cNvPicPr>
                   </pic:nvPicPr>
                   <pic:blipFill>
-                    <a:blip r:embed="rId61"/>
-                    <a:stretch>
-                      <a:fillRect/>
-                    </a:stretch>
-                  </pic:blipFill>
-                  <pic:spPr bwMode="auto">
-                    <a:xfrm>
-                      <a:off x="0" y="0"/>
-                      <a:ext cx="4620126" cy="2598821"/>
-                    </a:xfrm>
-                    <a:prstGeom prst="rect">
-                      <a:avLst/>
-                    </a:prstGeom>
-                    <a:noFill/>
-                    <a:ln w="9525">
-                      <a:noFill/>
-                      <a:headEnd/>
-                      <a:tailEnd/>
-                    </a:ln>
-                  </pic:spPr>
-                </pic:pic>
-              </a:graphicData>
-            </a:graphic>
-          </wp:inline>
-        </w:drawing>
-      </w:r>
-    </w:p>
-    <w:p>
-      <w:pPr>
-        <w:pStyle w:val="BodyText"/>
-      </w:pPr>
-      <w:r>
-        <w:t xml:space="preserve">Ce graphique présente l’effectif des apprentis de 18 à 21 ans de 1975 à 2020. On observe, comme pour les 15-29 ans, une augmentation constante de l’effectif des apprentis : il passe d’environ 20 000 individus en 1975 à environ 120 000 en 2020, soit une augmentation de 500% en l’espace de 45 ans, et ce, malgré une diminution importante de l’effectif total des jeunes durant la période.</w:t>
-      </w:r>
-    </w:p>
-    <w:bookmarkEnd w:id="64"/>
-    <w:bookmarkStart w:id="68" w:name="champ-apprentis-de-18-à-21-ans"/>
-    <w:p>
-      <w:pPr>
-        <w:pStyle w:val="Heading3"/>
-      </w:pPr>
-      <w:r>
-        <w:rPr>
-          <w:rStyle w:val="SectionNumber"/>
-        </w:rPr>
-        <w:t xml:space="preserve">3.7.3</w:t>
-      </w:r>
-      <w:r>
-        <w:tab/>
-      </w:r>
-      <w:r>
-        <w:t xml:space="preserve">Champ : Apprentis de 18 à 21 ans</w:t>
-      </w:r>
-    </w:p>
-    <w:p>
-      <w:pPr>
-        <w:pStyle w:val="FirstParagraph"/>
-      </w:pPr>
-      <w:r>
-        <w:drawing>
-          <wp:inline>
-            <wp:extent cx="4620126" cy="2598821"/>
-            <wp:effectExtent b="0" l="0" r="0" t="0"/>
-            <wp:docPr descr="" title="" id="66" name="Picture"/>
-            <a:graphic>
-              <a:graphicData uri="http://schemas.openxmlformats.org/drawingml/2006/picture">
-                <pic:pic>
-                  <pic:nvPicPr>
-                    <pic:cNvPr descr="Rapport_files/figure-docx/activite.48-1.png" id="67" name="Picture"/>
-                    <pic:cNvPicPr>
-                      <a:picLocks noChangeArrowheads="1" noChangeAspect="1"/>
-                    </pic:cNvPicPr>
-                  </pic:nvPicPr>
-                  <pic:blipFill>
-                    <a:blip r:embed="rId65"/>
-                    <a:stretch>
-                      <a:fillRect/>
-                    </a:stretch>
-                  </pic:blipFill>
-                  <pic:spPr bwMode="auto">
-                    <a:xfrm>
-                      <a:off x="0" y="0"/>
-                      <a:ext cx="4620126" cy="2598821"/>
-                    </a:xfrm>
-                    <a:prstGeom prst="rect">
-                      <a:avLst/>
-                    </a:prstGeom>
-                    <a:noFill/>
-                    <a:ln w="9525">
-                      <a:noFill/>
-                      <a:headEnd/>
-                      <a:tailEnd/>
-                    </a:ln>
-                  </pic:spPr>
-                </pic:pic>
-              </a:graphicData>
-            </a:graphic>
-          </wp:inline>
-        </w:drawing>
-      </w:r>
-    </w:p>
-    <w:p>
-      <w:pPr>
-        <w:pStyle w:val="BodyText"/>
-      </w:pPr>
-      <w:r>
-        <w:t xml:space="preserve">Nous pouvons conclure de ces graphiques que les apprentis et alternants ne sont pas responsables de notre sureffectif de NEET. Nous allons donc décomposer notre population de jeunes selon leur statut d’activité et comparer les effectifs obtenus avec ceux qu’Eurostat présente via l’exploitation de l’enquête Emploi (Labour Force Survey).</w:t>
-      </w:r>
-    </w:p>
-    <w:bookmarkEnd w:id="68"/>
-    <w:bookmarkStart w:id="69" w:name="X4c7dce0c707a3f0b0641c5377ec6a9a4cadc6d0"/>
-    <w:p>
-      <w:pPr>
-        <w:pStyle w:val="Heading3"/>
-      </w:pPr>
-      <w:r>
-        <w:rPr>
-          <w:rStyle w:val="SectionNumber"/>
-        </w:rPr>
-        <w:t xml:space="preserve">3.7.4</w:t>
-      </w:r>
-      <w:r>
-        <w:tab/>
-      </w:r>
-      <w:r>
-        <w:t xml:space="preserve">7. Statut d’activité des individus entre 30 et 60 ans</w:t>
-      </w:r>
-    </w:p>
-    <w:p>
-      <w:pPr>
-        <w:pStyle w:val="FirstParagraph"/>
-      </w:pPr>
-      <w:r>
-        <w:t xml:space="preserve">Ce dernier graphique représente la répartition des individus de 30 à 60 ans selon leur statut d’activité. On remarque ainsi que les individus de 30 à 60 ans n’ont pas subi de modification notable de leurs effectifs en 2003, contrairement aux 15-29 ans. On peut en conclure qu’à première vue, seul le statut d’étudiant salarié a réellement posé problème et provoqué la chute de l’effectif des étudiants en 2003 en raison du changement de définition du statut d’activité cette année-là. Notre sureffectif de NEET n’est donc probablement pas lié à une anomalie dans le traitement de données apparue dès 2003.</w:t>
-      </w:r>
-    </w:p>
-    <w:bookmarkEnd w:id="69"/>
-    <w:bookmarkStart w:id="73" w:name="X17e46dfd157f06de3b07d7eebd1a5d43d3a5864"/>
-    <w:p>
-      <w:pPr>
-        <w:pStyle w:val="Heading3"/>
-      </w:pPr>
-      <w:r>
-        <w:rPr>
-          <w:rStyle w:val="SectionNumber"/>
-        </w:rPr>
-        <w:t xml:space="preserve">3.7.5</w:t>
-      </w:r>
-      <w:r>
-        <w:tab/>
-      </w:r>
-      <w:r>
-        <w:t xml:space="preserve">Les individus de 30 ans à 60 ans de 1971 à 2020 selon leur statut d’activité</w:t>
-      </w:r>
-    </w:p>
-    <w:p>
-      <w:pPr>
-        <w:pStyle w:val="FirstParagraph"/>
-      </w:pPr>
-      <w:r>
-        <w:drawing>
-          <wp:inline>
-            <wp:extent cx="4620126" cy="2598821"/>
-            <wp:effectExtent b="0" l="0" r="0" t="0"/>
-            <wp:docPr descr="" title="" id="71" name="Picture"/>
-            <a:graphic>
-              <a:graphicData uri="http://schemas.openxmlformats.org/drawingml/2006/picture">
-                <pic:pic>
-                  <pic:nvPicPr>
-                    <pic:cNvPr descr="Rapport_files/figure-docx/activite.52-1.png" id="72" name="Picture"/>
-                    <pic:cNvPicPr>
-                      <a:picLocks noChangeArrowheads="1" noChangeAspect="1"/>
-                    </pic:cNvPicPr>
-                  </pic:nvPicPr>
-                  <pic:blipFill>
-                    <a:blip r:embed="rId70"/>
-                    <a:stretch>
-                      <a:fillRect/>
-                    </a:stretch>
-                  </pic:blipFill>
-                  <pic:spPr bwMode="auto">
-                    <a:xfrm>
-                      <a:off x="0" y="0"/>
-                      <a:ext cx="4620126" cy="2598821"/>
-                    </a:xfrm>
-                    <a:prstGeom prst="rect">
-                      <a:avLst/>
-                    </a:prstGeom>
-                    <a:noFill/>
-                    <a:ln w="9525">
-                      <a:noFill/>
-                      <a:headEnd/>
-                      <a:tailEnd/>
-                    </a:ln>
-                  </pic:spPr>
-                </pic:pic>
-              </a:graphicData>
-            </a:graphic>
-          </wp:inline>
-        </w:drawing>
-      </w:r>
-    </w:p>
-    <w:bookmarkEnd w:id="73"/>
-    <w:bookmarkStart w:id="74" w:name="X776ba988765e308011edd7566c03583dd2cb748"/>
-    <w:p>
-      <w:pPr>
-        <w:pStyle w:val="Heading3"/>
-      </w:pPr>
-      <w:r>
-        <w:rPr>
-          <w:rStyle w:val="SectionNumber"/>
-        </w:rPr>
-        <w:t xml:space="preserve">3.7.6</w:t>
-      </w:r>
-      <w:r>
-        <w:tab/>
-      </w:r>
-      <w:r>
-        <w:t xml:space="preserve">8. Comparaison données de l’Eurostat sur les jeunes avec nos données (emploi.RData)</w:t>
-      </w:r>
-    </w:p>
-    <w:p>
-      <w:pPr>
-        <w:pStyle w:val="FirstParagraph"/>
-      </w:pPr>
-      <w:r>
-        <w:t xml:space="preserve">Cette section regroupe plusieurs graphiques comparant les données d’Eurostat avec les nôtres afin de décomposer nos données. Comme pour les graphiques précédents, la courbe grise représente les données que nous avons traitées sur l’enquête Emploi tandis que la bleue représente les données d’Eurostat qui a également traité les données de l’enquête Emploi (Labour Force Survey).</w:t>
-      </w:r>
-    </w:p>
-    <w:p>
-      <w:pPr>
-        <w:pStyle w:val="BodyText"/>
-      </w:pPr>
-      <w:r>
-        <w:t xml:space="preserve">Ce premier graphique présente le nombre de jeunes de 15 à 29 ans qui suivent des études ou sont en formation entre 1971 et 2020 selon notre traitement de données et selon Eurostat.</w:t>
-      </w:r>
-      <w:r>
-        <w:t xml:space="preserve"> </w:t>
-      </w:r>
-      <w:r>
-        <w:t xml:space="preserve">Pour bien comprendre ce graphique, il est nécessaire de rappeler qu’à partir de 2003, pour définir le statut d’activité d’un individu, l’enquête Emploi ne se base plus sur la simple déclaration de l’individu comme c’était auparavant le cas. En effet, à partir de 2003, un statut d’activité est attribué à un individu en fonction des définitions du BIT (Bureau International du Travail). Par exemple, un étudiant salarié sera classé comme actif occupé (et non étudiant) car il aura exercé une activité professionnelle au moins une heure durant la semaine de référence.</w:t>
-      </w:r>
-    </w:p>
-    <w:p>
-      <w:pPr>
-        <w:pStyle w:val="BodyText"/>
-      </w:pPr>
-      <w:r>
-        <w:t xml:space="preserve">On remarque ainsi sur ce graphique que l’impact du changement de définition du statut d’activité en 2003 se fait ressentir sur nos données : l’effectif des étudiants chute brutalement en 2003 probablement car les étudiants salariés ne sont plus catégorisés comme étudiants mais comme actifs occupés. Eurostat a quant à lui réussi à conserver ces étudiants salariés, la courbe bleue est alors en continuité avec la courbe grise d’avant 2003 et révèle le réel effectif des étudiants après 2002.</w:t>
-      </w:r>
-      <w:r>
-        <w:t xml:space="preserve"> </w:t>
-      </w:r>
-      <w:r>
-        <w:t xml:space="preserve">Ce graphique montre que les graphiques précédents portant sur la répartition des jeunes selon le statut d’activité sont biaisés : les étudiants sont à partir de 2003 sous-représentés à cause des étudiants salariés classés comme actifs occupés. Il serait sans doute possible de rectifier cela en mobilisant une variable qui indiquerait si l’individu suit ou non des études. Nous pourrions ainsi créer une nouvelle catégorie pour les</w:t>
-      </w:r>
-      <w:r>
-        <w:t xml:space="preserve"> </w:t>
-      </w:r>
-      <w:r>
-        <w:t xml:space="preserve">“</w:t>
-      </w:r>
-      <w:r>
-        <w:t xml:space="preserve">étudiants salariés</w:t>
-      </w:r>
-      <w:r>
-        <w:t xml:space="preserve">”</w:t>
-      </w:r>
-      <w:r>
-        <w:t xml:space="preserve"> </w:t>
-      </w:r>
-      <w:r>
-        <w:t xml:space="preserve">afin de ne pas perdre de vue le fait qu’ils exercent un emploi. Dans tous les cas, les étudiants que nous</w:t>
-      </w:r>
-      <w:r>
-        <w:t xml:space="preserve"> </w:t>
-      </w:r>
-      <w:r>
-        <w:t xml:space="preserve">“</w:t>
-      </w:r>
-      <w:r>
-        <w:t xml:space="preserve">perdons</w:t>
-      </w:r>
-      <w:r>
-        <w:t xml:space="preserve">”</w:t>
-      </w:r>
-      <w:r>
-        <w:t xml:space="preserve"> </w:t>
-      </w:r>
-      <w:r>
-        <w:t xml:space="preserve">à partir de 2003 deviennent des actifs occupés et non des chômeurs ou inactifs. Notre sureffectif des NEET ne peut donc pas être expliqué par des étudiants mal classés.</w:t>
-      </w:r>
-    </w:p>
-    <w:bookmarkEnd w:id="74"/>
-    <w:bookmarkStart w:id="78" w:name="Xd6dbc91c2ef1a6d626ebfa7cb1d814b527dbc26"/>
-    <w:p>
-      <w:pPr>
-        <w:pStyle w:val="Heading3"/>
-      </w:pPr>
-      <w:r>
-        <w:rPr>
-          <w:rStyle w:val="SectionNumber"/>
-        </w:rPr>
-        <w:t xml:space="preserve">3.7.7</w:t>
-      </w:r>
-      <w:r>
-        <w:tab/>
-      </w:r>
-      <w:r>
-        <w:t xml:space="preserve">Effectif des jeunes étudiants ou suivant une formation de 15 à 29 ans entre 1971 et 2020 en France</w:t>
-      </w:r>
-    </w:p>
-    <w:p>
-      <w:pPr>
-        <w:pStyle w:val="FirstParagraph"/>
-      </w:pPr>
-      <w:r>
-        <w:drawing>
-          <wp:inline>
-            <wp:extent cx="4620126" cy="2598821"/>
-            <wp:effectExtent b="0" l="0" r="0" t="0"/>
-            <wp:docPr descr="" title="" id="76" name="Picture"/>
-            <a:graphic>
-              <a:graphicData uri="http://schemas.openxmlformats.org/drawingml/2006/picture">
-                <pic:pic>
-                  <pic:nvPicPr>
-                    <pic:cNvPr descr="Rapport_files/figure-docx/activite.53-1.png" id="77" name="Picture"/>
-                    <pic:cNvPicPr>
-                      <a:picLocks noChangeArrowheads="1" noChangeAspect="1"/>
-                    </pic:cNvPicPr>
-                  </pic:nvPicPr>
-                  <pic:blipFill>
-                    <a:blip r:embed="rId75"/>
-                    <a:stretch>
-                      <a:fillRect/>
-                    </a:stretch>
-                  </pic:blipFill>
-                  <pic:spPr bwMode="auto">
-                    <a:xfrm>
-                      <a:off x="0" y="0"/>
-                      <a:ext cx="4620126" cy="2598821"/>
-                    </a:xfrm>
-                    <a:prstGeom prst="rect">
-                      <a:avLst/>
-                    </a:prstGeom>
-                    <a:noFill/>
-                    <a:ln w="9525">
-                      <a:noFill/>
-                      <a:headEnd/>
-                      <a:tailEnd/>
-                    </a:ln>
-                  </pic:spPr>
-                </pic:pic>
-              </a:graphicData>
-            </a:graphic>
-          </wp:inline>
-        </w:drawing>
-      </w:r>
-    </w:p>
-    <w:p>
-      <w:pPr>
-        <w:pStyle w:val="BodyText"/>
-      </w:pPr>
-      <w:r>
-        <w:t xml:space="preserve">Ce deuxième graphique porte sur les jeunes actifs occupés de 15 à 29 ans. Ici, on arrive à un résultat assez intéressant : Eurostat compte un effectif de jeunes actifs très proche de celui de nos données traitées, notre sureffectif de NEET ne provient donc pas d’une sous-estimation du nombre de jeunes actifs occupés. L’écart observé entre les deux courbes avant 2003 est sûrement lié aux étudiants salariés encore non comptabilisés comme actifs occupés au sein de nos données.</w:t>
-      </w:r>
-    </w:p>
-    <w:bookmarkEnd w:id="78"/>
-    <w:bookmarkStart w:id="82" w:name="Xeaba0a89840246775be33682b34956bfc70e08e"/>
-    <w:p>
-      <w:pPr>
-        <w:pStyle w:val="Heading3"/>
-      </w:pPr>
-      <w:r>
-        <w:rPr>
-          <w:rStyle w:val="SectionNumber"/>
-        </w:rPr>
-        <w:t xml:space="preserve">3.7.8</w:t>
-      </w:r>
-      <w:r>
-        <w:tab/>
-      </w:r>
-      <w:r>
-        <w:t xml:space="preserve">Effectif des jeunes actifs occupés de 15 à 29 ans entre 1971 et 2020 en France</w:t>
-      </w:r>
-    </w:p>
-    <w:p>
-      <w:pPr>
-        <w:pStyle w:val="FirstParagraph"/>
-      </w:pPr>
-      <w:r>
-        <w:drawing>
-          <wp:inline>
-            <wp:extent cx="4620126" cy="2598821"/>
-            <wp:effectExtent b="0" l="0" r="0" t="0"/>
-            <wp:docPr descr="" title="" id="80" name="Picture"/>
-            <a:graphic>
-              <a:graphicData uri="http://schemas.openxmlformats.org/drawingml/2006/picture">
-                <pic:pic>
-                  <pic:nvPicPr>
-                    <pic:cNvPr descr="Rapport_files/figure-docx/activite.54-1.png" id="81" name="Picture"/>
-                    <pic:cNvPicPr>
-                      <a:picLocks noChangeArrowheads="1" noChangeAspect="1"/>
-                    </pic:cNvPicPr>
-                  </pic:nvPicPr>
-                  <pic:blipFill>
-                    <a:blip r:embed="rId79"/>
-                    <a:stretch>
-                      <a:fillRect/>
-                    </a:stretch>
-                  </pic:blipFill>
-                  <pic:spPr bwMode="auto">
-                    <a:xfrm>
-                      <a:off x="0" y="0"/>
-                      <a:ext cx="4620126" cy="2598821"/>
-                    </a:xfrm>
-                    <a:prstGeom prst="rect">
-                      <a:avLst/>
-                    </a:prstGeom>
-                    <a:noFill/>
-                    <a:ln w="9525">
-                      <a:noFill/>
-                      <a:headEnd/>
-                      <a:tailEnd/>
-                    </a:ln>
-                  </pic:spPr>
-                </pic:pic>
-              </a:graphicData>
-            </a:graphic>
-          </wp:inline>
-        </w:drawing>
-      </w:r>
-    </w:p>
-    <w:p>
-      <w:pPr>
-        <w:pStyle w:val="BodyText"/>
-      </w:pPr>
-      <w:r>
-        <w:t xml:space="preserve">Ce dernier graphique représente le nombre de jeunes chômeurs de 2000 à 2020. Un nombre de jeunes chômeurs qui serait bien supérieur à celui avancé par Eurostat pourrait expliquer notre sureffectif de NEET.</w:t>
-      </w:r>
-      <w:r>
-        <w:t xml:space="preserve"> </w:t>
-      </w:r>
-      <w:r>
-        <w:t xml:space="preserve">Ce n’est cependant pas le cas ici, on remarque que les effectifs sont très semblables bien que nos données aient tendance à légèrement surestimer le nombre de jeunes chômeurs, mais la différence n’est pas assez importante pour expliquer notre sureffectif de NEET.</w:t>
-      </w:r>
-    </w:p>
-    <w:bookmarkEnd w:id="82"/>
-    <w:bookmarkStart w:id="86" w:name="X8f605943a866ae77deff50768330d03f15db209"/>
-    <w:p>
-      <w:pPr>
-        <w:pStyle w:val="Heading3"/>
-      </w:pPr>
-      <w:r>
-        <w:rPr>
-          <w:rStyle w:val="SectionNumber"/>
-        </w:rPr>
-        <w:t xml:space="preserve">3.7.9</w:t>
-      </w:r>
-      <w:r>
-        <w:tab/>
-      </w:r>
-      <w:r>
-        <w:t xml:space="preserve">Effectif des chômeurs de 15 à 29 ans de 1971 à 2020 en France</w:t>
-      </w:r>
-    </w:p>
-    <w:p>
-      <w:pPr>
-        <w:pStyle w:val="FirstParagraph"/>
-      </w:pPr>
-      <w:r>
-        <w:drawing>
-          <wp:inline>
-            <wp:extent cx="4620126" cy="2598821"/>
-            <wp:effectExtent b="0" l="0" r="0" t="0"/>
-            <wp:docPr descr="" title="" id="84" name="Picture"/>
-            <a:graphic>
-              <a:graphicData uri="http://schemas.openxmlformats.org/drawingml/2006/picture">
-                <pic:pic>
-                  <pic:nvPicPr>
-                    <pic:cNvPr descr="Rapport_files/figure-docx/activite.57-1.png" id="85" name="Picture"/>
-                    <pic:cNvPicPr>
-                      <a:picLocks noChangeArrowheads="1" noChangeAspect="1"/>
-                    </pic:cNvPicPr>
-                  </pic:nvPicPr>
-                  <pic:blipFill>
-                    <a:blip r:embed="rId83"/>
-                    <a:stretch>
-                      <a:fillRect/>
-                    </a:stretch>
-                  </pic:blipFill>
-                  <pic:spPr bwMode="auto">
-                    <a:xfrm>
-                      <a:off x="0" y="0"/>
-                      <a:ext cx="4620126" cy="2598821"/>
-                    </a:xfrm>
-                    <a:prstGeom prst="rect">
-                      <a:avLst/>
-                    </a:prstGeom>
-                    <a:noFill/>
-                    <a:ln w="9525">
-                      <a:noFill/>
-                      <a:headEnd/>
-                      <a:tailEnd/>
-                    </a:ln>
-                  </pic:spPr>
-                </pic:pic>
-              </a:graphicData>
-            </a:graphic>
-          </wp:inline>
-        </w:drawing>
-      </w:r>
-    </w:p>
-    <w:p>
-      <w:pPr>
-        <w:pStyle w:val="BodyText"/>
-      </w:pPr>
-      <w:r>
-        <w:t xml:space="preserve">Malgré tous ces graphiques, le sureffectif de NEET présent dans nos données est toujours inexpliqué : nos données affichent environ le même nombre d’actifs occupés et de jeunes chômeurs sur la période et la diminution soudaine du nombre d’étudiants en 2003 est liée à un problème de définition qui classe les étudiants salariés en actifs occupés (mais en aucun cas en NEET (chômeur ou inactif hors étudiant)). Peut-être qu’Eurostat a utilisé un traitement de données plus complexe pour classer les individus dans la catégorie de NEET, mais n’ayant pas accès à la méthodologie exacte employée par Eurostat pour déterminer les effectifs de NEET, il est difficile de confirmer cette hypothèse.</w:t>
-      </w:r>
-    </w:p>
-    <w:p>
-      <w:pPr>
-        <w:pStyle w:val="BodyText"/>
-      </w:pPr>
-      <w:r>
-        <w:t xml:space="preserve">Après avoir produit ces graphiques, je me suis appliquée à mieux mettre en forme les données en améliorant les codes qui permettent de créer les graphiques, sur un modèle que Monsieur GOSSA a proposé, afin de pouvoir ajouter une légende et une source ainsi que de modifier les couleurs du graphique pour un rendu plus personnel.</w:t>
-      </w:r>
-    </w:p>
-    <w:p>
-      <w:pPr>
-        <w:pStyle w:val="BodyText"/>
-      </w:pPr>
-      <w:r>
-        <w:t xml:space="preserve">J’ai ensuite voulu réaliser quelques tableaux croisés avec les variables sur le statut d’activité, le niveau de diplôme, l’âge et le sexe en prenant bien sûr en compte la pondération, afin d’avoir une vision plus fine de la transition formation-emploi. Les principales difficultés ont été selon moi d’apprendre à utiliser correctement le package gtsummary et de trouver des ressources pour comprendre comment appliquer la pondération aux données lors de l’utilisation du package. Ces difficultés m’ont plutôt retardées dans mon travail, d’où la réalisation tardive de ces tableaux.</w:t>
-      </w:r>
-    </w:p>
-    <w:bookmarkEnd w:id="86"/>
-    <w:bookmarkEnd w:id="87"/>
-    <w:bookmarkStart w:id="103" w:name="réalisation-de-tableaux-croisés"/>
-    <w:p>
-      <w:pPr>
-        <w:pStyle w:val="Heading2"/>
-      </w:pPr>
-      <w:r>
-        <w:rPr>
-          <w:rStyle w:val="SectionNumber"/>
-        </w:rPr>
-        <w:t xml:space="preserve">3.8</w:t>
-      </w:r>
-      <w:r>
-        <w:tab/>
-      </w:r>
-      <w:r>
-        <w:t xml:space="preserve">9. Réalisation de tableaux croisés</w:t>
-      </w:r>
-    </w:p>
-    <w:p>
-      <w:pPr>
-        <w:pStyle w:val="FirstParagraph"/>
-      </w:pPr>
-      <w:r>
-        <w:t xml:space="preserve">Le tableau ci-dessous croise la variable de l’année avec celles du statut d’activité et du niveau de diplôme, l’année la plus ancienne est 1976 et non 1975 car cette dernière comporte des taux de non réponses très importants concernant le statut d’activité. Globalement ce tableau confirme ce que nous avons déjà vu : il y a de fort taux de non réponse en 1976 (62 %) et en 1985 (39%) concernant le niveau de diplôme, ce qui produit des biais tels qu’une augmentation artificielle de la proportion d’individus sans aucun diplôme de 1976 à 1995. Il y a également le biais des étudiants salariés qui sont classés comme actifs occupés à partir de 2003 d’où l’augmentation artificielle de la part des actifs occupés et la diminution de celle des étudiants de 1995 à 2005.</w:t>
-      </w:r>
-      <w:r>
-        <w:t xml:space="preserve"> </w:t>
-      </w:r>
-      <w:r>
-        <w:t xml:space="preserve">Autrement, la part des jeunes chômeurs et inactifs (NEET) demeure relativement stable puisqu’elle oscille entre 14 et 18% de 1976 à 2020.</w:t>
-      </w:r>
-    </w:p>
-    <w:p>
-      <w:pPr>
-        <w:pStyle w:val="BodyText"/>
-      </w:pPr>
-      <w:r>
-        <w:drawing>
-          <wp:inline>
-            <wp:extent cx="5334000" cy="2849549"/>
-            <wp:effectExtent b="0" l="0" r="0" t="0"/>
-            <wp:docPr descr="" title="" id="89" name="Picture"/>
-            <a:graphic>
-              <a:graphicData uri="http://schemas.openxmlformats.org/drawingml/2006/picture">
-                <pic:pic>
-                  <pic:nvPicPr>
-                    <pic:cNvPr descr="Images/gtsummary/tablemploi.PNG" id="90" name="Picture"/>
-                    <pic:cNvPicPr>
-                      <a:picLocks noChangeArrowheads="1" noChangeAspect="1"/>
-                    </pic:cNvPicPr>
-                  </pic:nvPicPr>
-                  <pic:blipFill>
-                    <a:blip r:embed="rId88"/>
+                    <a:blip r:embed="rId48"/>
                     <a:stretch>
                       <a:fillRect/>
                     </a:stretch>
@@ -2200,18 +2485,18 @@
           <wp:inline>
             <wp:extent cx="5334000" cy="3436875"/>
             <wp:effectExtent b="0" l="0" r="0" t="0"/>
-            <wp:docPr descr="" title="" id="92" name="Picture"/>
+            <wp:docPr descr="" title="" id="1" name="Picture"/>
             <a:graphic>
               <a:graphicData uri="http://schemas.openxmlformats.org/drawingml/2006/picture">
                 <pic:pic>
                   <pic:nvPicPr>
-                    <pic:cNvPr descr="Images/gtsummary/tableacti1976.PNG" id="93" name="Picture"/>
+                    <pic:cNvPr descr="Images/gtsummary/tableacti1976.PNG" id="0" name="Picture"/>
                     <pic:cNvPicPr>
                       <a:picLocks noChangeArrowheads="1" noChangeAspect="1"/>
                     </pic:cNvPicPr>
                   </pic:nvPicPr>
                   <pic:blipFill>
-                    <a:blip r:embed="rId91"/>
+                    <a:blip r:embed="rId49"/>
                     <a:stretch>
                       <a:fillRect/>
                     </a:stretch>
@@ -2267,18 +2552,18 @@
           <wp:inline>
             <wp:extent cx="5334000" cy="3446935"/>
             <wp:effectExtent b="0" l="0" r="0" t="0"/>
-            <wp:docPr descr="" title="" id="95" name="Picture"/>
+            <wp:docPr descr="" title="" id="1" name="Picture"/>
             <a:graphic>
               <a:graphicData uri="http://schemas.openxmlformats.org/drawingml/2006/picture">
                 <pic:pic>
                   <pic:nvPicPr>
-                    <pic:cNvPr descr="Images/gtsummary/tableacti2020.PNG" id="96" name="Picture"/>
+                    <pic:cNvPr descr="Images/gtsummary/tableacti2020.PNG" id="0" name="Picture"/>
                     <pic:cNvPicPr>
                       <a:picLocks noChangeArrowheads="1" noChangeAspect="1"/>
                     </pic:cNvPicPr>
                   </pic:nvPicPr>
                   <pic:blipFill>
-                    <a:blip r:embed="rId94"/>
+                    <a:blip r:embed="rId50"/>
                     <a:stretch>
                       <a:fillRect/>
                     </a:stretch>
@@ -2328,18 +2613,18 @@
           <wp:inline>
             <wp:extent cx="5334000" cy="3089910"/>
             <wp:effectExtent b="0" l="0" r="0" t="0"/>
-            <wp:docPr descr="" title="" id="98" name="Picture"/>
+            <wp:docPr descr="" title="" id="1" name="Picture"/>
             <a:graphic>
               <a:graphicData uri="http://schemas.openxmlformats.org/drawingml/2006/picture">
                 <pic:pic>
                   <pic:nvPicPr>
-                    <pic:cNvPr descr="Images/gtsummary/tabledipl1976.PNG" id="99" name="Picture"/>
+                    <pic:cNvPr descr="Images/gtsummary/tabledipl1976.PNG" id="0" name="Picture"/>
                     <pic:cNvPicPr>
                       <a:picLocks noChangeArrowheads="1" noChangeAspect="1"/>
                     </pic:cNvPicPr>
                   </pic:nvPicPr>
                   <pic:blipFill>
-                    <a:blip r:embed="rId97"/>
+                    <a:blip r:embed="rId51"/>
                     <a:stretch>
                       <a:fillRect/>
                     </a:stretch>
@@ -2407,18 +2692,18 @@
           <wp:inline>
             <wp:extent cx="5334000" cy="3639760"/>
             <wp:effectExtent b="0" l="0" r="0" t="0"/>
-            <wp:docPr descr="" title="" id="101" name="Picture"/>
+            <wp:docPr descr="" title="" id="1" name="Picture"/>
             <a:graphic>
               <a:graphicData uri="http://schemas.openxmlformats.org/drawingml/2006/picture">
                 <pic:pic>
                   <pic:nvPicPr>
-                    <pic:cNvPr descr="Images/gtsummary/tabledipl2020.PNG" id="102" name="Picture"/>
+                    <pic:cNvPr descr="Images/gtsummary/tabledipl2020.PNG" id="0" name="Picture"/>
                     <pic:cNvPicPr>
                       <a:picLocks noChangeArrowheads="1" noChangeAspect="1"/>
                     </pic:cNvPicPr>
                   </pic:nvPicPr>
                   <pic:blipFill>
-                    <a:blip r:embed="rId100"/>
+                    <a:blip r:embed="rId52"/>
                     <a:stretch>
                       <a:fillRect/>
                     </a:stretch>
@@ -2445,8 +2730,8 @@
         </w:drawing>
       </w:r>
     </w:p>
-    <w:bookmarkEnd w:id="103"/>
-    <w:bookmarkStart w:id="104" w:name="elaboration-de-lapplication-shiny"/>
+    <w:bookmarkEnd w:id="53"/>
+    <w:bookmarkStart w:id="56" w:name="elaboration-de-lapplication-shiny"/>
     <w:p>
       <w:pPr>
         <w:pStyle w:val="Heading2"/>
@@ -2455,7 +2740,7 @@
         <w:rPr>
           <w:rStyle w:val="SectionNumber"/>
         </w:rPr>
-        <w:t xml:space="preserve">3.9</w:t>
+        <w:t xml:space="preserve">3.11</w:t>
       </w:r>
       <w:r>
         <w:tab/>
@@ -2469,48 +2754,19 @@
         <w:pStyle w:val="FirstParagraph"/>
       </w:pPr>
       <w:r>
-        <w:t xml:space="preserve">Après avoir réalisé ces tableaux, Monsieur GOSSA m’a proposé de réaliser l’application Shiny afin de manipuler les données des graphiques plus facilement. L’objectif était alors de placer nos principaux graphiques sur l’application afin de les modifier facilement selon plusieurs paramètres. Il était assez difficile pour moi de réaliser correctement cette application et de la faire fonctionner étant donné que cela nécessitait plusieurs compétences techniques, c’est pourquoi Monsieur GOSSA a beaucoup aidé à la conception. de l’application. Nous avons ainsi disposé une barre permettant de modifier la classe d’âge de la population observée (ex : de 15 à 20 ans), une autre barre permettant de modifier l’année de début et de fin du graphique, une liste déroulante permettant de choisir entre afficher des graphiques sur le niveau de diplôme ou bien des graphiques sur le statut d’activité, un premier bouton permettant de passer les graphiques en pourcentages et un deuxième permettant de supprimer les non-réponses du graphique (voir annexes n à n pour avoir un aperçu de l’application et de ses graphiques).</w:t>
-      </w:r>
-    </w:p>
-    <w:bookmarkEnd w:id="104"/>
-    <w:bookmarkStart w:id="114" w:name="X080b2793e793d7f97284dc303015b4a322f6653"/>
-    <w:p>
-      <w:pPr>
-        <w:pStyle w:val="Heading2"/>
+        <w:t xml:space="preserve">Après avoir réalisé ces tableaux, Monsieur GOSSA m’a proposé de réaliser l’application Shiny afin de manipuler les données des graphiques plus facilement. L’objectif était alors de placer nos principaux graphiques sur l’application afin de les modifier facilement selon plusieurs paramètres. Il était assez difficile pour moi de réaliser correctement cette application et de la faire fonctionner étant donné que cela nécessitait plusieurs compétences techniques, c’est pourquoi Monsieur GOSSA a beaucoup aidé à la conception. de l’application. Nous avons ainsi disposé une barre permettant de modifier la classe d’âge de la population observée (ex : de 15 à 20 ans), une autre barre permettant de modifier l’année de début et de fin du graphique, une liste déroulante permettant de choisir entre afficher des graphiques sur le niveau de diplôme ou bien des graphiques sur le statut d’activité, un premier bouton permettant de passer les graphiques en pourcentages et un deuxième permettant de supprimer les non-réponses du graphique (voir annexes 5 à 8 pour avoir un aperçu supplémentaire de l’application et des graphiques qu’elle propose).</w:t>
+      </w:r>
+    </w:p>
+    <w:p>
+      <w:pPr>
+        <w:pStyle w:val="BodyText"/>
       </w:pPr>
       <w:r>
         <w:rPr>
-          <w:rStyle w:val="SectionNumber"/>
+          <w:bCs/>
+          <w:b/>
         </w:rPr>
-        <w:t xml:space="preserve">3.10</w:t>
-      </w:r>
-      <w:r>
-        <w:tab/>
-      </w:r>
-      <w:r>
-        <w:t xml:space="preserve">11. Réalisation d’une Analyse en Composantes Principales</w:t>
-      </w:r>
-    </w:p>
-    <w:p>
-      <w:pPr>
-        <w:pStyle w:val="FirstParagraph"/>
-      </w:pPr>
-      <w:r>
-        <w:t xml:space="preserve">Ma dernière activité réalisée au cours du stage a été de mettre en place une Analyse en Composantes Principales afin de voir les potentiels liens qui pourraient exister entre nos différentes variables d’intérêt selon l’année de la réalisation de l’enquête chez les jeunes de 15 à 29 ans. J’ai ainsi réalisé quelques ACM à partir des années 1976, 1990 et 2020 : Lorsque deux éléments sont proches sur la représentation, cela signifie que ces deux éléments possèdent un lien. Aussi plus la couleur du texte de l’élément est claire, plus la qualité de la représentation de cet élément sur le graphique est importante car la valeur du cosinus2 est elle-aussi plus importante.</w:t>
-      </w:r>
-      <w:r>
-        <w:t xml:space="preserve"> </w:t>
-      </w:r>
-      <w:r>
-        <w:t xml:space="preserve">Il faut savoir que la catégorie des étudiants était auparavant intégrée à l’ACM mais je l’ai enlevé sous les conseils de Monsieur CORDAZZO car cette catégorie produisait un biais concernant les diplômes : les étudiants ont mécaniquement un niveau de diplôme plus faible que ceux qui ne sont pas étudiants car ils n’ont pas encore obtenu le diplôme qu’ils visent.</w:t>
-      </w:r>
-    </w:p>
-    <w:p>
-      <w:pPr>
-        <w:pStyle w:val="BodyText"/>
-      </w:pPr>
-      <w:r>
-        <w:t xml:space="preserve">La représentation de l’ACM ci-dessous utilise les données de l’année 1976. L’axe horizontal oppose (à gauche) les actifs occupés qui sont plus souvent des hommes, aux chômeurs et inactifs qui sont plus souvent des femmes. L’axe vertical oppose quant à lui les individus qui n’ont aucun diplôme à ceux qui ont un niveau de diplôme plus élevé (bac et bac+2), ces derniers seraient davantage des actifs occupés tandis que les chômeurs et inactifs sont davantage sans diplôme.</w:t>
+        <w:t xml:space="preserve">Aperçus de l’application Shiny dans sa globalité</w:t>
       </w:r>
     </w:p>
     <w:p>
@@ -2520,20 +2776,155 @@
       <w:r>
         <w:drawing>
           <wp:inline>
-            <wp:extent cx="5334000" cy="2853411"/>
+            <wp:extent cx="5334000" cy="2513462"/>
             <wp:effectExtent b="0" l="0" r="0" t="0"/>
-            <wp:docPr descr="" title="" id="106" name="Picture"/>
+            <wp:docPr descr="" title="" id="1" name="Picture"/>
             <a:graphic>
               <a:graphicData uri="http://schemas.openxmlformats.org/drawingml/2006/picture">
                 <pic:pic>
                   <pic:nvPicPr>
-                    <pic:cNvPr descr="Images/ACM/ACM_1976_2.PNG" id="107" name="Picture"/>
+                    <pic:cNvPr descr="Images/Annexes/Shiny_global.PNG" id="0" name="Picture"/>
                     <pic:cNvPicPr>
                       <a:picLocks noChangeArrowheads="1" noChangeAspect="1"/>
                     </pic:cNvPicPr>
                   </pic:nvPicPr>
                   <pic:blipFill>
-                    <a:blip r:embed="rId105"/>
+                    <a:blip r:embed="rId54"/>
+                    <a:stretch>
+                      <a:fillRect/>
+                    </a:stretch>
+                  </pic:blipFill>
+                  <pic:spPr bwMode="auto">
+                    <a:xfrm>
+                      <a:off x="0" y="0"/>
+                      <a:ext cx="5334000" cy="2513462"/>
+                    </a:xfrm>
+                    <a:prstGeom prst="rect">
+                      <a:avLst/>
+                    </a:prstGeom>
+                    <a:noFill/>
+                    <a:ln w="9525">
+                      <a:noFill/>
+                      <a:headEnd/>
+                      <a:tailEnd/>
+                    </a:ln>
+                  </pic:spPr>
+                </pic:pic>
+              </a:graphicData>
+            </a:graphic>
+          </wp:inline>
+        </w:drawing>
+      </w:r>
+    </w:p>
+    <w:p>
+      <w:pPr>
+        <w:pStyle w:val="BodyText"/>
+      </w:pPr>
+      <w:r>
+        <w:drawing>
+          <wp:inline>
+            <wp:extent cx="5334000" cy="2159864"/>
+            <wp:effectExtent b="0" l="0" r="0" t="0"/>
+            <wp:docPr descr="" title="" id="1" name="Picture"/>
+            <a:graphic>
+              <a:graphicData uri="http://schemas.openxmlformats.org/drawingml/2006/picture">
+                <pic:pic>
+                  <pic:nvPicPr>
+                    <pic:cNvPr descr="Images/Annexes/Shiny_global2.PNG" id="0" name="Picture"/>
+                    <pic:cNvPicPr>
+                      <a:picLocks noChangeArrowheads="1" noChangeAspect="1"/>
+                    </pic:cNvPicPr>
+                  </pic:nvPicPr>
+                  <pic:blipFill>
+                    <a:blip r:embed="rId55"/>
+                    <a:stretch>
+                      <a:fillRect/>
+                    </a:stretch>
+                  </pic:blipFill>
+                  <pic:spPr bwMode="auto">
+                    <a:xfrm>
+                      <a:off x="0" y="0"/>
+                      <a:ext cx="5334000" cy="2159864"/>
+                    </a:xfrm>
+                    <a:prstGeom prst="rect">
+                      <a:avLst/>
+                    </a:prstGeom>
+                    <a:noFill/>
+                    <a:ln w="9525">
+                      <a:noFill/>
+                      <a:headEnd/>
+                      <a:tailEnd/>
+                    </a:ln>
+                  </pic:spPr>
+                </pic:pic>
+              </a:graphicData>
+            </a:graphic>
+          </wp:inline>
+        </w:drawing>
+      </w:r>
+    </w:p>
+    <w:bookmarkEnd w:id="56"/>
+    <w:bookmarkStart w:id="60" w:name="X22e63ad8a85a608e8651892355c84f1c8ef5c53"/>
+    <w:p>
+      <w:pPr>
+        <w:pStyle w:val="Heading2"/>
+      </w:pPr>
+      <w:r>
+        <w:rPr>
+          <w:rStyle w:val="SectionNumber"/>
+        </w:rPr>
+        <w:t xml:space="preserve">3.12</w:t>
+      </w:r>
+      <w:r>
+        <w:tab/>
+      </w:r>
+      <w:r>
+        <w:t xml:space="preserve">11. Exploration des liens entre les différentes variables via la réalisation d’une Analyse en Composantes Principales</w:t>
+      </w:r>
+    </w:p>
+    <w:p>
+      <w:pPr>
+        <w:pStyle w:val="FirstParagraph"/>
+      </w:pPr>
+      <w:r>
+        <w:t xml:space="preserve">Ma dernière activité réalisée au cours du stage a été de mettre en place une Analyse en Composantes Principales afin de voir les potentiels liens qui pourraient exister entre nos différentes variables d’intérêt selon l’année de la réalisation de l’enquête chez les jeunes de 15 à 29 ans. J’ai ainsi réalisé quelques ACM à partir des années 1976, 1990 et 2020 : Lorsque deux éléments sont proches sur la représentation, cela signifie que ces deux éléments possèdent un lien. Aussi plus la couleur du texte de l’élément est claire, plus la qualité de la représentation de cet élément sur le graphique est importante car la valeur du cosinus2 est elle-aussi plus importante.</w:t>
+      </w:r>
+      <w:r>
+        <w:t xml:space="preserve"> </w:t>
+      </w:r>
+      <w:r>
+        <w:t xml:space="preserve">Il faut savoir que la catégorie des étudiants était auparavant intégrée à l’ACM mais je l’ai enlevé sous les conseils de Monsieur CORDAZZO car cette catégorie produisait un biais concernant les diplômes : les étudiants ont mécaniquement un niveau de diplôme plus faible que ceux qui ne sont pas étudiants car ils n’ont pas encore obtenu le diplôme qu’ils visent.</w:t>
+      </w:r>
+    </w:p>
+    <w:p>
+      <w:pPr>
+        <w:pStyle w:val="BodyText"/>
+      </w:pPr>
+      <w:r>
+        <w:t xml:space="preserve">La représentation de l’ACM ci-dessous utilise les données de l’année 1976. L’axe horizontal oppose (à gauche) les actifs occupés qui sont plus souvent des hommes, aux chômeurs et inactifs qui sont plus souvent des femmes. L’axe vertical oppose quant à lui les individus qui n’ont aucun diplôme à ceux qui ont un niveau de diplôme plus élevé (bac et bac+2), ces derniers seraient davantage des actifs occupés tandis que les chômeurs et inactifs sont davantage sans diplôme.</w:t>
+      </w:r>
+    </w:p>
+    <w:p>
+      <w:pPr>
+        <w:pStyle w:val="BodyText"/>
+      </w:pPr>
+      <w:r>
+        <w:drawing>
+          <wp:inline>
+            <wp:extent cx="5334000" cy="2853411"/>
+            <wp:effectExtent b="0" l="0" r="0" t="0"/>
+            <wp:docPr descr="" title="" id="1" name="Picture"/>
+            <a:graphic>
+              <a:graphicData uri="http://schemas.openxmlformats.org/drawingml/2006/picture">
+                <pic:pic>
+                  <pic:nvPicPr>
+                    <pic:cNvPr descr="Images/ACM/ACM_1976_2.PNG" id="0" name="Picture"/>
+                    <pic:cNvPicPr>
+                      <a:picLocks noChangeArrowheads="1" noChangeAspect="1"/>
+                    </pic:cNvPicPr>
+                  </pic:nvPicPr>
+                  <pic:blipFill>
+                    <a:blip r:embed="rId57"/>
                     <a:stretch>
                       <a:fillRect/>
                     </a:stretch>
@@ -2577,18 +2968,18 @@
           <wp:inline>
             <wp:extent cx="5334000" cy="2728632"/>
             <wp:effectExtent b="0" l="0" r="0" t="0"/>
-            <wp:docPr descr="" title="" id="109" name="Picture"/>
+            <wp:docPr descr="" title="" id="1" name="Picture"/>
             <a:graphic>
               <a:graphicData uri="http://schemas.openxmlformats.org/drawingml/2006/picture">
                 <pic:pic>
                   <pic:nvPicPr>
-                    <pic:cNvPr descr="Images/ACM/ACM_1990_2.PNG" id="110" name="Picture"/>
+                    <pic:cNvPr descr="Images/ACM/ACM_1990_2.PNG" id="0" name="Picture"/>
                     <pic:cNvPicPr>
                       <a:picLocks noChangeArrowheads="1" noChangeAspect="1"/>
                     </pic:cNvPicPr>
                   </pic:nvPicPr>
                   <pic:blipFill>
-                    <a:blip r:embed="rId108"/>
+                    <a:blip r:embed="rId58"/>
                     <a:stretch>
                       <a:fillRect/>
                     </a:stretch>
@@ -2632,18 +3023,18 @@
           <wp:inline>
             <wp:extent cx="5334000" cy="2733675"/>
             <wp:effectExtent b="0" l="0" r="0" t="0"/>
-            <wp:docPr descr="" title="" id="112" name="Picture"/>
+            <wp:docPr descr="" title="" id="1" name="Picture"/>
             <a:graphic>
               <a:graphicData uri="http://schemas.openxmlformats.org/drawingml/2006/picture">
                 <pic:pic>
                   <pic:nvPicPr>
-                    <pic:cNvPr descr="Images/ACM/ACM_2020_2.PNG" id="113" name="Picture"/>
+                    <pic:cNvPr descr="Images/ACM/ACM_2020_2.PNG" id="0" name="Picture"/>
                     <pic:cNvPicPr>
                       <a:picLocks noChangeArrowheads="1" noChangeAspect="1"/>
                     </pic:cNvPicPr>
                   </pic:nvPicPr>
                   <pic:blipFill>
-                    <a:blip r:embed="rId111"/>
+                    <a:blip r:embed="rId59"/>
                     <a:stretch>
                       <a:fillRect/>
                     </a:stretch>
@@ -2669,16 +3060,22 @@
           </wp:inline>
         </w:drawing>
       </w:r>
-      <w:r>
-        <w:t xml:space="preserve"> </w:t>
-      </w:r>
-      <w:r>
+    </w:p>
+    <w:p>
+      <w:pPr>
+        <w:pStyle w:val="BodyText"/>
+      </w:pPr>
+      <w:r>
+        <w:rPr>
+          <w:bCs/>
+          <w:b/>
+        </w:rPr>
         <w:t xml:space="preserve">Finalement l’ensemble de ces ACM a avant tout montré le changement de la place des femmes dans la société productive, passant globalement d’inactives avec un assez faible niveau de diplôme en raison du modèle familial traditionnel à actives occupées avec un niveau de diplôme en moyenne plus élevé que celui des hommes.</w:t>
       </w:r>
     </w:p>
-    <w:bookmarkEnd w:id="114"/>
-    <w:bookmarkEnd w:id="115"/>
-    <w:bookmarkStart w:id="116" w:name="iii.-evaluation-et-analyse-personnelle"/>
+    <w:bookmarkEnd w:id="60"/>
+    <w:bookmarkEnd w:id="61"/>
+    <w:bookmarkStart w:id="62" w:name="iii.-evaluation-et-analyse-personnelle"/>
     <w:p>
       <w:pPr>
         <w:pStyle w:val="Heading1"/>
@@ -2751,11 +3148,11 @@
         <w:pStyle w:val="BodyText"/>
       </w:pPr>
       <w:r>
-        <w:t xml:space="preserve">Ainsi, la formation du master de démographie m’a permis de correctement produire, interpréter et valoriser les différents résultats tout en évitant les différents biais, bien que je n’aie pas réussi à répondre à toutes les interrogations que nous avions. Cette formation m’a également permis d’avoir une posture très critique quant aux données, à la manière dont elles ont été produites et traitées, et aux résultats qu’elles permettent de produire. J’aurais cependant aimé savoir comment prendre en compte la pondération et réaliser correctement des tableaux croisés sur R avant le début du stage, afin de pouvoir davantage me concentrer sur les tâches principales.</w:t>
-      </w:r>
-    </w:p>
-    <w:bookmarkEnd w:id="116"/>
-    <w:bookmarkStart w:id="117" w:name="conclusion"/>
+        <w:t xml:space="preserve">Ainsi, la formation du master de démographie m’a permis de correctement produire, interpréter et valoriser les différents résultats tout en évitant les différents biais, bien que je n’aie pas réussi à répondre à toutes les interrogations que nous avions. Cette formation m’a également permis d’adopter assez facilement des rélexes démographiques qui m’ont entre autres permis d’avoir une posture très critique quant aux données, à la manière dont elles ont été produites et traitées, et aux résultats qu’elles permettent de produire. J’aurais cependant aimé savoir comment prendre en compte la pondération et réaliser correctement des tableaux croisés sur R avant le début du stage, afin de pouvoir davantage me concentrer sur les tâches principales.</w:t>
+      </w:r>
+    </w:p>
+    <w:bookmarkEnd w:id="62"/>
+    <w:bookmarkStart w:id="63" w:name="conclusion"/>
     <w:p>
       <w:pPr>
         <w:pStyle w:val="Heading1"/>
@@ -2786,10 +3183,593 @@
         <w:pStyle w:val="BodyText"/>
       </w:pPr>
       <w:r>
-        <w:t xml:space="preserve">Finalement, produire de tels résultats dans le but de mieux comprendre les mutations de la transition formation/emploi de 1971 à 2020 a nécessité la mobilisation de nouvelles compétences techniques que je ne maîtrisais pas avant de commencer ce stage et qui ne manqueront pas de m’être utiles sur le long terme en raison de la place importante que je souhaiterais accorder à la programmation au sein de mes futures activités professionnelles.</w:t>
-      </w:r>
-    </w:p>
-    <w:bookmarkEnd w:id="117"/>
+        <w:t xml:space="preserve">Finalement, produire de tels résultats dans le but de mieux comprendre les mutations de la transition formation/emploi de 1971 à 2020 a nécessité la mobilisation de nouvelles compétences techniques que je ne maîtrisais pas avant de commencer ce stage et qui ne manqueront pas de m’être utiles sur le long terme en raison de la place importante que je souhaiterais accorder à la programmation au sein de mes futures activités professionnelles. Ainsi, bien que ce stage de recherche m’a permis d’avoir une première approche du monde de la recherche, il m’a également conforté dans mon projet de m’orienter vers un secteur d’activité tel que la protection des données, qui nécessite à la fois de maîtriser diverses compétences techniques en informatique et de mobiliser des compétences propres aux démographes.</w:t>
+      </w:r>
+    </w:p>
+    <w:bookmarkEnd w:id="63"/>
+    <w:bookmarkStart w:id="64" w:name="liste-des-sigles"/>
+    <w:p>
+      <w:pPr>
+        <w:pStyle w:val="Heading1"/>
+      </w:pPr>
+      <w:r>
+        <w:rPr>
+          <w:rStyle w:val="SectionNumber"/>
+        </w:rPr>
+        <w:t xml:space="preserve">6</w:t>
+      </w:r>
+      <w:r>
+        <w:tab/>
+      </w:r>
+      <w:r>
+        <w:t xml:space="preserve">Liste des sigles</w:t>
+      </w:r>
+    </w:p>
+    <w:p>
+      <w:pPr>
+        <w:pStyle w:val="FirstParagraph"/>
+      </w:pPr>
+      <w:r>
+        <w:t xml:space="preserve">CPESR : Conférence des Praticiens de l’Enseignement Supérieur et de la Recherche.</w:t>
+      </w:r>
+    </w:p>
+    <w:p>
+      <w:pPr>
+        <w:pStyle w:val="BodyText"/>
+      </w:pPr>
+      <w:r>
+        <w:t xml:space="preserve">ESR : Enseignement Supérieur et Recherche.</w:t>
+      </w:r>
+    </w:p>
+    <w:p>
+      <w:pPr>
+        <w:pStyle w:val="BodyText"/>
+      </w:pPr>
+      <w:r>
+        <w:t xml:space="preserve">INJEP : Institut National de la Jeunesse et de l’Education Populaire.</w:t>
+      </w:r>
+    </w:p>
+    <w:p>
+      <w:pPr>
+        <w:pStyle w:val="BodyText"/>
+      </w:pPr>
+      <w:r>
+        <w:t xml:space="preserve">INSEE : Institut National de la Statistique et des Etudes Economiques.</w:t>
+      </w:r>
+    </w:p>
+    <w:p>
+      <w:pPr>
+        <w:pStyle w:val="BodyText"/>
+      </w:pPr>
+      <w:r>
+        <w:t xml:space="preserve">NEET : Not in Education, Employment or Training.</w:t>
+      </w:r>
+    </w:p>
+    <w:p>
+      <w:pPr>
+        <w:pStyle w:val="BodyText"/>
+      </w:pPr>
+      <w:r>
+        <w:t xml:space="preserve">RCE : Responsabilités et Compétences Elargies.</w:t>
+      </w:r>
+    </w:p>
+    <w:p>
+      <w:pPr>
+        <w:pStyle w:val="BodyText"/>
+      </w:pPr>
+      <w:r>
+        <w:t xml:space="preserve">SAGE : Sociétés, Acteurs, Gouvernement en Europe.</w:t>
+      </w:r>
+    </w:p>
+    <w:p>
+      <w:pPr>
+        <w:pStyle w:val="BodyText"/>
+      </w:pPr>
+      <w:r>
+        <w:t xml:space="preserve">SAN REMO : Système Analytique de Répartition des Moyens.</w:t>
+      </w:r>
+    </w:p>
+    <w:p>
+      <w:pPr>
+        <w:pStyle w:val="BodyText"/>
+      </w:pPr>
+      <w:r>
+        <w:t xml:space="preserve">SAPHIR : base historique des Recensements de Population sur la période 1968 – 2018.</w:t>
+      </w:r>
+    </w:p>
+    <w:p>
+      <w:pPr>
+        <w:pStyle w:val="BodyText"/>
+      </w:pPr>
+      <w:r>
+        <w:t xml:space="preserve">SYMPA : Système de Répartition des Moyens à la Performance et à l’Activité.</w:t>
+      </w:r>
+    </w:p>
+    <w:bookmarkEnd w:id="64"/>
+    <w:bookmarkStart w:id="65" w:name="bibliographie"/>
+    <w:p>
+      <w:pPr>
+        <w:pStyle w:val="Heading1"/>
+      </w:pPr>
+      <w:r>
+        <w:rPr>
+          <w:rStyle w:val="SectionNumber"/>
+        </w:rPr>
+        <w:t xml:space="preserve">7</w:t>
+      </w:r>
+      <w:r>
+        <w:tab/>
+      </w:r>
+      <w:r>
+        <w:t xml:space="preserve">Bibliographie</w:t>
+      </w:r>
+    </w:p>
+    <w:bookmarkEnd w:id="65"/>
+    <w:bookmarkStart w:id="74" w:name="annexes"/>
+    <w:p>
+      <w:pPr>
+        <w:pStyle w:val="Heading1"/>
+      </w:pPr>
+      <w:r>
+        <w:rPr>
+          <w:rStyle w:val="SectionNumber"/>
+        </w:rPr>
+        <w:t xml:space="preserve">8</w:t>
+      </w:r>
+      <w:r>
+        <w:tab/>
+      </w:r>
+      <w:r>
+        <w:t xml:space="preserve">Annexes</w:t>
+      </w:r>
+    </w:p>
+    <w:p>
+      <w:pPr>
+        <w:pStyle w:val="FirstParagraph"/>
+      </w:pPr>
+      <w:r>
+        <w:rPr>
+          <w:bCs/>
+          <w:b/>
+        </w:rPr>
+        <w:t xml:space="preserve">Annexe 1 : Organigramme du laboratoire SAGE</w:t>
+      </w:r>
+      <w:r>
+        <w:t xml:space="preserve"> </w:t>
+      </w:r>
+      <w:r>
+        <w:drawing>
+          <wp:inline>
+            <wp:extent cx="5334000" cy="3701142"/>
+            <wp:effectExtent b="0" l="0" r="0" t="0"/>
+            <wp:docPr descr="" title="" id="1" name="Picture"/>
+            <a:graphic>
+              <a:graphicData uri="http://schemas.openxmlformats.org/drawingml/2006/picture">
+                <pic:pic>
+                  <pic:nvPicPr>
+                    <pic:cNvPr descr="Images/Annexes/organigrammeSAGE.PNG" id="0" name="Picture"/>
+                    <pic:cNvPicPr>
+                      <a:picLocks noChangeArrowheads="1" noChangeAspect="1"/>
+                    </pic:cNvPicPr>
+                  </pic:nvPicPr>
+                  <pic:blipFill>
+                    <a:blip r:embed="rId66"/>
+                    <a:stretch>
+                      <a:fillRect/>
+                    </a:stretch>
+                  </pic:blipFill>
+                  <pic:spPr bwMode="auto">
+                    <a:xfrm>
+                      <a:off x="0" y="0"/>
+                      <a:ext cx="5334000" cy="3701142"/>
+                    </a:xfrm>
+                    <a:prstGeom prst="rect">
+                      <a:avLst/>
+                    </a:prstGeom>
+                    <a:noFill/>
+                    <a:ln w="9525">
+                      <a:noFill/>
+                      <a:headEnd/>
+                      <a:tailEnd/>
+                    </a:ln>
+                  </pic:spPr>
+                </pic:pic>
+              </a:graphicData>
+            </a:graphic>
+          </wp:inline>
+        </w:drawing>
+      </w:r>
+    </w:p>
+    <w:p>
+      <w:pPr>
+        <w:pStyle w:val="BodyText"/>
+      </w:pPr>
+      <w:r>
+        <w:drawing>
+          <wp:inline>
+            <wp:extent cx="5334000" cy="13335000"/>
+            <wp:effectExtent b="0" l="0" r="0" t="0"/>
+            <wp:docPr descr="" title="" id="1" name="Picture"/>
+            <a:graphic>
+              <a:graphicData uri="http://schemas.openxmlformats.org/drawingml/2006/picture">
+                <pic:pic>
+                  <pic:nvPicPr>
+                    <pic:cNvPr descr="Images/Annexes/Calendrier.PNG" id="0" name="Picture"/>
+                    <pic:cNvPicPr>
+                      <a:picLocks noChangeArrowheads="1" noChangeAspect="1"/>
+                    </pic:cNvPicPr>
+                  </pic:nvPicPr>
+                  <pic:blipFill>
+                    <a:blip r:embed="rId67"/>
+                    <a:stretch>
+                      <a:fillRect/>
+                    </a:stretch>
+                  </pic:blipFill>
+                  <pic:spPr bwMode="auto">
+                    <a:xfrm>
+                      <a:off x="0" y="0"/>
+                      <a:ext cx="5334000" cy="13335000"/>
+                    </a:xfrm>
+                    <a:prstGeom prst="rect">
+                      <a:avLst/>
+                    </a:prstGeom>
+                    <a:noFill/>
+                    <a:ln w="9525">
+                      <a:noFill/>
+                      <a:headEnd/>
+                      <a:tailEnd/>
+                    </a:ln>
+                  </pic:spPr>
+                </pic:pic>
+              </a:graphicData>
+            </a:graphic>
+          </wp:inline>
+        </w:drawing>
+      </w:r>
+    </w:p>
+    <w:p>
+      <w:pPr>
+        <w:pStyle w:val="BodyText"/>
+      </w:pPr>
+      <w:r>
+        <w:rPr>
+          <w:bCs/>
+          <w:b/>
+        </w:rPr>
+        <w:t xml:space="preserve">Annexe 3 : Représentation des effectifs des jeunes de 15 à 29 ans entre 1971 et 2020 en France</w:t>
+      </w:r>
+      <w:r>
+        <w:t xml:space="preserve"> </w:t>
+      </w:r>
+      <w:r>
+        <w:drawing>
+          <wp:inline>
+            <wp:extent cx="5192257" cy="3235569"/>
+            <wp:effectExtent b="0" l="0" r="0" t="0"/>
+            <wp:docPr descr="" title="" id="1" name="Picture"/>
+            <a:graphic>
+              <a:graphicData uri="http://schemas.openxmlformats.org/drawingml/2006/picture">
+                <pic:pic>
+                  <pic:nvPicPr>
+                    <pic:cNvPr descr="Images/Annexes/Graphique_jeunes_Annexe.PNG" id="0" name="Picture"/>
+                    <pic:cNvPicPr>
+                      <a:picLocks noChangeArrowheads="1" noChangeAspect="1"/>
+                    </pic:cNvPicPr>
+                  </pic:nvPicPr>
+                  <pic:blipFill>
+                    <a:blip r:embed="rId68"/>
+                    <a:stretch>
+                      <a:fillRect/>
+                    </a:stretch>
+                  </pic:blipFill>
+                  <pic:spPr bwMode="auto">
+                    <a:xfrm>
+                      <a:off x="0" y="0"/>
+                      <a:ext cx="5192257" cy="3235569"/>
+                    </a:xfrm>
+                    <a:prstGeom prst="rect">
+                      <a:avLst/>
+                    </a:prstGeom>
+                    <a:noFill/>
+                    <a:ln w="9525">
+                      <a:noFill/>
+                      <a:headEnd/>
+                      <a:tailEnd/>
+                    </a:ln>
+                  </pic:spPr>
+                </pic:pic>
+              </a:graphicData>
+            </a:graphic>
+          </wp:inline>
+        </w:drawing>
+      </w:r>
+    </w:p>
+    <w:p>
+      <w:pPr>
+        <w:pStyle w:val="BodyText"/>
+      </w:pPr>
+      <w:r>
+        <w:rPr>
+          <w:bCs/>
+          <w:b/>
+        </w:rPr>
+        <w:t xml:space="preserve">Annexe 4 : Représentation de l’effectif des NEET de 15 à 29 ans entre 1976 et 2020 avec une base de données classique</w:t>
+      </w:r>
+      <w:r>
+        <w:t xml:space="preserve"> </w:t>
+      </w:r>
+      <w:r>
+        <w:drawing>
+          <wp:inline>
+            <wp:extent cx="5334000" cy="1568158"/>
+            <wp:effectExtent b="0" l="0" r="0" t="0"/>
+            <wp:docPr descr="" title="" id="1" name="Picture"/>
+            <a:graphic>
+              <a:graphicData uri="http://schemas.openxmlformats.org/drawingml/2006/picture">
+                <pic:pic>
+                  <pic:nvPicPr>
+                    <pic:cNvPr descr="Images/Annexes/plot_NEETPoids.PNG" id="0" name="Picture"/>
+                    <pic:cNvPicPr>
+                      <a:picLocks noChangeArrowheads="1" noChangeAspect="1"/>
+                    </pic:cNvPicPr>
+                  </pic:nvPicPr>
+                  <pic:blipFill>
+                    <a:blip r:embed="rId69"/>
+                    <a:stretch>
+                      <a:fillRect/>
+                    </a:stretch>
+                  </pic:blipFill>
+                  <pic:spPr bwMode="auto">
+                    <a:xfrm>
+                      <a:off x="0" y="0"/>
+                      <a:ext cx="5334000" cy="1568158"/>
+                    </a:xfrm>
+                    <a:prstGeom prst="rect">
+                      <a:avLst/>
+                    </a:prstGeom>
+                    <a:noFill/>
+                    <a:ln w="9525">
+                      <a:noFill/>
+                      <a:headEnd/>
+                      <a:tailEnd/>
+                    </a:ln>
+                  </pic:spPr>
+                </pic:pic>
+              </a:graphicData>
+            </a:graphic>
+          </wp:inline>
+        </w:drawing>
+      </w:r>
+    </w:p>
+    <w:p>
+      <w:pPr>
+        <w:pStyle w:val="BodyText"/>
+      </w:pPr>
+      <w:r>
+        <w:rPr>
+          <w:bCs/>
+          <w:b/>
+        </w:rPr>
+        <w:t xml:space="preserve">Annexe 5 : Représentation des effectifs de jeunes de 15 à 30 ans entre 1971 et 2020 selon le statut d’activité via l’application Shiny</w:t>
+      </w:r>
+      <w:r>
+        <w:t xml:space="preserve"> </w:t>
+      </w:r>
+      <w:r>
+        <w:drawing>
+          <wp:inline>
+            <wp:extent cx="5334000" cy="2428685"/>
+            <wp:effectExtent b="0" l="0" r="0" t="0"/>
+            <wp:docPr descr="" title="" id="1" name="Picture"/>
+            <a:graphic>
+              <a:graphicData uri="http://schemas.openxmlformats.org/drawingml/2006/picture">
+                <pic:pic>
+                  <pic:nvPicPr>
+                    <pic:cNvPr descr="Images/Annexes/Shiny_one.PNG" id="0" name="Picture"/>
+                    <pic:cNvPicPr>
+                      <a:picLocks noChangeArrowheads="1" noChangeAspect="1"/>
+                    </pic:cNvPicPr>
+                  </pic:nvPicPr>
+                  <pic:blipFill>
+                    <a:blip r:embed="rId70"/>
+                    <a:stretch>
+                      <a:fillRect/>
+                    </a:stretch>
+                  </pic:blipFill>
+                  <pic:spPr bwMode="auto">
+                    <a:xfrm>
+                      <a:off x="0" y="0"/>
+                      <a:ext cx="5334000" cy="2428685"/>
+                    </a:xfrm>
+                    <a:prstGeom prst="rect">
+                      <a:avLst/>
+                    </a:prstGeom>
+                    <a:noFill/>
+                    <a:ln w="9525">
+                      <a:noFill/>
+                      <a:headEnd/>
+                      <a:tailEnd/>
+                    </a:ln>
+                  </pic:spPr>
+                </pic:pic>
+              </a:graphicData>
+            </a:graphic>
+          </wp:inline>
+        </w:drawing>
+      </w:r>
+    </w:p>
+    <w:p>
+      <w:pPr>
+        <w:pStyle w:val="BodyText"/>
+      </w:pPr>
+      <w:r>
+        <w:rPr>
+          <w:bCs/>
+          <w:b/>
+        </w:rPr>
+        <w:t xml:space="preserve">Annexe 6 : Représentation des effectifs de jeunes selon chaque âge et le statut d’activité en 1971 et 2020 via l’application Shiny</w:t>
+      </w:r>
+      <w:r>
+        <w:t xml:space="preserve"> </w:t>
+      </w:r>
+      <w:r>
+        <w:drawing>
+          <wp:inline>
+            <wp:extent cx="5334000" cy="2630406"/>
+            <wp:effectExtent b="0" l="0" r="0" t="0"/>
+            <wp:docPr descr="" title="" id="1" name="Picture"/>
+            <a:graphic>
+              <a:graphicData uri="http://schemas.openxmlformats.org/drawingml/2006/picture">
+                <pic:pic>
+                  <pic:nvPicPr>
+                    <pic:cNvPr descr="Images/Annexes/Shiny_three.PNG" id="0" name="Picture"/>
+                    <pic:cNvPicPr>
+                      <a:picLocks noChangeArrowheads="1" noChangeAspect="1"/>
+                    </pic:cNvPicPr>
+                  </pic:nvPicPr>
+                  <pic:blipFill>
+                    <a:blip r:embed="rId71"/>
+                    <a:stretch>
+                      <a:fillRect/>
+                    </a:stretch>
+                  </pic:blipFill>
+                  <pic:spPr bwMode="auto">
+                    <a:xfrm>
+                      <a:off x="0" y="0"/>
+                      <a:ext cx="5334000" cy="2630406"/>
+                    </a:xfrm>
+                    <a:prstGeom prst="rect">
+                      <a:avLst/>
+                    </a:prstGeom>
+                    <a:noFill/>
+                    <a:ln w="9525">
+                      <a:noFill/>
+                      <a:headEnd/>
+                      <a:tailEnd/>
+                    </a:ln>
+                  </pic:spPr>
+                </pic:pic>
+              </a:graphicData>
+            </a:graphic>
+          </wp:inline>
+        </w:drawing>
+      </w:r>
+    </w:p>
+    <w:p>
+      <w:pPr>
+        <w:pStyle w:val="BodyText"/>
+      </w:pPr>
+      <w:r>
+        <w:rPr>
+          <w:bCs/>
+          <w:b/>
+        </w:rPr>
+        <w:t xml:space="preserve">Annexe 7 : Effectifs de jeunes de 15 à 30 ans en focntion du niveau de diplôme en 1971 et 2020</w:t>
+      </w:r>
+      <w:r>
+        <w:t xml:space="preserve"> </w:t>
+      </w:r>
+      <w:r>
+        <w:drawing>
+          <wp:inline>
+            <wp:extent cx="5334000" cy="2703951"/>
+            <wp:effectExtent b="0" l="0" r="0" t="0"/>
+            <wp:docPr descr="" title="" id="1" name="Picture"/>
+            <a:graphic>
+              <a:graphicData uri="http://schemas.openxmlformats.org/drawingml/2006/picture">
+                <pic:pic>
+                  <pic:nvPicPr>
+                    <pic:cNvPr descr="Images/Annexes/Shiny_3.PNG" id="0" name="Picture"/>
+                    <pic:cNvPicPr>
+                      <a:picLocks noChangeArrowheads="1" noChangeAspect="1"/>
+                    </pic:cNvPicPr>
+                  </pic:nvPicPr>
+                  <pic:blipFill>
+                    <a:blip r:embed="rId72"/>
+                    <a:stretch>
+                      <a:fillRect/>
+                    </a:stretch>
+                  </pic:blipFill>
+                  <pic:spPr bwMode="auto">
+                    <a:xfrm>
+                      <a:off x="0" y="0"/>
+                      <a:ext cx="5334000" cy="2703951"/>
+                    </a:xfrm>
+                    <a:prstGeom prst="rect">
+                      <a:avLst/>
+                    </a:prstGeom>
+                    <a:noFill/>
+                    <a:ln w="9525">
+                      <a:noFill/>
+                      <a:headEnd/>
+                      <a:tailEnd/>
+                    </a:ln>
+                  </pic:spPr>
+                </pic:pic>
+              </a:graphicData>
+            </a:graphic>
+          </wp:inline>
+        </w:drawing>
+      </w:r>
+    </w:p>
+    <w:p>
+      <w:pPr>
+        <w:pStyle w:val="BodyText"/>
+      </w:pPr>
+      <w:r>
+        <w:rPr>
+          <w:bCs/>
+          <w:b/>
+        </w:rPr>
+        <w:t xml:space="preserve">Annexe 8 : Représentation des effectifs de jeunes selon chaque âge et le niveau de diplôme en 1971 et 2020 via l’application Shiny</w:t>
+      </w:r>
+      <w:r>
+        <w:t xml:space="preserve"> </w:t>
+      </w:r>
+      <w:r>
+        <w:drawing>
+          <wp:inline>
+            <wp:extent cx="5334000" cy="2597814"/>
+            <wp:effectExtent b="0" l="0" r="0" t="0"/>
+            <wp:docPr descr="" title="" id="1" name="Picture"/>
+            <a:graphic>
+              <a:graphicData uri="http://schemas.openxmlformats.org/drawingml/2006/picture">
+                <pic:pic>
+                  <pic:nvPicPr>
+                    <pic:cNvPr descr="Images/Annexes/Shiny_4.PNG" id="0" name="Picture"/>
+                    <pic:cNvPicPr>
+                      <a:picLocks noChangeArrowheads="1" noChangeAspect="1"/>
+                    </pic:cNvPicPr>
+                  </pic:nvPicPr>
+                  <pic:blipFill>
+                    <a:blip r:embed="rId73"/>
+                    <a:stretch>
+                      <a:fillRect/>
+                    </a:stretch>
+                  </pic:blipFill>
+                  <pic:spPr bwMode="auto">
+                    <a:xfrm>
+                      <a:off x="0" y="0"/>
+                      <a:ext cx="5334000" cy="2597814"/>
+                    </a:xfrm>
+                    <a:prstGeom prst="rect">
+                      <a:avLst/>
+                    </a:prstGeom>
+                    <a:noFill/>
+                    <a:ln w="9525">
+                      <a:noFill/>
+                      <a:headEnd/>
+                      <a:tailEnd/>
+                    </a:ln>
+                  </pic:spPr>
+                </pic:pic>
+              </a:graphicData>
+            </a:graphic>
+          </wp:inline>
+        </w:drawing>
+      </w:r>
+    </w:p>
+    <w:bookmarkEnd w:id="74"/>
     <w:sectPr/>
   </w:body>
 </w:document>

</xml_diff>

<commit_message>
Suppression des numéros des titres pour le sommaire automatique
</commit_message>
<xml_diff>
--- a/Rapport.docx
+++ b/Rapport.docx
@@ -58,6 +58,26 @@
         </w:p>
       </w:sdtContent>
     </w:sdt>
+    <w:p>
+      <w:pPr>
+        <w:pStyle w:val="FirstParagraph"/>
+      </w:pPr>
+      <w:r>
+        <w:rPr>
+          <w:bCs/>
+          <w:b/>
+        </w:rPr>
+        <w:t xml:space="preserve">Résumé</w:t>
+      </w:r>
+    </w:p>
+    <w:p>
+      <w:pPr>
+        <w:pStyle w:val="BodyText"/>
+      </w:pPr>
+      <w:r>
+        <w:t xml:space="preserve">Ce rapport présente une étude de la transition formation/emploi des jeunes en France depuis les années 1970. L’hypothèse que nous cherchons à vérifier est celle d’un rôle d’amortisseur de la formation entre la jeunesse et le chômage. Notamment, nous cherchons à vérifier si le nombre de jeunes chômeurs et inactifs (hors étudiants) est relativement stable durant la période 1971 à 2020. Pour ce faire, nous avons compilé les données des enquêtes emploi issues des années 1971 à 2020, que nous avons ensuite comparées aux données d’Eurostat qui a également exploité les données de l’enquête emploi ainsi que celles du recensement et de l’état civil. Notre conclusion est que malgré une mutation forte du système scolaire qui a permis d’élever le niveau de diplôme global des jeunes entre les années 1970 et aujourd’hui, permettant à une plus grande part de jeunes de bénéficier de la protection contre le chômage qu’offre un niveau de diplôme élevé, l’effectif et la part des jeunes chômeurs et inactifs (hors étudiants) évolue très peu. Il faut néanmoins noter que les caractéristiques de la population qui compose cette catégorie des jeunes chômeurs et inactifs ont considérablement évolué, puisqu’elle était dans les années 1970 composée en majorité de femmes inactives et qu’elle est aujourd’hui davantage composée de jeunes chômeurs et d’une plus forte part d’hommes.</w:t>
+      </w:r>
+    </w:p>
     <w:bookmarkStart w:id="20" w:name="introduction"/>
     <w:p>
       <w:pPr>
@@ -144,7 +164,7 @@
       </w:r>
     </w:p>
     <w:bookmarkEnd w:id="20"/>
-    <w:bookmarkStart w:id="22" w:name="X2eccaf91a5b3c4e46dfcfdd888e03674c8ca88c"/>
+    <w:bookmarkStart w:id="22" w:name="X33de9ee02bc813cf9f22eead176df713f1bfffb"/>
     <w:p>
       <w:pPr>
         <w:pStyle w:val="Heading1"/>
@@ -159,7 +179,7 @@
         <w:tab/>
       </w:r>
       <w:r>
-        <w:t xml:space="preserve">I. Présentation de l’organisme et de ma mission</w:t>
+        <w:t xml:space="preserve">Présentation de l’organisme et de ma mission</w:t>
       </w:r>
     </w:p>
     <w:p>
@@ -360,7 +380,7 @@
       </w:r>
     </w:p>
     <w:bookmarkEnd w:id="22"/>
-    <w:bookmarkStart w:id="61" w:name="X0c980ba82eccba3d10364001fb103b5a63b7e4d"/>
+    <w:bookmarkStart w:id="61" w:name="X462d80790f76d1e7c66d724b1c02619be5f75dc"/>
     <w:p>
       <w:pPr>
         <w:pStyle w:val="Heading1"/>
@@ -375,7 +395,7 @@
         <w:tab/>
       </w:r>
       <w:r>
-        <w:t xml:space="preserve">II. Les missions réalisées tout au long du stage</w:t>
+        <w:t xml:space="preserve">Les missions réalisées tout au long du stage</w:t>
       </w:r>
     </w:p>
     <w:bookmarkStart w:id="23" w:name="X85f099fe75d629a693305465cb0ed769ed35659"/>
@@ -393,7 +413,7 @@
         <w:tab/>
       </w:r>
       <w:r>
-        <w:t xml:space="preserve">1. Réalisation d’un traitement de données des Enquêtes Emploi datant de 1971 à 2020</w:t>
+        <w:t xml:space="preserve">Réalisation d’un traitement de données des Enquêtes Emploi datant de 1971 à 2020</w:t>
       </w:r>
     </w:p>
     <w:p>
@@ -911,10 +931,10 @@
         <w:tab/>
       </w:r>
       <w:r>
-        <w:t xml:space="preserve">2. Aperçu de la répartition des jeunes de 15 à 29 ans selon le statut d’activité</w:t>
-      </w:r>
-    </w:p>
-    <w:bookmarkStart w:id="27" w:name="X23be964e4e3df5c31403493eb8534b2c75d45c1"/>
+        <w:t xml:space="preserve">Aperçu de la répartition des jeunes de 15 à 29 ans selon le statut d’activité</w:t>
+      </w:r>
+    </w:p>
+    <w:bookmarkStart w:id="27" w:name="Xebe1dafe482a92e02b8131aabd695f353c0310a"/>
     <w:p>
       <w:pPr>
         <w:pStyle w:val="Heading3"/>
@@ -929,7 +949,7 @@
         <w:tab/>
       </w:r>
       <w:r>
-        <w:t xml:space="preserve">a. Représentation de l’activité des jeunes en effectifs</w:t>
+        <w:t xml:space="preserve">Représentation de l’activité des jeunes en effectifs</w:t>
       </w:r>
     </w:p>
     <w:p>
@@ -1050,7 +1070,7 @@
       </w:r>
     </w:p>
     <w:bookmarkEnd w:id="27"/>
-    <w:bookmarkStart w:id="29" w:name="Xd718bfea332c1ed042fc0b08d181780980cb4c4"/>
+    <w:bookmarkStart w:id="29" w:name="Xe9b57d2104b611c948c05cd0b12aa50d32e9bf4"/>
     <w:p>
       <w:pPr>
         <w:pStyle w:val="Heading3"/>
@@ -1065,7 +1085,7 @@
         <w:tab/>
       </w:r>
       <w:r>
-        <w:t xml:space="preserve">b. Représentation de l’activité des jeunes en proportions</w:t>
+        <w:t xml:space="preserve">Représentation de l’activité des jeunes en proportions</w:t>
       </w:r>
     </w:p>
     <w:p>
@@ -1150,13 +1170,19 @@
         <w:tab/>
       </w:r>
       <w:r>
-        <w:t xml:space="preserve">3. Mise en lien des évolutions concernant le niveau de diplôme des jeunes avec celles des statuts d’activité selon l’année civile</w:t>
+        <w:t xml:space="preserve">Mise en lien des évolutions concernant le niveau de diplôme des jeunes avec celles des statuts d’activité selon l’année civile</w:t>
       </w:r>
     </w:p>
     <w:p>
       <w:pPr>
         <w:pStyle w:val="FirstParagraph"/>
       </w:pPr>
+      <w:r>
+        <w:t xml:space="preserve">Afin de mieux comprendre la transition formation/emploi chez les jeunes, il semble important d’observer</w:t>
+      </w:r>
+      <w:r>
+        <w:t xml:space="preserve"> </w:t>
+      </w:r>
       <w:r>
         <w:t xml:space="preserve">Les deux graphiques suivants informent le lecteur sur la répartition des jeunes de 25 à 29 ans en France en fonction du niveau de diplôme et de l’année. Nous avons choisi de ne prendre en compte que les jeunes de 25 ans ou plus puisqu’une part importante des jeunes de 15 à 24 ans sont toujours élèves ou étudiants et n’ont donc pas encore atteint le niveau de diplôme qu’ils visent, l’analyse des niveaux de diplômes en serait alors nécessairement biaisée et sous-estimerait le niveau de diplôme</w:t>
       </w:r>
@@ -1362,47 +1388,13 @@
           </wp:inline>
         </w:drawing>
       </w:r>
-      <w:r>
-        <w:t xml:space="preserve"> </w:t>
-      </w:r>
-      <w:r>
-        <w:t xml:space="preserve">Vu que le niveau de diplôme a augmenté, on s’attendrait à un niveau de chômeurs et d’inactifs plus faible.</w:t>
-      </w:r>
-      <w:r>
-        <w:t xml:space="preserve"> </w:t>
-      </w:r>
-      <w:r>
-        <w:t xml:space="preserve"> </w:t>
-      </w:r>
-      <w:r>
-        <w:t xml:space="preserve"> </w:t>
-      </w:r>
-      <w:r>
-        <w:t xml:space="preserve"> </w:t>
-      </w:r>
-      <w:r>
-        <w:t xml:space="preserve"> </w:t>
-      </w:r>
-      <w:r>
-        <w:t xml:space="preserve"> </w:t>
-      </w:r>
-      <w:r>
-        <w:t xml:space="preserve"> </w:t>
-      </w:r>
-      <w:r>
-        <w:t xml:space="preserve"> </w:t>
-      </w:r>
-      <w:r>
-        <w:t xml:space="preserve"> </w:t>
-      </w:r>
-      <w:r>
-        <w:t xml:space="preserve"> </w:t>
-      </w:r>
-      <w:r>
-        <w:t xml:space="preserve"> </w:t>
-      </w:r>
-      <w:r>
-        <w:t xml:space="preserve"> </w:t>
+    </w:p>
+    <w:p>
+      <w:pPr>
+        <w:pStyle w:val="BodyText"/>
+      </w:pPr>
+      <w:r>
+        <w:t xml:space="preserve">Il semble que le niveau de diplôme des jeunes a considérablement augmenté de 1971 à 2020 à la fois par le haut via une augmentation du nombre et de la part des jeunes ayant un diplôme supérieur au bac, et par le bas avec une diminution de la part et de l’effectif des jeunes sans diplôme. On pourrait alors logiquement s’attendre à une diminution de la part ou de l’effectif des jeunes chômeurs ou inactifs puisqu’un haut niveau de diplôme protège du chômage ou de l’inactivité, or ce n’est pas ce que l’on observe ici puisque nous avons précédemment vu que la part des jeunes chômeurs et inactifs évolue très peu et avoisine les 20% sur la période 1971 - 2020. Nous assistons donc à une forte mutation scolaire/universitaire mais une stagnation au niveau du chômage et de l’inactivité (hors étudiants).</w:t>
       </w:r>
     </w:p>
     <w:bookmarkEnd w:id="33"/>
@@ -1421,7 +1413,7 @@
         <w:tab/>
       </w:r>
       <w:r>
-        <w:t xml:space="preserve">4. Vérification de l’effectif de jeunes au sein de nos données</w:t>
+        <w:t xml:space="preserve">Vérification de l’effectif de jeunes au sein de nos données</w:t>
       </w:r>
     </w:p>
     <w:p>
@@ -1429,7 +1421,7 @@
         <w:pStyle w:val="FirstParagraph"/>
       </w:pPr>
       <w:r>
-        <w:t xml:space="preserve">Après avoir créé tous ces graphiques, il devenait nécessaire de s’intéresser aux évolutions de l’effectifs de jeunes entre 1971 et 2020, et plus particulièrement, à celles des jeunes chômeurs et inactifs (hors étudiants) puisque la relative constance de leur effectif semblait être intéressante à étudier. J’ai alors proposé de comparer nos effectifs de jeunes avec ceux d’Eurostat, qui a également effectué un traitement de données à partir de l’enquête Emploi. Cette comparaison nous a également permis de vérifier la qualité de notre traitement de données.</w:t>
+        <w:t xml:space="preserve">Après avoir créé tous ces graphiques, il devenait nécessaire de s’intéresser aux évolutions de l’effectifs de jeunes entre 1971 et 2020, et plus particulièrement, à celles des jeunes chômeurs et inactifs (hors étudiants) puisque la relative constance de leur effectif semblait être intéressante à étudier. J’ai alors proposé de comparer les effectifs de jeunes provenant de notre base de données avec ceux d’Eurostat, qui a également effectué un traitement de données à partir de l’enquête Emploi (Labour Force Survey). Cette comparaison nous a également permis de vérifier la qualité de notre traitement de données.</w:t>
       </w:r>
     </w:p>
     <w:p>
@@ -1513,6 +1505,14 @@
         </w:drawing>
       </w:r>
     </w:p>
+    <w:p>
+      <w:pPr>
+        <w:pStyle w:val="BodyText"/>
+      </w:pPr>
+      <w:r>
+        <w:t xml:space="preserve">Globalement les effectifs de jeunes et leurs évolutions entre 1971 et 2020 annoncés par nos données issues de l’enquête Emploi sont presque identiques à ceux issus du traitement effectué par Eurostat, on peut en conclure que notre traitement de données de l’enquête Emploi semble être assez fiable et retrace correctement la diminution des effectifs de jeunes à partir des années 1990.</w:t>
+      </w:r>
+    </w:p>
     <w:bookmarkEnd w:id="35"/>
     <w:bookmarkStart w:id="37" w:name="Xa28eb601866499b6130ce754034d340d37b1692"/>
     <w:p>
@@ -1529,7 +1529,7 @@
         <w:tab/>
       </w:r>
       <w:r>
-        <w:t xml:space="preserve">5. Vérification sur les effectifs de jeunes chômeurs ou inactifs (hors étudiants) au sein de nos données</w:t>
+        <w:t xml:space="preserve">Vérification sur les effectifs de jeunes chômeurs ou inactifs (hors étudiants) au sein de nos données</w:t>
       </w:r>
     </w:p>
     <w:p>
@@ -1742,7 +1742,7 @@
         <w:tab/>
       </w:r>
       <w:r>
-        <w:t xml:space="preserve">6. Analyse de la place des jeunes apprentis et de leur potentiel impact sur les NEET de 1976 à aujourd’hui</w:t>
+        <w:t xml:space="preserve">Analyse de la place des jeunes apprentis et de leur potentiel impact sur les NEET de 1976 à aujourd’hui</w:t>
       </w:r>
     </w:p>
     <w:p>
@@ -2006,7 +2006,7 @@
         <w:tab/>
       </w:r>
       <w:r>
-        <w:t xml:space="preserve">7. Impact du changement de définition de l’activité de 2003 sur le statut d’activité des individus entre 30 et 60 ans</w:t>
+        <w:t xml:space="preserve">Impact du changement de définition de l’activité de 2003 sur le statut d’activité des individus entre 30 et 60 ans</w:t>
       </w:r>
     </w:p>
     <w:p>
@@ -2090,7 +2090,7 @@
         <w:tab/>
       </w:r>
       <w:r>
-        <w:t xml:space="preserve">8. Comparaison données de l’Eurostat sur les jeunes avec nos données (emploi.RData)</w:t>
+        <w:t xml:space="preserve">Comparaison données de l’Eurostat sur les jeunes avec nos données (emploi.RData)</w:t>
       </w:r>
     </w:p>
     <w:p>
@@ -2398,7 +2398,7 @@
         <w:tab/>
       </w:r>
       <w:r>
-        <w:t xml:space="preserve">9. Visualisation plus fine de la transition formation-emploi à l’aide de tableaux croisés</w:t>
+        <w:t xml:space="preserve">Visualisation plus fine de la transition formation-emploi à l’aide de tableaux croisés</w:t>
       </w:r>
     </w:p>
     <w:p>
@@ -2746,7 +2746,7 @@
         <w:tab/>
       </w:r>
       <w:r>
-        <w:t xml:space="preserve">10. Elaboration de l’application Shiny</w:t>
+        <w:t xml:space="preserve">Elaboration de l’application Shiny</w:t>
       </w:r>
     </w:p>
     <w:p>
@@ -2879,7 +2879,7 @@
         <w:tab/>
       </w:r>
       <w:r>
-        <w:t xml:space="preserve">11. Exploration des liens entre les différentes variables via la réalisation d’une Analyse en Composantes Principales</w:t>
+        <w:t xml:space="preserve">Exploration des liens entre les différentes variables via la réalisation d’une Analyse en Composantes Principales</w:t>
       </w:r>
     </w:p>
     <w:p>
@@ -3075,7 +3075,7 @@
     </w:p>
     <w:bookmarkEnd w:id="60"/>
     <w:bookmarkEnd w:id="61"/>
-    <w:bookmarkStart w:id="62" w:name="iii.-evaluation-et-analyse-personnelle"/>
+    <w:bookmarkStart w:id="62" w:name="evaluation-et-analyse-personnelle"/>
     <w:p>
       <w:pPr>
         <w:pStyle w:val="Heading1"/>
@@ -3090,7 +3090,7 @@
         <w:tab/>
       </w:r>
       <w:r>
-        <w:t xml:space="preserve">III. Evaluation et analyse personnelle</w:t>
+        <w:t xml:space="preserve">Evaluation et analyse personnelle</w:t>
       </w:r>
     </w:p>
     <w:p>
@@ -3175,7 +3175,7 @@
         <w:pStyle w:val="FirstParagraph"/>
       </w:pPr>
       <w:r>
-        <w:t xml:space="preserve">Pour conclure, cette exploration de données de l’enquête Emploi sur le long terme a été l’occasion de se questionner sur la place des étudiants, des NEET, des apprentis et des actifs occupés dans la transition formation/emploi entre 1971 et 2020. Nous avons vu que le niveau de diplôme d’un individu influence grandement son statut d’activité, et que, malgré un allongement global de la durée des études lié à la massification scolaire, l’effectif des jeunes chômeurs et inactifs (hors étudiants), aussi appelés NEET, évolue très peu de 1971 à 2020, bien que nous soyons passés d’une majorité de femmes au foyer (et donc inactives) à une majorité de chômeurs aux niveaux de diplômes en moyenne plus faibles que ceux des actifs occupés. Malgré cela, nous ne pouvons ni réfuter ni confirmer de manière certaine l’hypothèse d’un rôle d’« amortisseur » de la formation entre la jeunesse et l’emploi. Pour cela, il faudrait probablement faire davantage de lectures sur le sujet et/ou exploiter d’autres données. Nous avons cependant réussi à disposer d’une vision plus précise de la transition formation/emploi et de son évolution de 1971 à 2020. Nous avons ainsi pu constater une augmentation de l’effectif des étudiants et une diminution de celui des actifs occupés et des apprentis entre 1971 et 2020 qui sont liées aux multiples transformations du système scolaire et universitaire tels que le développement de l’apprentissage et la démocratisation scolaire.</w:t>
+        <w:t xml:space="preserve">Pour conclure, cette exploration de données de l’enquête Emploi sur le long terme a été l’occasion de se questionner sur la place des étudiants, des NEET, des apprentis et des actifs occupés dans la transition formation/emploi entre 1971 et 2020. Nous avons vu que le niveau de diplôme d’un individu influence grandement son statut d’activité, et que, malgré un allongement global de la durée des études lié à la massification scolaire, l’effectif des jeunes chômeurs et inactifs (hors étudiants), aussi appelés NEET, évolue très peu de 1971 à 2020, bien que nous soyons passés d’une majorité de femmes au foyer (et donc inactives) à une majorité de chômeurs aux niveaux de diplômes en moyenne plus faibles que ceux des actifs occupés. Malgré cela, nous ne pouvons ni réfuter ni confirmer de manière certaine l’hypothèse d’un rôle d’« amortisseur » de la formation entre la jeunesse et l’emploi. Pour cela, il faudrait probablement faire davantage de lectures sur le sujet et/ou exploiter d’autres données. Nous avons cependant réussi à disposer d’une vision plus précise de la transition formation/emploi et de son évolution de 1971 à 2020. Nous avons ainsi pu constater une augmentation de l’effectif des étudiants et une diminution de celui des actifs occupés et des apprentis entre 1971 et 2020 qui sont liées aux multiples transformations du système scolaire et universitaire tels que le développement de l’apprentissage et la démocratisation scolaire. Ces transformations ont certes permis d’augmenter de manière globale le niveau de diplôme des jeunes mais n’ont pas été suffisantes pour premettre de faire diminuer la part ou même l’effectif des jeunes chômeurs ou inactifs (hors étudiants).</w:t>
       </w:r>
     </w:p>
     <w:p>

</xml_diff>

<commit_message>
Finalisation du rapport de stage
</commit_message>
<xml_diff>
--- a/Rapport.docx
+++ b/Rapport.docx
@@ -317,7 +317,7 @@
       <w:r>
         <w:drawing>
           <wp:inline>
-            <wp:extent cx="4620126" cy="3696101"/>
+            <wp:extent cx="4620126" cy="2598821"/>
             <wp:effectExtent b="0" l="0" r="0" t="0"/>
             <wp:docPr descr="Activité des jeunes français.es entre 16 et 24 ans, depuis 1968, Source : base SAPHIR" title="" id="1" name="Picture"/>
             <a:graphic>
@@ -338,7 +338,7 @@
                   <pic:spPr bwMode="auto">
                     <a:xfrm>
                       <a:off x="0" y="0"/>
-                      <a:ext cx="4620126" cy="3696101"/>
+                      <a:ext cx="4620126" cy="2598821"/>
                     </a:xfrm>
                     <a:prstGeom prst="rect">
                       <a:avLst/>
@@ -661,28 +661,31 @@
           <m:t>=</m:t>
         </m:r>
         <m:r>
-          <m:t>e</m:t>
-        </m:r>
-        <m:r>
-          <m:t>f</m:t>
-        </m:r>
-        <m:r>
-          <m:t>f</m:t>
-        </m:r>
-        <m:r>
-          <m:t>e</m:t>
-        </m:r>
-        <m:r>
-          <m:t>c</m:t>
+          <m:t>é</m:t>
         </m:r>
         <m:r>
           <m:t>t</m:t>
         </m:r>
         <m:r>
+          <m:t>u</m:t>
+        </m:r>
+        <m:r>
+          <m:t>d</m:t>
+        </m:r>
+        <m:r>
           <m:t>i</m:t>
         </m:r>
         <m:r>
-          <m:t>f</m:t>
+          <m:t>a</m:t>
+        </m:r>
+        <m:r>
+          <m:t>n</m:t>
+        </m:r>
+        <m:r>
+          <m:t>t</m:t>
+        </m:r>
+        <m:r>
+          <m:t>s</m:t>
         </m:r>
         <m:r>
           <m:rPr>
@@ -871,28 +874,31 @@
           </m:num>
           <m:den>
             <m:r>
-              <m:t>e</m:t>
-            </m:r>
-            <m:r>
-              <m:t>f</m:t>
-            </m:r>
-            <m:r>
-              <m:t>f</m:t>
-            </m:r>
-            <m:r>
-              <m:t>e</m:t>
-            </m:r>
-            <m:r>
-              <m:t>c</m:t>
+              <m:t>é</m:t>
             </m:r>
             <m:r>
               <m:t>t</m:t>
             </m:r>
             <m:r>
+              <m:t>u</m:t>
+            </m:r>
+            <m:r>
+              <m:t>d</m:t>
+            </m:r>
+            <m:r>
               <m:t>i</m:t>
             </m:r>
             <m:r>
-              <m:t>f</m:t>
+              <m:t>a</m:t>
+            </m:r>
+            <m:r>
+              <m:t>n</m:t>
+            </m:r>
+            <m:r>
+              <m:t>t</m:t>
+            </m:r>
+            <m:r>
+              <m:t>s</m:t>
             </m:r>
           </m:den>
         </m:f>
@@ -3394,7 +3400,7 @@
               <a:graphicData uri="http://schemas.openxmlformats.org/drawingml/2006/picture">
                 <pic:pic>
                   <pic:nvPicPr>
-                    <pic:cNvPr descr="Images/Annexes/Calendrier.PNG" id="0" name="Picture"/>
+                    <pic:cNvPr descr="Images/Annexes/Calendrier.png" id="0" name="Picture"/>
                     <pic:cNvPicPr>
                       <a:picLocks noChangeArrowheads="1" noChangeAspect="1"/>
                     </pic:cNvPicPr>
@@ -3451,7 +3457,7 @@
               <a:graphicData uri="http://schemas.openxmlformats.org/drawingml/2006/picture">
                 <pic:pic>
                   <pic:nvPicPr>
-                    <pic:cNvPr descr="Images/Annexes/Graphique_jeunes_Annexe.PNG" id="0" name="Picture"/>
+                    <pic:cNvPr descr="Images/Annexes/Graphique_jeunes_Annexe.png" id="0" name="Picture"/>
                     <pic:cNvPicPr>
                       <a:picLocks noChangeArrowheads="1" noChangeAspect="1"/>
                     </pic:cNvPicPr>

</xml_diff>